<commit_message>
function decleration in js
</commit_message>
<xml_diff>
--- a/Functions.docx
+++ b/Functions.docx
@@ -32,12 +32,763 @@
     </w:p>
     <w:p>
       <w:pPr>
-        <w:rPr>
-          <w:b/>
-        </w:rPr>
-      </w:pPr>
+        <w:pStyle w:val="ListParagraph"/>
+        <w:numPr>
+          <w:ilvl w:val="0"/>
+          <w:numId w:val="2"/>
+        </w:numPr>
+      </w:pPr>
+      <w:r>
+        <w:t xml:space="preserve">Function </w:t>
+      </w:r>
+      <w:proofErr w:type="spellStart"/>
+      <w:r>
+        <w:t>decleration</w:t>
+      </w:r>
+      <w:proofErr w:type="spellEnd"/>
+      <w:r>
+        <w:t xml:space="preserve"> vs expressions </w:t>
+      </w:r>
+    </w:p>
+    <w:p>
+      <w:pPr>
+        <w:pStyle w:val="ListParagraph"/>
+        <w:ind w:left="1440"/>
+      </w:pPr>
+    </w:p>
+    <w:p>
+      <w:pPr>
+        <w:shd w:val="clear" w:color="auto" w:fill="1F1F1F"/>
+        <w:spacing w:after="0" w:line="285" w:lineRule="atLeast"/>
+        <w:rPr>
+          <w:rFonts w:ascii="Consolas" w:eastAsia="Times New Roman" w:hAnsi="Consolas" w:cs="Times New Roman"/>
+          <w:color w:val="CCCCCC"/>
+          <w:sz w:val="21"/>
+          <w:szCs w:val="21"/>
+        </w:rPr>
+      </w:pPr>
+      <w:r>
+        <w:rPr>
+          <w:rFonts w:ascii="Consolas" w:eastAsia="Times New Roman" w:hAnsi="Consolas" w:cs="Times New Roman"/>
+          <w:color w:val="6A9955"/>
+          <w:sz w:val="21"/>
+          <w:szCs w:val="21"/>
+        </w:rPr>
+        <w:t xml:space="preserve">// function </w:t>
+      </w:r>
+      <w:proofErr w:type="spellStart"/>
+      <w:r>
+        <w:rPr>
+          <w:rFonts w:ascii="Consolas" w:eastAsia="Times New Roman" w:hAnsi="Consolas" w:cs="Times New Roman"/>
+          <w:color w:val="6A9955"/>
+          <w:sz w:val="21"/>
+          <w:szCs w:val="21"/>
+        </w:rPr>
+        <w:t>decleration</w:t>
+      </w:r>
+      <w:proofErr w:type="spellEnd"/>
+      <w:r>
+        <w:rPr>
+          <w:rFonts w:ascii="Consolas" w:eastAsia="Times New Roman" w:hAnsi="Consolas" w:cs="Times New Roman"/>
+          <w:color w:val="6A9955"/>
+          <w:sz w:val="21"/>
+          <w:szCs w:val="21"/>
+        </w:rPr>
+        <w:t xml:space="preserve"> </w:t>
+      </w:r>
+    </w:p>
+    <w:p>
+      <w:pPr>
+        <w:shd w:val="clear" w:color="auto" w:fill="1F1F1F"/>
+        <w:spacing w:after="0" w:line="285" w:lineRule="atLeast"/>
+        <w:rPr>
+          <w:rFonts w:ascii="Consolas" w:eastAsia="Times New Roman" w:hAnsi="Consolas" w:cs="Times New Roman"/>
+          <w:color w:val="CCCCCC"/>
+          <w:sz w:val="21"/>
+          <w:szCs w:val="21"/>
+        </w:rPr>
+      </w:pPr>
+      <w:r>
+        <w:rPr>
+          <w:rFonts w:ascii="Consolas" w:eastAsia="Times New Roman" w:hAnsi="Consolas" w:cs="Times New Roman"/>
+          <w:color w:val="CCCCCC"/>
+          <w:sz w:val="21"/>
+          <w:szCs w:val="21"/>
+        </w:rPr>
+        <w:t xml:space="preserve">  </w:t>
+      </w:r>
+      <w:r>
+        <w:rPr>
+          <w:rFonts w:ascii="Consolas" w:eastAsia="Times New Roman" w:hAnsi="Consolas" w:cs="Times New Roman"/>
+          <w:color w:val="569CD6"/>
+          <w:sz w:val="21"/>
+          <w:szCs w:val="21"/>
+        </w:rPr>
+        <w:t>function</w:t>
+      </w:r>
+      <w:r>
+        <w:rPr>
+          <w:rFonts w:ascii="Consolas" w:eastAsia="Times New Roman" w:hAnsi="Consolas" w:cs="Times New Roman"/>
+          <w:color w:val="CCCCCC"/>
+          <w:sz w:val="21"/>
+          <w:szCs w:val="21"/>
+        </w:rPr>
+        <w:t xml:space="preserve"> </w:t>
+      </w:r>
+      <w:r>
+        <w:rPr>
+          <w:rFonts w:ascii="Consolas" w:eastAsia="Times New Roman" w:hAnsi="Consolas" w:cs="Times New Roman"/>
+          <w:color w:val="DCDCAA"/>
+          <w:sz w:val="21"/>
+          <w:szCs w:val="21"/>
+        </w:rPr>
+        <w:t>walk</w:t>
+      </w:r>
+      <w:r>
+        <w:rPr>
+          <w:rFonts w:ascii="Consolas" w:eastAsia="Times New Roman" w:hAnsi="Consolas" w:cs="Times New Roman"/>
+          <w:color w:val="CCCCCC"/>
+          <w:sz w:val="21"/>
+          <w:szCs w:val="21"/>
+        </w:rPr>
+        <w:t xml:space="preserve"> () {</w:t>
+      </w:r>
+    </w:p>
+    <w:p>
+      <w:pPr>
+        <w:shd w:val="clear" w:color="auto" w:fill="1F1F1F"/>
+        <w:spacing w:after="0" w:line="285" w:lineRule="atLeast"/>
+        <w:rPr>
+          <w:rFonts w:ascii="Consolas" w:eastAsia="Times New Roman" w:hAnsi="Consolas" w:cs="Times New Roman"/>
+          <w:color w:val="CCCCCC"/>
+          <w:sz w:val="21"/>
+          <w:szCs w:val="21"/>
+        </w:rPr>
+      </w:pPr>
+      <w:r>
+        <w:rPr>
+          <w:rFonts w:ascii="Consolas" w:eastAsia="Times New Roman" w:hAnsi="Consolas" w:cs="Times New Roman"/>
+          <w:color w:val="CCCCCC"/>
+          <w:sz w:val="21"/>
+          <w:szCs w:val="21"/>
+        </w:rPr>
+        <w:t xml:space="preserve">    </w:t>
+      </w:r>
+      <w:r>
+        <w:rPr>
+          <w:rFonts w:ascii="Consolas" w:eastAsia="Times New Roman" w:hAnsi="Consolas" w:cs="Times New Roman"/>
+          <w:color w:val="9CDCFE"/>
+          <w:sz w:val="21"/>
+          <w:szCs w:val="21"/>
+        </w:rPr>
+        <w:t>console</w:t>
+      </w:r>
+      <w:r>
+        <w:rPr>
+          <w:rFonts w:ascii="Consolas" w:eastAsia="Times New Roman" w:hAnsi="Consolas" w:cs="Times New Roman"/>
+          <w:color w:val="CCCCCC"/>
+          <w:sz w:val="21"/>
+          <w:szCs w:val="21"/>
+        </w:rPr>
+        <w:t>.</w:t>
+      </w:r>
+      <w:r>
+        <w:rPr>
+          <w:rFonts w:ascii="Consolas" w:eastAsia="Times New Roman" w:hAnsi="Consolas" w:cs="Times New Roman"/>
+          <w:color w:val="DCDCAA"/>
+          <w:sz w:val="21"/>
+          <w:szCs w:val="21"/>
+        </w:rPr>
+        <w:t>log</w:t>
+      </w:r>
+      <w:r>
+        <w:rPr>
+          <w:rFonts w:ascii="Consolas" w:eastAsia="Times New Roman" w:hAnsi="Consolas" w:cs="Times New Roman"/>
+          <w:color w:val="CCCCCC"/>
+          <w:sz w:val="21"/>
+          <w:szCs w:val="21"/>
+        </w:rPr>
+        <w:t>(</w:t>
+      </w:r>
+      <w:r>
+        <w:rPr>
+          <w:rFonts w:ascii="Consolas" w:eastAsia="Times New Roman" w:hAnsi="Consolas" w:cs="Times New Roman"/>
+          <w:color w:val="CE9178"/>
+          <w:sz w:val="21"/>
+          <w:szCs w:val="21"/>
+        </w:rPr>
+        <w:t>'walk'</w:t>
+      </w:r>
+      <w:r>
+        <w:rPr>
+          <w:rFonts w:ascii="Consolas" w:eastAsia="Times New Roman" w:hAnsi="Consolas" w:cs="Times New Roman"/>
+          <w:color w:val="CCCCCC"/>
+          <w:sz w:val="21"/>
+          <w:szCs w:val="21"/>
+        </w:rPr>
+        <w:t>);</w:t>
+      </w:r>
+    </w:p>
+    <w:p>
+      <w:pPr>
+        <w:shd w:val="clear" w:color="auto" w:fill="1F1F1F"/>
+        <w:spacing w:after="0" w:line="285" w:lineRule="atLeast"/>
+        <w:rPr>
+          <w:rFonts w:ascii="Consolas" w:eastAsia="Times New Roman" w:hAnsi="Consolas" w:cs="Times New Roman"/>
+          <w:color w:val="CCCCCC"/>
+          <w:sz w:val="21"/>
+          <w:szCs w:val="21"/>
+        </w:rPr>
+      </w:pPr>
+      <w:r>
+        <w:rPr>
+          <w:rFonts w:ascii="Consolas" w:eastAsia="Times New Roman" w:hAnsi="Consolas" w:cs="Times New Roman"/>
+          <w:color w:val="CCCCCC"/>
+          <w:sz w:val="21"/>
+          <w:szCs w:val="21"/>
+        </w:rPr>
+        <w:t>  }</w:t>
+      </w:r>
+    </w:p>
+    <w:p>
+      <w:pPr>
+        <w:shd w:val="clear" w:color="auto" w:fill="1F1F1F"/>
+        <w:spacing w:after="0" w:line="285" w:lineRule="atLeast"/>
+        <w:rPr>
+          <w:rFonts w:ascii="Consolas" w:eastAsia="Times New Roman" w:hAnsi="Consolas" w:cs="Times New Roman"/>
+          <w:color w:val="CCCCCC"/>
+          <w:sz w:val="21"/>
+          <w:szCs w:val="21"/>
+        </w:rPr>
+      </w:pPr>
+    </w:p>
+    <w:p>
+      <w:pPr>
+        <w:shd w:val="clear" w:color="auto" w:fill="1F1F1F"/>
+        <w:spacing w:after="0" w:line="285" w:lineRule="atLeast"/>
+        <w:rPr>
+          <w:rFonts w:ascii="Consolas" w:eastAsia="Times New Roman" w:hAnsi="Consolas" w:cs="Times New Roman"/>
+          <w:color w:val="CCCCCC"/>
+          <w:sz w:val="21"/>
+          <w:szCs w:val="21"/>
+        </w:rPr>
+      </w:pPr>
+      <w:r>
+        <w:rPr>
+          <w:rFonts w:ascii="Consolas" w:eastAsia="Times New Roman" w:hAnsi="Consolas" w:cs="Times New Roman"/>
+          <w:color w:val="6A9955"/>
+          <w:sz w:val="21"/>
+          <w:szCs w:val="21"/>
+        </w:rPr>
+        <w:t xml:space="preserve">// anonymous function expression </w:t>
+      </w:r>
+    </w:p>
+    <w:p>
+      <w:pPr>
+        <w:shd w:val="clear" w:color="auto" w:fill="1F1F1F"/>
+        <w:spacing w:after="0" w:line="285" w:lineRule="atLeast"/>
+        <w:rPr>
+          <w:rFonts w:ascii="Consolas" w:eastAsia="Times New Roman" w:hAnsi="Consolas" w:cs="Times New Roman"/>
+          <w:color w:val="CCCCCC"/>
+          <w:sz w:val="21"/>
+          <w:szCs w:val="21"/>
+        </w:rPr>
+      </w:pPr>
+    </w:p>
+    <w:p>
+      <w:pPr>
+        <w:shd w:val="clear" w:color="auto" w:fill="1F1F1F"/>
+        <w:spacing w:after="0" w:line="285" w:lineRule="atLeast"/>
+        <w:rPr>
+          <w:rFonts w:ascii="Consolas" w:eastAsia="Times New Roman" w:hAnsi="Consolas" w:cs="Times New Roman"/>
+          <w:color w:val="CCCCCC"/>
+          <w:sz w:val="21"/>
+          <w:szCs w:val="21"/>
+        </w:rPr>
+      </w:pPr>
+      <w:r>
+        <w:rPr>
+          <w:rFonts w:ascii="Consolas" w:eastAsia="Times New Roman" w:hAnsi="Consolas" w:cs="Times New Roman"/>
+          <w:color w:val="CCCCCC"/>
+          <w:sz w:val="21"/>
+          <w:szCs w:val="21"/>
+        </w:rPr>
+        <w:t> </w:t>
+      </w:r>
+      <w:proofErr w:type="spellStart"/>
+      <w:r>
+        <w:rPr>
+          <w:rFonts w:ascii="Consolas" w:eastAsia="Times New Roman" w:hAnsi="Consolas" w:cs="Times New Roman"/>
+          <w:color w:val="569CD6"/>
+          <w:sz w:val="21"/>
+          <w:szCs w:val="21"/>
+        </w:rPr>
+        <w:t>const</w:t>
+      </w:r>
+      <w:proofErr w:type="spellEnd"/>
+      <w:r>
+        <w:rPr>
+          <w:rFonts w:ascii="Consolas" w:eastAsia="Times New Roman" w:hAnsi="Consolas" w:cs="Times New Roman"/>
+          <w:color w:val="CCCCCC"/>
+          <w:sz w:val="21"/>
+          <w:szCs w:val="21"/>
+        </w:rPr>
+        <w:t xml:space="preserve"> </w:t>
+      </w:r>
+      <w:r>
+        <w:rPr>
+          <w:rFonts w:ascii="Consolas" w:eastAsia="Times New Roman" w:hAnsi="Consolas" w:cs="Times New Roman"/>
+          <w:color w:val="DCDCAA"/>
+          <w:sz w:val="21"/>
+          <w:szCs w:val="21"/>
+        </w:rPr>
+        <w:t>run</w:t>
+      </w:r>
+      <w:r>
+        <w:rPr>
+          <w:rFonts w:ascii="Consolas" w:eastAsia="Times New Roman" w:hAnsi="Consolas" w:cs="Times New Roman"/>
+          <w:color w:val="CCCCCC"/>
+          <w:sz w:val="21"/>
+          <w:szCs w:val="21"/>
+        </w:rPr>
+        <w:t xml:space="preserve"> </w:t>
+      </w:r>
+      <w:r>
+        <w:rPr>
+          <w:rFonts w:ascii="Consolas" w:eastAsia="Times New Roman" w:hAnsi="Consolas" w:cs="Times New Roman"/>
+          <w:color w:val="D4D4D4"/>
+          <w:sz w:val="21"/>
+          <w:szCs w:val="21"/>
+        </w:rPr>
+        <w:t>=</w:t>
+      </w:r>
+      <w:r>
+        <w:rPr>
+          <w:rFonts w:ascii="Consolas" w:eastAsia="Times New Roman" w:hAnsi="Consolas" w:cs="Times New Roman"/>
+          <w:color w:val="CCCCCC"/>
+          <w:sz w:val="21"/>
+          <w:szCs w:val="21"/>
+        </w:rPr>
+        <w:t xml:space="preserve"> </w:t>
+      </w:r>
+      <w:r>
+        <w:rPr>
+          <w:rFonts w:ascii="Consolas" w:eastAsia="Times New Roman" w:hAnsi="Consolas" w:cs="Times New Roman"/>
+          <w:color w:val="569CD6"/>
+          <w:sz w:val="21"/>
+          <w:szCs w:val="21"/>
+        </w:rPr>
+        <w:t>function</w:t>
+      </w:r>
+      <w:r>
+        <w:rPr>
+          <w:rFonts w:ascii="Consolas" w:eastAsia="Times New Roman" w:hAnsi="Consolas" w:cs="Times New Roman"/>
+          <w:color w:val="CCCCCC"/>
+          <w:sz w:val="21"/>
+          <w:szCs w:val="21"/>
+        </w:rPr>
+        <w:t xml:space="preserve"> () {</w:t>
+      </w:r>
+    </w:p>
+    <w:p>
+      <w:pPr>
+        <w:shd w:val="clear" w:color="auto" w:fill="1F1F1F"/>
+        <w:spacing w:after="0" w:line="285" w:lineRule="atLeast"/>
+        <w:rPr>
+          <w:rFonts w:ascii="Consolas" w:eastAsia="Times New Roman" w:hAnsi="Consolas" w:cs="Times New Roman"/>
+          <w:color w:val="CCCCCC"/>
+          <w:sz w:val="21"/>
+          <w:szCs w:val="21"/>
+        </w:rPr>
+      </w:pPr>
+      <w:r>
+        <w:rPr>
+          <w:rFonts w:ascii="Consolas" w:eastAsia="Times New Roman" w:hAnsi="Consolas" w:cs="Times New Roman"/>
+          <w:color w:val="CCCCCC"/>
+          <w:sz w:val="21"/>
+          <w:szCs w:val="21"/>
+        </w:rPr>
+        <w:t xml:space="preserve">      </w:t>
+      </w:r>
+      <w:r>
+        <w:rPr>
+          <w:rFonts w:ascii="Consolas" w:eastAsia="Times New Roman" w:hAnsi="Consolas" w:cs="Times New Roman"/>
+          <w:color w:val="9CDCFE"/>
+          <w:sz w:val="21"/>
+          <w:szCs w:val="21"/>
+        </w:rPr>
+        <w:t>console</w:t>
+      </w:r>
+      <w:r>
+        <w:rPr>
+          <w:rFonts w:ascii="Consolas" w:eastAsia="Times New Roman" w:hAnsi="Consolas" w:cs="Times New Roman"/>
+          <w:color w:val="CCCCCC"/>
+          <w:sz w:val="21"/>
+          <w:szCs w:val="21"/>
+        </w:rPr>
+        <w:t>.</w:t>
+      </w:r>
+      <w:r>
+        <w:rPr>
+          <w:rFonts w:ascii="Consolas" w:eastAsia="Times New Roman" w:hAnsi="Consolas" w:cs="Times New Roman"/>
+          <w:color w:val="DCDCAA"/>
+          <w:sz w:val="21"/>
+          <w:szCs w:val="21"/>
+        </w:rPr>
+        <w:t>log</w:t>
+      </w:r>
+      <w:r>
+        <w:rPr>
+          <w:rFonts w:ascii="Consolas" w:eastAsia="Times New Roman" w:hAnsi="Consolas" w:cs="Times New Roman"/>
+          <w:color w:val="CCCCCC"/>
+          <w:sz w:val="21"/>
+          <w:szCs w:val="21"/>
+        </w:rPr>
+        <w:t>(</w:t>
+      </w:r>
+      <w:r>
+        <w:rPr>
+          <w:rFonts w:ascii="Consolas" w:eastAsia="Times New Roman" w:hAnsi="Consolas" w:cs="Times New Roman"/>
+          <w:color w:val="CE9178"/>
+          <w:sz w:val="21"/>
+          <w:szCs w:val="21"/>
+        </w:rPr>
+        <w:t>'run'</w:t>
+      </w:r>
+      <w:r>
+        <w:rPr>
+          <w:rFonts w:ascii="Consolas" w:eastAsia="Times New Roman" w:hAnsi="Consolas" w:cs="Times New Roman"/>
+          <w:color w:val="CCCCCC"/>
+          <w:sz w:val="21"/>
+          <w:szCs w:val="21"/>
+        </w:rPr>
+        <w:t>);</w:t>
+      </w:r>
+    </w:p>
+    <w:p>
+      <w:pPr>
+        <w:shd w:val="clear" w:color="auto" w:fill="1F1F1F"/>
+        <w:spacing w:after="0" w:line="285" w:lineRule="atLeast"/>
+        <w:rPr>
+          <w:rFonts w:ascii="Consolas" w:eastAsia="Times New Roman" w:hAnsi="Consolas" w:cs="Times New Roman"/>
+          <w:color w:val="CCCCCC"/>
+          <w:sz w:val="21"/>
+          <w:szCs w:val="21"/>
+        </w:rPr>
+      </w:pPr>
+      <w:r>
+        <w:rPr>
+          <w:rFonts w:ascii="Consolas" w:eastAsia="Times New Roman" w:hAnsi="Consolas" w:cs="Times New Roman"/>
+          <w:color w:val="CCCCCC"/>
+          <w:sz w:val="21"/>
+          <w:szCs w:val="21"/>
+        </w:rPr>
+        <w:t> };</w:t>
+      </w:r>
+    </w:p>
+    <w:p>
+      <w:pPr>
+        <w:shd w:val="clear" w:color="auto" w:fill="1F1F1F"/>
+        <w:spacing w:after="0" w:line="285" w:lineRule="atLeast"/>
+        <w:rPr>
+          <w:rFonts w:ascii="Consolas" w:eastAsia="Times New Roman" w:hAnsi="Consolas" w:cs="Times New Roman"/>
+          <w:color w:val="CCCCCC"/>
+          <w:sz w:val="21"/>
+          <w:szCs w:val="21"/>
+        </w:rPr>
+      </w:pPr>
+    </w:p>
+    <w:p>
+      <w:pPr>
+        <w:shd w:val="clear" w:color="auto" w:fill="1F1F1F"/>
+        <w:spacing w:after="0" w:line="285" w:lineRule="atLeast"/>
+        <w:rPr>
+          <w:rFonts w:ascii="Consolas" w:eastAsia="Times New Roman" w:hAnsi="Consolas" w:cs="Times New Roman"/>
+          <w:color w:val="CCCCCC"/>
+          <w:sz w:val="21"/>
+          <w:szCs w:val="21"/>
+        </w:rPr>
+      </w:pPr>
+      <w:r>
+        <w:rPr>
+          <w:rFonts w:ascii="Consolas" w:eastAsia="Times New Roman" w:hAnsi="Consolas" w:cs="Times New Roman"/>
+          <w:color w:val="6A9955"/>
+          <w:sz w:val="21"/>
+          <w:szCs w:val="21"/>
+        </w:rPr>
+        <w:t>// calling with other name  </w:t>
+      </w:r>
+    </w:p>
+    <w:p>
+      <w:pPr>
+        <w:shd w:val="clear" w:color="auto" w:fill="1F1F1F"/>
+        <w:spacing w:after="0" w:line="285" w:lineRule="atLeast"/>
+        <w:rPr>
+          <w:rFonts w:ascii="Consolas" w:eastAsia="Times New Roman" w:hAnsi="Consolas" w:cs="Times New Roman"/>
+          <w:color w:val="CCCCCC"/>
+          <w:sz w:val="21"/>
+          <w:szCs w:val="21"/>
+        </w:rPr>
+      </w:pPr>
+    </w:p>
+    <w:p>
+      <w:pPr>
+        <w:shd w:val="clear" w:color="auto" w:fill="1F1F1F"/>
+        <w:spacing w:after="0" w:line="285" w:lineRule="atLeast"/>
+        <w:rPr>
+          <w:rFonts w:ascii="Consolas" w:eastAsia="Times New Roman" w:hAnsi="Consolas" w:cs="Times New Roman"/>
+          <w:color w:val="CCCCCC"/>
+          <w:sz w:val="21"/>
+          <w:szCs w:val="21"/>
+        </w:rPr>
+      </w:pPr>
+      <w:r>
+        <w:rPr>
+          <w:rFonts w:ascii="Consolas" w:eastAsia="Times New Roman" w:hAnsi="Consolas" w:cs="Times New Roman"/>
+          <w:color w:val="569CD6"/>
+          <w:sz w:val="21"/>
+          <w:szCs w:val="21"/>
+        </w:rPr>
+        <w:t>let</w:t>
+      </w:r>
+      <w:r>
+        <w:rPr>
+          <w:rFonts w:ascii="Consolas" w:eastAsia="Times New Roman" w:hAnsi="Consolas" w:cs="Times New Roman"/>
+          <w:color w:val="CCCCCC"/>
+          <w:sz w:val="21"/>
+          <w:szCs w:val="21"/>
+        </w:rPr>
+        <w:t xml:space="preserve"> </w:t>
+      </w:r>
+      <w:r>
+        <w:rPr>
+          <w:rFonts w:ascii="Consolas" w:eastAsia="Times New Roman" w:hAnsi="Consolas" w:cs="Times New Roman"/>
+          <w:color w:val="DCDCAA"/>
+          <w:sz w:val="21"/>
+          <w:szCs w:val="21"/>
+        </w:rPr>
+        <w:t>another</w:t>
+      </w:r>
+      <w:r>
+        <w:rPr>
+          <w:rFonts w:ascii="Consolas" w:eastAsia="Times New Roman" w:hAnsi="Consolas" w:cs="Times New Roman"/>
+          <w:color w:val="CCCCCC"/>
+          <w:sz w:val="21"/>
+          <w:szCs w:val="21"/>
+        </w:rPr>
+        <w:t xml:space="preserve"> </w:t>
+      </w:r>
+      <w:r>
+        <w:rPr>
+          <w:rFonts w:ascii="Consolas" w:eastAsia="Times New Roman" w:hAnsi="Consolas" w:cs="Times New Roman"/>
+          <w:color w:val="D4D4D4"/>
+          <w:sz w:val="21"/>
+          <w:szCs w:val="21"/>
+        </w:rPr>
+        <w:t>=</w:t>
+      </w:r>
+      <w:r>
+        <w:rPr>
+          <w:rFonts w:ascii="Consolas" w:eastAsia="Times New Roman" w:hAnsi="Consolas" w:cs="Times New Roman"/>
+          <w:color w:val="CCCCCC"/>
+          <w:sz w:val="21"/>
+          <w:szCs w:val="21"/>
+        </w:rPr>
+        <w:t xml:space="preserve"> </w:t>
+      </w:r>
+      <w:proofErr w:type="gramStart"/>
+      <w:r>
+        <w:rPr>
+          <w:rFonts w:ascii="Consolas" w:eastAsia="Times New Roman" w:hAnsi="Consolas" w:cs="Times New Roman"/>
+          <w:color w:val="DCDCAA"/>
+          <w:sz w:val="21"/>
+          <w:szCs w:val="21"/>
+        </w:rPr>
+        <w:t>run</w:t>
+      </w:r>
+      <w:r>
+        <w:rPr>
+          <w:rFonts w:ascii="Consolas" w:eastAsia="Times New Roman" w:hAnsi="Consolas" w:cs="Times New Roman"/>
+          <w:color w:val="CCCCCC"/>
+          <w:sz w:val="21"/>
+          <w:szCs w:val="21"/>
+        </w:rPr>
+        <w:t xml:space="preserve"> ;</w:t>
+      </w:r>
+      <w:proofErr w:type="gramEnd"/>
+    </w:p>
+    <w:p>
+      <w:pPr>
+        <w:shd w:val="clear" w:color="auto" w:fill="1F1F1F"/>
+        <w:spacing w:after="0" w:line="285" w:lineRule="atLeast"/>
+        <w:rPr>
+          <w:rFonts w:ascii="Consolas" w:eastAsia="Times New Roman" w:hAnsi="Consolas" w:cs="Times New Roman"/>
+          <w:color w:val="CCCCCC"/>
+          <w:sz w:val="21"/>
+          <w:szCs w:val="21"/>
+        </w:rPr>
+      </w:pPr>
+    </w:p>
+    <w:p>
+      <w:pPr>
+        <w:shd w:val="clear" w:color="auto" w:fill="1F1F1F"/>
+        <w:spacing w:after="0" w:line="285" w:lineRule="atLeast"/>
+        <w:rPr>
+          <w:rFonts w:ascii="Consolas" w:eastAsia="Times New Roman" w:hAnsi="Consolas" w:cs="Times New Roman"/>
+          <w:color w:val="CCCCCC"/>
+          <w:sz w:val="21"/>
+          <w:szCs w:val="21"/>
+        </w:rPr>
+      </w:pPr>
+      <w:r>
+        <w:rPr>
+          <w:rFonts w:ascii="Consolas" w:eastAsia="Times New Roman" w:hAnsi="Consolas" w:cs="Times New Roman"/>
+          <w:color w:val="DCDCAA"/>
+          <w:sz w:val="21"/>
+          <w:szCs w:val="21"/>
+        </w:rPr>
+        <w:t>run</w:t>
+      </w:r>
+      <w:r>
+        <w:rPr>
+          <w:rFonts w:ascii="Consolas" w:eastAsia="Times New Roman" w:hAnsi="Consolas" w:cs="Times New Roman"/>
+          <w:color w:val="CCCCCC"/>
+          <w:sz w:val="21"/>
+          <w:szCs w:val="21"/>
+        </w:rPr>
+        <w:t xml:space="preserve"> ();</w:t>
+      </w:r>
+    </w:p>
+    <w:p>
+      <w:pPr>
+        <w:shd w:val="clear" w:color="auto" w:fill="1F1F1F"/>
+        <w:spacing w:after="0" w:line="285" w:lineRule="atLeast"/>
+        <w:rPr>
+          <w:rFonts w:ascii="Consolas" w:eastAsia="Times New Roman" w:hAnsi="Consolas" w:cs="Times New Roman"/>
+          <w:color w:val="CCCCCC"/>
+          <w:sz w:val="21"/>
+          <w:szCs w:val="21"/>
+        </w:rPr>
+      </w:pPr>
+      <w:proofErr w:type="gramStart"/>
+      <w:r>
+        <w:rPr>
+          <w:rFonts w:ascii="Consolas" w:eastAsia="Times New Roman" w:hAnsi="Consolas" w:cs="Times New Roman"/>
+          <w:color w:val="DCDCAA"/>
+          <w:sz w:val="21"/>
+          <w:szCs w:val="21"/>
+        </w:rPr>
+        <w:t>another</w:t>
+      </w:r>
+      <w:r>
+        <w:rPr>
+          <w:rFonts w:ascii="Consolas" w:eastAsia="Times New Roman" w:hAnsi="Consolas" w:cs="Times New Roman"/>
+          <w:color w:val="CCCCCC"/>
+          <w:sz w:val="21"/>
+          <w:szCs w:val="21"/>
+        </w:rPr>
+        <w:t>(</w:t>
+      </w:r>
+      <w:proofErr w:type="gramEnd"/>
+      <w:r>
+        <w:rPr>
+          <w:rFonts w:ascii="Consolas" w:eastAsia="Times New Roman" w:hAnsi="Consolas" w:cs="Times New Roman"/>
+          <w:color w:val="CCCCCC"/>
+          <w:sz w:val="21"/>
+          <w:szCs w:val="21"/>
+        </w:rPr>
+        <w:t>);</w:t>
+      </w:r>
+    </w:p>
+    <w:p>
+      <w:pPr>
+        <w:pStyle w:val="ListParagraph"/>
+        <w:ind w:left="1440"/>
+      </w:pPr>
+    </w:p>
+    <w:p>
+      <w:pPr>
+        <w:pStyle w:val="ListParagraph"/>
+        <w:ind w:left="1440"/>
+      </w:pPr>
+    </w:p>
+    <w:p>
+      <w:pPr>
+        <w:pStyle w:val="ListParagraph"/>
+        <w:numPr>
+          <w:ilvl w:val="0"/>
+          <w:numId w:val="2"/>
+        </w:numPr>
+      </w:pPr>
+      <w:r>
+        <w:t>Ho</w:t>
+      </w:r>
+      <w:r>
+        <w:t>i</w:t>
+      </w:r>
+      <w:r>
+        <w:t xml:space="preserve">sting </w:t>
+      </w:r>
+    </w:p>
+    <w:p>
+      <w:r>
+        <w:t xml:space="preserve">In </w:t>
+      </w:r>
+      <w:proofErr w:type="spellStart"/>
+      <w:r>
+        <w:t>javaS</w:t>
+      </w:r>
+      <w:r>
+        <w:t>crip</w:t>
+      </w:r>
+      <w:r>
+        <w:t>t</w:t>
+      </w:r>
+      <w:proofErr w:type="spellEnd"/>
+      <w:r>
+        <w:t xml:space="preserve"> Hoisting is a </w:t>
+      </w:r>
+      <w:proofErr w:type="gramStart"/>
+      <w:r>
+        <w:t>process  of</w:t>
+      </w:r>
+      <w:proofErr w:type="gramEnd"/>
+      <w:r>
+        <w:t xml:space="preserve"> moving function declaration to the top of the file . and this is done automatically by the </w:t>
+      </w:r>
+      <w:proofErr w:type="spellStart"/>
+      <w:proofErr w:type="gramStart"/>
+      <w:r>
+        <w:t>javascript</w:t>
+      </w:r>
+      <w:proofErr w:type="spellEnd"/>
+      <w:r>
+        <w:t xml:space="preserve"> .</w:t>
+      </w:r>
+      <w:proofErr w:type="gramEnd"/>
+    </w:p>
+    <w:p/>
+    <w:p>
+      <w:pPr>
+        <w:pStyle w:val="ListParagraph"/>
+        <w:numPr>
+          <w:ilvl w:val="0"/>
+          <w:numId w:val="2"/>
+        </w:numPr>
+      </w:pPr>
+      <w:r>
+        <w:t xml:space="preserve">Arguments </w:t>
+      </w:r>
+    </w:p>
+    <w:p>
       <w:bookmarkStart w:id="0" w:name="_GoBack"/>
       <w:bookmarkEnd w:id="0"/>
+    </w:p>
+    <w:p>
+      <w:pPr>
+        <w:pStyle w:val="ListParagraph"/>
+        <w:ind w:left="1440"/>
+      </w:pPr>
     </w:p>
     <w:sectPr>
       <w:pgSz w:w="12240" w:h="15840"/>
@@ -47,6 +798,243 @@
     </w:sectPr>
   </w:body>
 </w:document>
+</file>
+
+<file path=word/numbering.xml><?xml version="1.0" encoding="utf-8"?>
+<w:numbering xmlns:wpc="http://schemas.microsoft.com/office/word/2010/wordprocessingCanvas" xmlns:cx="http://schemas.microsoft.com/office/drawing/2014/chartex" xmlns:mc="http://schemas.openxmlformats.org/markup-compatibility/2006" xmlns:o="urn:schemas-microsoft-com:office:office" xmlns:r="http://schemas.openxmlformats.org/officeDocument/2006/relationships" xmlns:m="http://schemas.openxmlformats.org/officeDocument/2006/math" xmlns:v="urn:schemas-microsoft-com:vml" xmlns:wp14="http://schemas.microsoft.com/office/word/2010/wordprocessingDrawing" xmlns:wp="http://schemas.openxmlformats.org/drawingml/2006/wordprocessingDrawing" xmlns:w10="urn:schemas-microsoft-com:office:word" xmlns:w="http://schemas.openxmlformats.org/wordprocessingml/2006/main" xmlns:w14="http://schemas.microsoft.com/office/word/2010/wordml" xmlns:w15="http://schemas.microsoft.com/office/word/2012/wordml" xmlns:w16se="http://schemas.microsoft.com/office/word/2015/wordml/symex" xmlns:wpg="http://schemas.microsoft.com/office/word/2010/wordprocessingGroup" xmlns:wpi="http://schemas.microsoft.com/office/word/2010/wordprocessingInk" xmlns:wne="http://schemas.microsoft.com/office/word/2006/wordml" xmlns:wps="http://schemas.microsoft.com/office/word/2010/wordprocessingShape" mc:Ignorable="w14 w15 w16se wp14">
+  <w:abstractNum w:abstractNumId="0" w15:restartNumberingAfterBreak="0">
+    <w:nsid w:val="0A4F22A8"/>
+    <w:multiLevelType w:val="hybridMultilevel"/>
+    <w:tmpl w:val="6C7AFEF6"/>
+    <w:lvl w:ilvl="0" w:tplc="04090001">
+      <w:start w:val="1"/>
+      <w:numFmt w:val="bullet"/>
+      <w:lvlText w:val=""/>
+      <w:lvlJc w:val="left"/>
+      <w:pPr>
+        <w:ind w:left="1440" w:hanging="360"/>
+      </w:pPr>
+      <w:rPr>
+        <w:rFonts w:ascii="Symbol" w:hAnsi="Symbol" w:hint="default"/>
+      </w:rPr>
+    </w:lvl>
+    <w:lvl w:ilvl="1" w:tplc="04090003" w:tentative="1">
+      <w:start w:val="1"/>
+      <w:numFmt w:val="bullet"/>
+      <w:lvlText w:val="o"/>
+      <w:lvlJc w:val="left"/>
+      <w:pPr>
+        <w:ind w:left="2160" w:hanging="360"/>
+      </w:pPr>
+      <w:rPr>
+        <w:rFonts w:ascii="Courier New" w:hAnsi="Courier New" w:cs="Courier New" w:hint="default"/>
+      </w:rPr>
+    </w:lvl>
+    <w:lvl w:ilvl="2" w:tplc="04090005" w:tentative="1">
+      <w:start w:val="1"/>
+      <w:numFmt w:val="bullet"/>
+      <w:lvlText w:val=""/>
+      <w:lvlJc w:val="left"/>
+      <w:pPr>
+        <w:ind w:left="2880" w:hanging="360"/>
+      </w:pPr>
+      <w:rPr>
+        <w:rFonts w:ascii="Wingdings" w:hAnsi="Wingdings" w:hint="default"/>
+      </w:rPr>
+    </w:lvl>
+    <w:lvl w:ilvl="3" w:tplc="04090001" w:tentative="1">
+      <w:start w:val="1"/>
+      <w:numFmt w:val="bullet"/>
+      <w:lvlText w:val=""/>
+      <w:lvlJc w:val="left"/>
+      <w:pPr>
+        <w:ind w:left="3600" w:hanging="360"/>
+      </w:pPr>
+      <w:rPr>
+        <w:rFonts w:ascii="Symbol" w:hAnsi="Symbol" w:hint="default"/>
+      </w:rPr>
+    </w:lvl>
+    <w:lvl w:ilvl="4" w:tplc="04090003" w:tentative="1">
+      <w:start w:val="1"/>
+      <w:numFmt w:val="bullet"/>
+      <w:lvlText w:val="o"/>
+      <w:lvlJc w:val="left"/>
+      <w:pPr>
+        <w:ind w:left="4320" w:hanging="360"/>
+      </w:pPr>
+      <w:rPr>
+        <w:rFonts w:ascii="Courier New" w:hAnsi="Courier New" w:cs="Courier New" w:hint="default"/>
+      </w:rPr>
+    </w:lvl>
+    <w:lvl w:ilvl="5" w:tplc="04090005" w:tentative="1">
+      <w:start w:val="1"/>
+      <w:numFmt w:val="bullet"/>
+      <w:lvlText w:val=""/>
+      <w:lvlJc w:val="left"/>
+      <w:pPr>
+        <w:ind w:left="5040" w:hanging="360"/>
+      </w:pPr>
+      <w:rPr>
+        <w:rFonts w:ascii="Wingdings" w:hAnsi="Wingdings" w:hint="default"/>
+      </w:rPr>
+    </w:lvl>
+    <w:lvl w:ilvl="6" w:tplc="04090001" w:tentative="1">
+      <w:start w:val="1"/>
+      <w:numFmt w:val="bullet"/>
+      <w:lvlText w:val=""/>
+      <w:lvlJc w:val="left"/>
+      <w:pPr>
+        <w:ind w:left="5760" w:hanging="360"/>
+      </w:pPr>
+      <w:rPr>
+        <w:rFonts w:ascii="Symbol" w:hAnsi="Symbol" w:hint="default"/>
+      </w:rPr>
+    </w:lvl>
+    <w:lvl w:ilvl="7" w:tplc="04090003" w:tentative="1">
+      <w:start w:val="1"/>
+      <w:numFmt w:val="bullet"/>
+      <w:lvlText w:val="o"/>
+      <w:lvlJc w:val="left"/>
+      <w:pPr>
+        <w:ind w:left="6480" w:hanging="360"/>
+      </w:pPr>
+      <w:rPr>
+        <w:rFonts w:ascii="Courier New" w:hAnsi="Courier New" w:cs="Courier New" w:hint="default"/>
+      </w:rPr>
+    </w:lvl>
+    <w:lvl w:ilvl="8" w:tplc="04090005" w:tentative="1">
+      <w:start w:val="1"/>
+      <w:numFmt w:val="bullet"/>
+      <w:lvlText w:val=""/>
+      <w:lvlJc w:val="left"/>
+      <w:pPr>
+        <w:ind w:left="7200" w:hanging="360"/>
+      </w:pPr>
+      <w:rPr>
+        <w:rFonts w:ascii="Wingdings" w:hAnsi="Wingdings" w:hint="default"/>
+      </w:rPr>
+    </w:lvl>
+  </w:abstractNum>
+  <w:abstractNum w:abstractNumId="1" w15:restartNumberingAfterBreak="0">
+    <w:nsid w:val="661D3AB6"/>
+    <w:multiLevelType w:val="hybridMultilevel"/>
+    <w:tmpl w:val="550C2034"/>
+    <w:lvl w:ilvl="0" w:tplc="04090001">
+      <w:start w:val="1"/>
+      <w:numFmt w:val="bullet"/>
+      <w:lvlText w:val=""/>
+      <w:lvlJc w:val="left"/>
+      <w:pPr>
+        <w:ind w:left="720" w:hanging="360"/>
+      </w:pPr>
+      <w:rPr>
+        <w:rFonts w:ascii="Symbol" w:hAnsi="Symbol" w:hint="default"/>
+      </w:rPr>
+    </w:lvl>
+    <w:lvl w:ilvl="1" w:tplc="04090003" w:tentative="1">
+      <w:start w:val="1"/>
+      <w:numFmt w:val="bullet"/>
+      <w:lvlText w:val="o"/>
+      <w:lvlJc w:val="left"/>
+      <w:pPr>
+        <w:ind w:left="1440" w:hanging="360"/>
+      </w:pPr>
+      <w:rPr>
+        <w:rFonts w:ascii="Courier New" w:hAnsi="Courier New" w:cs="Courier New" w:hint="default"/>
+      </w:rPr>
+    </w:lvl>
+    <w:lvl w:ilvl="2" w:tplc="04090005" w:tentative="1">
+      <w:start w:val="1"/>
+      <w:numFmt w:val="bullet"/>
+      <w:lvlText w:val=""/>
+      <w:lvlJc w:val="left"/>
+      <w:pPr>
+        <w:ind w:left="2160" w:hanging="360"/>
+      </w:pPr>
+      <w:rPr>
+        <w:rFonts w:ascii="Wingdings" w:hAnsi="Wingdings" w:hint="default"/>
+      </w:rPr>
+    </w:lvl>
+    <w:lvl w:ilvl="3" w:tplc="04090001" w:tentative="1">
+      <w:start w:val="1"/>
+      <w:numFmt w:val="bullet"/>
+      <w:lvlText w:val=""/>
+      <w:lvlJc w:val="left"/>
+      <w:pPr>
+        <w:ind w:left="2880" w:hanging="360"/>
+      </w:pPr>
+      <w:rPr>
+        <w:rFonts w:ascii="Symbol" w:hAnsi="Symbol" w:hint="default"/>
+      </w:rPr>
+    </w:lvl>
+    <w:lvl w:ilvl="4" w:tplc="04090003" w:tentative="1">
+      <w:start w:val="1"/>
+      <w:numFmt w:val="bullet"/>
+      <w:lvlText w:val="o"/>
+      <w:lvlJc w:val="left"/>
+      <w:pPr>
+        <w:ind w:left="3600" w:hanging="360"/>
+      </w:pPr>
+      <w:rPr>
+        <w:rFonts w:ascii="Courier New" w:hAnsi="Courier New" w:cs="Courier New" w:hint="default"/>
+      </w:rPr>
+    </w:lvl>
+    <w:lvl w:ilvl="5" w:tplc="04090005" w:tentative="1">
+      <w:start w:val="1"/>
+      <w:numFmt w:val="bullet"/>
+      <w:lvlText w:val=""/>
+      <w:lvlJc w:val="left"/>
+      <w:pPr>
+        <w:ind w:left="4320" w:hanging="360"/>
+      </w:pPr>
+      <w:rPr>
+        <w:rFonts w:ascii="Wingdings" w:hAnsi="Wingdings" w:hint="default"/>
+      </w:rPr>
+    </w:lvl>
+    <w:lvl w:ilvl="6" w:tplc="04090001" w:tentative="1">
+      <w:start w:val="1"/>
+      <w:numFmt w:val="bullet"/>
+      <w:lvlText w:val=""/>
+      <w:lvlJc w:val="left"/>
+      <w:pPr>
+        <w:ind w:left="5040" w:hanging="360"/>
+      </w:pPr>
+      <w:rPr>
+        <w:rFonts w:ascii="Symbol" w:hAnsi="Symbol" w:hint="default"/>
+      </w:rPr>
+    </w:lvl>
+    <w:lvl w:ilvl="7" w:tplc="04090003" w:tentative="1">
+      <w:start w:val="1"/>
+      <w:numFmt w:val="bullet"/>
+      <w:lvlText w:val="o"/>
+      <w:lvlJc w:val="left"/>
+      <w:pPr>
+        <w:ind w:left="5760" w:hanging="360"/>
+      </w:pPr>
+      <w:rPr>
+        <w:rFonts w:ascii="Courier New" w:hAnsi="Courier New" w:cs="Courier New" w:hint="default"/>
+      </w:rPr>
+    </w:lvl>
+    <w:lvl w:ilvl="8" w:tplc="04090005" w:tentative="1">
+      <w:start w:val="1"/>
+      <w:numFmt w:val="bullet"/>
+      <w:lvlText w:val=""/>
+      <w:lvlJc w:val="left"/>
+      <w:pPr>
+        <w:ind w:left="6480" w:hanging="360"/>
+      </w:pPr>
+      <w:rPr>
+        <w:rFonts w:ascii="Wingdings" w:hAnsi="Wingdings" w:hint="default"/>
+      </w:rPr>
+    </w:lvl>
+  </w:abstractNum>
+  <w:num w:numId="1">
+    <w:abstractNumId w:val="1"/>
+  </w:num>
+  <w:num w:numId="2">
+    <w:abstractNumId w:val="0"/>
+  </w:num>
+</w:numbering>
 </file>
 
 <file path=word/styles.xml><?xml version="1.0" encoding="utf-8"?>
@@ -470,6 +1458,17 @@
     <w:semiHidden/>
     <w:unhideWhenUsed/>
   </w:style>
+  <w:style w:type="paragraph" w:styleId="ListParagraph">
+    <w:name w:val="List Paragraph"/>
+    <w:basedOn w:val="Normal"/>
+    <w:uiPriority w:val="34"/>
+    <w:qFormat/>
+    <w:rsid w:val="00A853D4"/>
+    <w:pPr>
+      <w:ind w:left="720"/>
+      <w:contextualSpacing/>
+    </w:pPr>
+  </w:style>
 </w:styles>
 </file>
 

</xml_diff>

<commit_message>
default parameters in js
</commit_message>
<xml_diff>
--- a/Functions.docx
+++ b/Functions.docx
@@ -780,15 +780,1792 @@
         <w:t xml:space="preserve">Arguments </w:t>
       </w:r>
     </w:p>
+    <w:p/>
+    <w:p>
+      <w:pPr>
+        <w:shd w:val="clear" w:color="auto" w:fill="1F1F1F"/>
+        <w:spacing w:after="0" w:line="285" w:lineRule="atLeast"/>
+        <w:rPr>
+          <w:rFonts w:ascii="Consolas" w:eastAsia="Times New Roman" w:hAnsi="Consolas" w:cs="Times New Roman"/>
+          <w:color w:val="CCCCCC"/>
+          <w:sz w:val="21"/>
+          <w:szCs w:val="21"/>
+        </w:rPr>
+      </w:pPr>
+      <w:r>
+        <w:rPr>
+          <w:rFonts w:ascii="Consolas" w:eastAsia="Times New Roman" w:hAnsi="Consolas" w:cs="Times New Roman"/>
+          <w:color w:val="569CD6"/>
+          <w:sz w:val="21"/>
+          <w:szCs w:val="21"/>
+        </w:rPr>
+        <w:t>function</w:t>
+      </w:r>
+      <w:r>
+        <w:rPr>
+          <w:rFonts w:ascii="Consolas" w:eastAsia="Times New Roman" w:hAnsi="Consolas" w:cs="Times New Roman"/>
+          <w:color w:val="CCCCCC"/>
+          <w:sz w:val="21"/>
+          <w:szCs w:val="21"/>
+        </w:rPr>
+        <w:t xml:space="preserve"> </w:t>
+      </w:r>
+      <w:r>
+        <w:rPr>
+          <w:rFonts w:ascii="Consolas" w:eastAsia="Times New Roman" w:hAnsi="Consolas" w:cs="Times New Roman"/>
+          <w:color w:val="DCDCAA"/>
+          <w:sz w:val="21"/>
+          <w:szCs w:val="21"/>
+        </w:rPr>
+        <w:t>sum</w:t>
+      </w:r>
+      <w:r>
+        <w:rPr>
+          <w:rFonts w:ascii="Consolas" w:eastAsia="Times New Roman" w:hAnsi="Consolas" w:cs="Times New Roman"/>
+          <w:color w:val="CCCCCC"/>
+          <w:sz w:val="21"/>
+          <w:szCs w:val="21"/>
+        </w:rPr>
+        <w:t xml:space="preserve"> (</w:t>
+      </w:r>
+      <w:proofErr w:type="spellStart"/>
+      <w:proofErr w:type="gramStart"/>
+      <w:r>
+        <w:rPr>
+          <w:rFonts w:ascii="Consolas" w:eastAsia="Times New Roman" w:hAnsi="Consolas" w:cs="Times New Roman"/>
+          <w:color w:val="9CDCFE"/>
+          <w:sz w:val="21"/>
+          <w:szCs w:val="21"/>
+        </w:rPr>
+        <w:t>a</w:t>
+      </w:r>
+      <w:r>
+        <w:rPr>
+          <w:rFonts w:ascii="Consolas" w:eastAsia="Times New Roman" w:hAnsi="Consolas" w:cs="Times New Roman"/>
+          <w:color w:val="CCCCCC"/>
+          <w:sz w:val="21"/>
+          <w:szCs w:val="21"/>
+        </w:rPr>
+        <w:t>,</w:t>
+      </w:r>
+      <w:r>
+        <w:rPr>
+          <w:rFonts w:ascii="Consolas" w:eastAsia="Times New Roman" w:hAnsi="Consolas" w:cs="Times New Roman"/>
+          <w:color w:val="9CDCFE"/>
+          <w:sz w:val="21"/>
+          <w:szCs w:val="21"/>
+        </w:rPr>
+        <w:t>b</w:t>
+      </w:r>
+      <w:proofErr w:type="spellEnd"/>
+      <w:proofErr w:type="gramEnd"/>
+      <w:r>
+        <w:rPr>
+          <w:rFonts w:ascii="Consolas" w:eastAsia="Times New Roman" w:hAnsi="Consolas" w:cs="Times New Roman"/>
+          <w:color w:val="CCCCCC"/>
+          <w:sz w:val="21"/>
+          <w:szCs w:val="21"/>
+        </w:rPr>
+        <w:t>) {</w:t>
+      </w:r>
+    </w:p>
+    <w:p>
+      <w:pPr>
+        <w:shd w:val="clear" w:color="auto" w:fill="1F1F1F"/>
+        <w:spacing w:after="0" w:line="285" w:lineRule="atLeast"/>
+        <w:rPr>
+          <w:rFonts w:ascii="Consolas" w:eastAsia="Times New Roman" w:hAnsi="Consolas" w:cs="Times New Roman"/>
+          <w:color w:val="CCCCCC"/>
+          <w:sz w:val="21"/>
+          <w:szCs w:val="21"/>
+        </w:rPr>
+      </w:pPr>
+      <w:r>
+        <w:rPr>
+          <w:rFonts w:ascii="Consolas" w:eastAsia="Times New Roman" w:hAnsi="Consolas" w:cs="Times New Roman"/>
+          <w:color w:val="CCCCCC"/>
+          <w:sz w:val="21"/>
+          <w:szCs w:val="21"/>
+        </w:rPr>
+        <w:t>   </w:t>
+      </w:r>
+      <w:r>
+        <w:rPr>
+          <w:rFonts w:ascii="Consolas" w:eastAsia="Times New Roman" w:hAnsi="Consolas" w:cs="Times New Roman"/>
+          <w:color w:val="569CD6"/>
+          <w:sz w:val="21"/>
+          <w:szCs w:val="21"/>
+        </w:rPr>
+        <w:t>let</w:t>
+      </w:r>
+      <w:r>
+        <w:rPr>
+          <w:rFonts w:ascii="Consolas" w:eastAsia="Times New Roman" w:hAnsi="Consolas" w:cs="Times New Roman"/>
+          <w:color w:val="CCCCCC"/>
+          <w:sz w:val="21"/>
+          <w:szCs w:val="21"/>
+        </w:rPr>
+        <w:t xml:space="preserve"> </w:t>
+      </w:r>
+      <w:r>
+        <w:rPr>
+          <w:rFonts w:ascii="Consolas" w:eastAsia="Times New Roman" w:hAnsi="Consolas" w:cs="Times New Roman"/>
+          <w:color w:val="9CDCFE"/>
+          <w:sz w:val="21"/>
+          <w:szCs w:val="21"/>
+        </w:rPr>
+        <w:t>total</w:t>
+      </w:r>
+      <w:r>
+        <w:rPr>
+          <w:rFonts w:ascii="Consolas" w:eastAsia="Times New Roman" w:hAnsi="Consolas" w:cs="Times New Roman"/>
+          <w:color w:val="CCCCCC"/>
+          <w:sz w:val="21"/>
+          <w:szCs w:val="21"/>
+        </w:rPr>
+        <w:t xml:space="preserve"> </w:t>
+      </w:r>
+      <w:r>
+        <w:rPr>
+          <w:rFonts w:ascii="Consolas" w:eastAsia="Times New Roman" w:hAnsi="Consolas" w:cs="Times New Roman"/>
+          <w:color w:val="D4D4D4"/>
+          <w:sz w:val="21"/>
+          <w:szCs w:val="21"/>
+        </w:rPr>
+        <w:t>=</w:t>
+      </w:r>
+      <w:r>
+        <w:rPr>
+          <w:rFonts w:ascii="Consolas" w:eastAsia="Times New Roman" w:hAnsi="Consolas" w:cs="Times New Roman"/>
+          <w:color w:val="CCCCCC"/>
+          <w:sz w:val="21"/>
+          <w:szCs w:val="21"/>
+        </w:rPr>
+        <w:t xml:space="preserve"> </w:t>
+      </w:r>
+      <w:r>
+        <w:rPr>
+          <w:rFonts w:ascii="Consolas" w:eastAsia="Times New Roman" w:hAnsi="Consolas" w:cs="Times New Roman"/>
+          <w:color w:val="B5CEA8"/>
+          <w:sz w:val="21"/>
+          <w:szCs w:val="21"/>
+        </w:rPr>
+        <w:t>0</w:t>
+      </w:r>
+      <w:r>
+        <w:rPr>
+          <w:rFonts w:ascii="Consolas" w:eastAsia="Times New Roman" w:hAnsi="Consolas" w:cs="Times New Roman"/>
+          <w:color w:val="CCCCCC"/>
+          <w:sz w:val="21"/>
+          <w:szCs w:val="21"/>
+        </w:rPr>
+        <w:t>;</w:t>
+      </w:r>
+    </w:p>
+    <w:p>
+      <w:pPr>
+        <w:shd w:val="clear" w:color="auto" w:fill="1F1F1F"/>
+        <w:spacing w:after="0" w:line="285" w:lineRule="atLeast"/>
+        <w:rPr>
+          <w:rFonts w:ascii="Consolas" w:eastAsia="Times New Roman" w:hAnsi="Consolas" w:cs="Times New Roman"/>
+          <w:color w:val="CCCCCC"/>
+          <w:sz w:val="21"/>
+          <w:szCs w:val="21"/>
+        </w:rPr>
+      </w:pPr>
+      <w:r>
+        <w:rPr>
+          <w:rFonts w:ascii="Consolas" w:eastAsia="Times New Roman" w:hAnsi="Consolas" w:cs="Times New Roman"/>
+          <w:color w:val="CCCCCC"/>
+          <w:sz w:val="21"/>
+          <w:szCs w:val="21"/>
+        </w:rPr>
+        <w:t>   </w:t>
+      </w:r>
+      <w:r>
+        <w:rPr>
+          <w:rFonts w:ascii="Consolas" w:eastAsia="Times New Roman" w:hAnsi="Consolas" w:cs="Times New Roman"/>
+          <w:color w:val="C586C0"/>
+          <w:sz w:val="21"/>
+          <w:szCs w:val="21"/>
+        </w:rPr>
+        <w:t>for</w:t>
+      </w:r>
+      <w:r>
+        <w:rPr>
+          <w:rFonts w:ascii="Consolas" w:eastAsia="Times New Roman" w:hAnsi="Consolas" w:cs="Times New Roman"/>
+          <w:color w:val="CCCCCC"/>
+          <w:sz w:val="21"/>
+          <w:szCs w:val="21"/>
+        </w:rPr>
+        <w:t xml:space="preserve"> (</w:t>
+      </w:r>
+      <w:r>
+        <w:rPr>
+          <w:rFonts w:ascii="Consolas" w:eastAsia="Times New Roman" w:hAnsi="Consolas" w:cs="Times New Roman"/>
+          <w:color w:val="569CD6"/>
+          <w:sz w:val="21"/>
+          <w:szCs w:val="21"/>
+        </w:rPr>
+        <w:t>let</w:t>
+      </w:r>
+      <w:r>
+        <w:rPr>
+          <w:rFonts w:ascii="Consolas" w:eastAsia="Times New Roman" w:hAnsi="Consolas" w:cs="Times New Roman"/>
+          <w:color w:val="CCCCCC"/>
+          <w:sz w:val="21"/>
+          <w:szCs w:val="21"/>
+        </w:rPr>
+        <w:t xml:space="preserve"> </w:t>
+      </w:r>
+      <w:r>
+        <w:rPr>
+          <w:rFonts w:ascii="Consolas" w:eastAsia="Times New Roman" w:hAnsi="Consolas" w:cs="Times New Roman"/>
+          <w:color w:val="9CDCFE"/>
+          <w:sz w:val="21"/>
+          <w:szCs w:val="21"/>
+        </w:rPr>
+        <w:t>value</w:t>
+      </w:r>
+      <w:r>
+        <w:rPr>
+          <w:rFonts w:ascii="Consolas" w:eastAsia="Times New Roman" w:hAnsi="Consolas" w:cs="Times New Roman"/>
+          <w:color w:val="CCCCCC"/>
+          <w:sz w:val="21"/>
+          <w:szCs w:val="21"/>
+        </w:rPr>
+        <w:t xml:space="preserve"> </w:t>
+      </w:r>
+      <w:r>
+        <w:rPr>
+          <w:rFonts w:ascii="Consolas" w:eastAsia="Times New Roman" w:hAnsi="Consolas" w:cs="Times New Roman"/>
+          <w:color w:val="569CD6"/>
+          <w:sz w:val="21"/>
+          <w:szCs w:val="21"/>
+        </w:rPr>
+        <w:t>of</w:t>
+      </w:r>
+      <w:r>
+        <w:rPr>
+          <w:rFonts w:ascii="Consolas" w:eastAsia="Times New Roman" w:hAnsi="Consolas" w:cs="Times New Roman"/>
+          <w:color w:val="CCCCCC"/>
+          <w:sz w:val="21"/>
+          <w:szCs w:val="21"/>
+        </w:rPr>
+        <w:t xml:space="preserve"> </w:t>
+      </w:r>
+      <w:r>
+        <w:rPr>
+          <w:rFonts w:ascii="Consolas" w:eastAsia="Times New Roman" w:hAnsi="Consolas" w:cs="Times New Roman"/>
+          <w:color w:val="569CD6"/>
+          <w:sz w:val="21"/>
+          <w:szCs w:val="21"/>
+        </w:rPr>
+        <w:t>arguments</w:t>
+      </w:r>
+      <w:r>
+        <w:rPr>
+          <w:rFonts w:ascii="Consolas" w:eastAsia="Times New Roman" w:hAnsi="Consolas" w:cs="Times New Roman"/>
+          <w:color w:val="CCCCCC"/>
+          <w:sz w:val="21"/>
+          <w:szCs w:val="21"/>
+        </w:rPr>
+        <w:t>)</w:t>
+      </w:r>
+    </w:p>
+    <w:p>
+      <w:pPr>
+        <w:shd w:val="clear" w:color="auto" w:fill="1F1F1F"/>
+        <w:spacing w:after="0" w:line="285" w:lineRule="atLeast"/>
+        <w:rPr>
+          <w:rFonts w:ascii="Consolas" w:eastAsia="Times New Roman" w:hAnsi="Consolas" w:cs="Times New Roman"/>
+          <w:color w:val="CCCCCC"/>
+          <w:sz w:val="21"/>
+          <w:szCs w:val="21"/>
+        </w:rPr>
+      </w:pPr>
+      <w:r>
+        <w:rPr>
+          <w:rFonts w:ascii="Consolas" w:eastAsia="Times New Roman" w:hAnsi="Consolas" w:cs="Times New Roman"/>
+          <w:color w:val="CCCCCC"/>
+          <w:sz w:val="21"/>
+          <w:szCs w:val="21"/>
+        </w:rPr>
+        <w:t xml:space="preserve">    </w:t>
+      </w:r>
+      <w:r>
+        <w:rPr>
+          <w:rFonts w:ascii="Consolas" w:eastAsia="Times New Roman" w:hAnsi="Consolas" w:cs="Times New Roman"/>
+          <w:color w:val="9CDCFE"/>
+          <w:sz w:val="21"/>
+          <w:szCs w:val="21"/>
+        </w:rPr>
+        <w:t>total</w:t>
+      </w:r>
+      <w:r>
+        <w:rPr>
+          <w:rFonts w:ascii="Consolas" w:eastAsia="Times New Roman" w:hAnsi="Consolas" w:cs="Times New Roman"/>
+          <w:color w:val="CCCCCC"/>
+          <w:sz w:val="21"/>
+          <w:szCs w:val="21"/>
+        </w:rPr>
+        <w:t xml:space="preserve"> </w:t>
+      </w:r>
+      <w:r>
+        <w:rPr>
+          <w:rFonts w:ascii="Consolas" w:eastAsia="Times New Roman" w:hAnsi="Consolas" w:cs="Times New Roman"/>
+          <w:color w:val="D4D4D4"/>
+          <w:sz w:val="21"/>
+          <w:szCs w:val="21"/>
+        </w:rPr>
+        <w:t>+=</w:t>
+      </w:r>
+      <w:r>
+        <w:rPr>
+          <w:rFonts w:ascii="Consolas" w:eastAsia="Times New Roman" w:hAnsi="Consolas" w:cs="Times New Roman"/>
+          <w:color w:val="CCCCCC"/>
+          <w:sz w:val="21"/>
+          <w:szCs w:val="21"/>
+        </w:rPr>
+        <w:t xml:space="preserve"> </w:t>
+      </w:r>
+      <w:r>
+        <w:rPr>
+          <w:rFonts w:ascii="Consolas" w:eastAsia="Times New Roman" w:hAnsi="Consolas" w:cs="Times New Roman"/>
+          <w:color w:val="9CDCFE"/>
+          <w:sz w:val="21"/>
+          <w:szCs w:val="21"/>
+        </w:rPr>
+        <w:t>value</w:t>
+      </w:r>
+      <w:r>
+        <w:rPr>
+          <w:rFonts w:ascii="Consolas" w:eastAsia="Times New Roman" w:hAnsi="Consolas" w:cs="Times New Roman"/>
+          <w:color w:val="CCCCCC"/>
+          <w:sz w:val="21"/>
+          <w:szCs w:val="21"/>
+        </w:rPr>
+        <w:t>;</w:t>
+      </w:r>
+    </w:p>
+    <w:p>
+      <w:pPr>
+        <w:shd w:val="clear" w:color="auto" w:fill="1F1F1F"/>
+        <w:spacing w:after="0" w:line="285" w:lineRule="atLeast"/>
+        <w:rPr>
+          <w:rFonts w:ascii="Consolas" w:eastAsia="Times New Roman" w:hAnsi="Consolas" w:cs="Times New Roman"/>
+          <w:color w:val="CCCCCC"/>
+          <w:sz w:val="21"/>
+          <w:szCs w:val="21"/>
+        </w:rPr>
+      </w:pPr>
+      <w:r>
+        <w:rPr>
+          <w:rFonts w:ascii="Consolas" w:eastAsia="Times New Roman" w:hAnsi="Consolas" w:cs="Times New Roman"/>
+          <w:color w:val="C586C0"/>
+          <w:sz w:val="21"/>
+          <w:szCs w:val="21"/>
+        </w:rPr>
+        <w:t>return</w:t>
+      </w:r>
+      <w:r>
+        <w:rPr>
+          <w:rFonts w:ascii="Consolas" w:eastAsia="Times New Roman" w:hAnsi="Consolas" w:cs="Times New Roman"/>
+          <w:color w:val="CCCCCC"/>
+          <w:sz w:val="21"/>
+          <w:szCs w:val="21"/>
+        </w:rPr>
+        <w:t xml:space="preserve"> </w:t>
+      </w:r>
+      <w:r>
+        <w:rPr>
+          <w:rFonts w:ascii="Consolas" w:eastAsia="Times New Roman" w:hAnsi="Consolas" w:cs="Times New Roman"/>
+          <w:color w:val="9CDCFE"/>
+          <w:sz w:val="21"/>
+          <w:szCs w:val="21"/>
+        </w:rPr>
+        <w:t>total</w:t>
+      </w:r>
+      <w:r>
+        <w:rPr>
+          <w:rFonts w:ascii="Consolas" w:eastAsia="Times New Roman" w:hAnsi="Consolas" w:cs="Times New Roman"/>
+          <w:color w:val="CCCCCC"/>
+          <w:sz w:val="21"/>
+          <w:szCs w:val="21"/>
+        </w:rPr>
+        <w:t>;</w:t>
+      </w:r>
+    </w:p>
+    <w:p>
+      <w:pPr>
+        <w:shd w:val="clear" w:color="auto" w:fill="1F1F1F"/>
+        <w:spacing w:after="0" w:line="285" w:lineRule="atLeast"/>
+        <w:rPr>
+          <w:rFonts w:ascii="Consolas" w:eastAsia="Times New Roman" w:hAnsi="Consolas" w:cs="Times New Roman"/>
+          <w:color w:val="CCCCCC"/>
+          <w:sz w:val="21"/>
+          <w:szCs w:val="21"/>
+        </w:rPr>
+      </w:pPr>
+      <w:r>
+        <w:rPr>
+          <w:rFonts w:ascii="Consolas" w:eastAsia="Times New Roman" w:hAnsi="Consolas" w:cs="Times New Roman"/>
+          <w:color w:val="CCCCCC"/>
+          <w:sz w:val="21"/>
+          <w:szCs w:val="21"/>
+        </w:rPr>
+        <w:t>}</w:t>
+      </w:r>
+    </w:p>
+    <w:p>
+      <w:pPr>
+        <w:shd w:val="clear" w:color="auto" w:fill="1F1F1F"/>
+        <w:spacing w:after="0" w:line="285" w:lineRule="atLeast"/>
+        <w:rPr>
+          <w:rFonts w:ascii="Consolas" w:eastAsia="Times New Roman" w:hAnsi="Consolas" w:cs="Times New Roman"/>
+          <w:color w:val="CCCCCC"/>
+          <w:sz w:val="21"/>
+          <w:szCs w:val="21"/>
+        </w:rPr>
+      </w:pPr>
+    </w:p>
+    <w:p>
+      <w:pPr>
+        <w:shd w:val="clear" w:color="auto" w:fill="1F1F1F"/>
+        <w:spacing w:after="0" w:line="285" w:lineRule="atLeast"/>
+        <w:rPr>
+          <w:rFonts w:ascii="Consolas" w:eastAsia="Times New Roman" w:hAnsi="Consolas" w:cs="Times New Roman"/>
+          <w:color w:val="CCCCCC"/>
+          <w:sz w:val="21"/>
+          <w:szCs w:val="21"/>
+        </w:rPr>
+      </w:pPr>
+      <w:proofErr w:type="gramStart"/>
+      <w:r>
+        <w:rPr>
+          <w:rFonts w:ascii="Consolas" w:eastAsia="Times New Roman" w:hAnsi="Consolas" w:cs="Times New Roman"/>
+          <w:color w:val="9CDCFE"/>
+          <w:sz w:val="21"/>
+          <w:szCs w:val="21"/>
+        </w:rPr>
+        <w:t>console</w:t>
+      </w:r>
+      <w:r>
+        <w:rPr>
+          <w:rFonts w:ascii="Consolas" w:eastAsia="Times New Roman" w:hAnsi="Consolas" w:cs="Times New Roman"/>
+          <w:color w:val="CCCCCC"/>
+          <w:sz w:val="21"/>
+          <w:szCs w:val="21"/>
+        </w:rPr>
+        <w:t>.</w:t>
+      </w:r>
+      <w:r>
+        <w:rPr>
+          <w:rFonts w:ascii="Consolas" w:eastAsia="Times New Roman" w:hAnsi="Consolas" w:cs="Times New Roman"/>
+          <w:color w:val="DCDCAA"/>
+          <w:sz w:val="21"/>
+          <w:szCs w:val="21"/>
+        </w:rPr>
+        <w:t>log</w:t>
+      </w:r>
+      <w:r>
+        <w:rPr>
+          <w:rFonts w:ascii="Consolas" w:eastAsia="Times New Roman" w:hAnsi="Consolas" w:cs="Times New Roman"/>
+          <w:color w:val="CCCCCC"/>
+          <w:sz w:val="21"/>
+          <w:szCs w:val="21"/>
+        </w:rPr>
+        <w:t>(</w:t>
+      </w:r>
+      <w:proofErr w:type="gramEnd"/>
+      <w:r>
+        <w:rPr>
+          <w:rFonts w:ascii="Consolas" w:eastAsia="Times New Roman" w:hAnsi="Consolas" w:cs="Times New Roman"/>
+          <w:color w:val="DCDCAA"/>
+          <w:sz w:val="21"/>
+          <w:szCs w:val="21"/>
+        </w:rPr>
+        <w:t>sum</w:t>
+      </w:r>
+      <w:r>
+        <w:rPr>
+          <w:rFonts w:ascii="Consolas" w:eastAsia="Times New Roman" w:hAnsi="Consolas" w:cs="Times New Roman"/>
+          <w:color w:val="CCCCCC"/>
+          <w:sz w:val="21"/>
+          <w:szCs w:val="21"/>
+        </w:rPr>
+        <w:t xml:space="preserve"> (</w:t>
+      </w:r>
+      <w:r>
+        <w:rPr>
+          <w:rFonts w:ascii="Consolas" w:eastAsia="Times New Roman" w:hAnsi="Consolas" w:cs="Times New Roman"/>
+          <w:color w:val="B5CEA8"/>
+          <w:sz w:val="21"/>
+          <w:szCs w:val="21"/>
+        </w:rPr>
+        <w:t>1</w:t>
+      </w:r>
+      <w:r>
+        <w:rPr>
+          <w:rFonts w:ascii="Consolas" w:eastAsia="Times New Roman" w:hAnsi="Consolas" w:cs="Times New Roman"/>
+          <w:color w:val="CCCCCC"/>
+          <w:sz w:val="21"/>
+          <w:szCs w:val="21"/>
+        </w:rPr>
+        <w:t>,</w:t>
+      </w:r>
+      <w:r>
+        <w:rPr>
+          <w:rFonts w:ascii="Consolas" w:eastAsia="Times New Roman" w:hAnsi="Consolas" w:cs="Times New Roman"/>
+          <w:color w:val="B5CEA8"/>
+          <w:sz w:val="21"/>
+          <w:szCs w:val="21"/>
+        </w:rPr>
+        <w:t>2</w:t>
+      </w:r>
+      <w:r>
+        <w:rPr>
+          <w:rFonts w:ascii="Consolas" w:eastAsia="Times New Roman" w:hAnsi="Consolas" w:cs="Times New Roman"/>
+          <w:color w:val="CCCCCC"/>
+          <w:sz w:val="21"/>
+          <w:szCs w:val="21"/>
+        </w:rPr>
+        <w:t>,</w:t>
+      </w:r>
+      <w:r>
+        <w:rPr>
+          <w:rFonts w:ascii="Consolas" w:eastAsia="Times New Roman" w:hAnsi="Consolas" w:cs="Times New Roman"/>
+          <w:color w:val="B5CEA8"/>
+          <w:sz w:val="21"/>
+          <w:szCs w:val="21"/>
+        </w:rPr>
+        <w:t>5</w:t>
+      </w:r>
+      <w:r>
+        <w:rPr>
+          <w:rFonts w:ascii="Consolas" w:eastAsia="Times New Roman" w:hAnsi="Consolas" w:cs="Times New Roman"/>
+          <w:color w:val="CCCCCC"/>
+          <w:sz w:val="21"/>
+          <w:szCs w:val="21"/>
+        </w:rPr>
+        <w:t>,</w:t>
+      </w:r>
+      <w:r>
+        <w:rPr>
+          <w:rFonts w:ascii="Consolas" w:eastAsia="Times New Roman" w:hAnsi="Consolas" w:cs="Times New Roman"/>
+          <w:color w:val="B5CEA8"/>
+          <w:sz w:val="21"/>
+          <w:szCs w:val="21"/>
+        </w:rPr>
+        <w:t>10</w:t>
+      </w:r>
+      <w:r>
+        <w:rPr>
+          <w:rFonts w:ascii="Consolas" w:eastAsia="Times New Roman" w:hAnsi="Consolas" w:cs="Times New Roman"/>
+          <w:color w:val="CCCCCC"/>
+          <w:sz w:val="21"/>
+          <w:szCs w:val="21"/>
+        </w:rPr>
+        <w:t xml:space="preserve">)); </w:t>
+      </w:r>
+    </w:p>
+    <w:p/>
+    <w:p/>
+    <w:p>
+      <w:pPr>
+        <w:pStyle w:val="ListParagraph"/>
+        <w:numPr>
+          <w:ilvl w:val="0"/>
+          <w:numId w:val="2"/>
+        </w:numPr>
+      </w:pPr>
+      <w:r>
+        <w:lastRenderedPageBreak/>
+        <w:t xml:space="preserve">The rest operator </w:t>
+      </w:r>
+    </w:p>
+    <w:p>
+      <w:pPr>
+        <w:rPr>
+          <w:rFonts w:cstheme="minorHAnsi"/>
+        </w:rPr>
+      </w:pPr>
+      <w:r>
+        <w:rPr>
+          <w:rFonts w:cstheme="minorHAnsi"/>
+          <w:color w:val="1F1F1F"/>
+          <w:shd w:val="clear" w:color="auto" w:fill="FFFFFF"/>
+        </w:rPr>
+        <w:t> </w:t>
+      </w:r>
+      <w:r>
+        <w:rPr>
+          <w:rFonts w:cstheme="minorHAnsi"/>
+          <w:color w:val="040C28"/>
+        </w:rPr>
+        <w:t xml:space="preserve"> </w:t>
+      </w:r>
+      <w:r>
+        <w:rPr>
+          <w:rFonts w:cstheme="minorHAnsi"/>
+          <w:color w:val="040C28"/>
+        </w:rPr>
+        <w:t xml:space="preserve">A </w:t>
+      </w:r>
+      <w:r>
+        <w:rPr>
+          <w:rFonts w:cstheme="minorHAnsi"/>
+          <w:color w:val="040C28"/>
+        </w:rPr>
+        <w:t>type of parameter that gets all of the remaining parameters of a function call via an Array</w:t>
+      </w:r>
+      <w:r>
+        <w:rPr>
+          <w:rFonts w:cstheme="minorHAnsi"/>
+          <w:color w:val="1F1F1F"/>
+          <w:shd w:val="clear" w:color="auto" w:fill="FFFFFF"/>
+        </w:rPr>
+        <w:t>.</w:t>
+      </w:r>
+    </w:p>
+    <w:p>
+      <w:pPr>
+        <w:shd w:val="clear" w:color="auto" w:fill="1F1F1F"/>
+        <w:spacing w:after="0" w:line="285" w:lineRule="atLeast"/>
+        <w:rPr>
+          <w:rFonts w:ascii="Consolas" w:eastAsia="Times New Roman" w:hAnsi="Consolas" w:cs="Times New Roman"/>
+          <w:color w:val="CCCCCC"/>
+          <w:sz w:val="21"/>
+          <w:szCs w:val="21"/>
+        </w:rPr>
+      </w:pPr>
+      <w:r>
+        <w:rPr>
+          <w:rFonts w:ascii="Consolas" w:eastAsia="Times New Roman" w:hAnsi="Consolas" w:cs="Times New Roman"/>
+          <w:color w:val="569CD6"/>
+          <w:sz w:val="21"/>
+          <w:szCs w:val="21"/>
+        </w:rPr>
+        <w:t>function</w:t>
+      </w:r>
+      <w:r>
+        <w:rPr>
+          <w:rFonts w:ascii="Consolas" w:eastAsia="Times New Roman" w:hAnsi="Consolas" w:cs="Times New Roman"/>
+          <w:color w:val="CCCCCC"/>
+          <w:sz w:val="21"/>
+          <w:szCs w:val="21"/>
+        </w:rPr>
+        <w:t xml:space="preserve"> </w:t>
+      </w:r>
+      <w:r>
+        <w:rPr>
+          <w:rFonts w:ascii="Consolas" w:eastAsia="Times New Roman" w:hAnsi="Consolas" w:cs="Times New Roman"/>
+          <w:color w:val="DCDCAA"/>
+          <w:sz w:val="21"/>
+          <w:szCs w:val="21"/>
+        </w:rPr>
+        <w:t>sum</w:t>
+      </w:r>
+      <w:r>
+        <w:rPr>
+          <w:rFonts w:ascii="Consolas" w:eastAsia="Times New Roman" w:hAnsi="Consolas" w:cs="Times New Roman"/>
+          <w:color w:val="CCCCCC"/>
+          <w:sz w:val="21"/>
+          <w:szCs w:val="21"/>
+        </w:rPr>
+        <w:t xml:space="preserve"> (</w:t>
+      </w:r>
+      <w:proofErr w:type="gramStart"/>
+      <w:r>
+        <w:rPr>
+          <w:rFonts w:ascii="Consolas" w:eastAsia="Times New Roman" w:hAnsi="Consolas" w:cs="Times New Roman"/>
+          <w:color w:val="9CDCFE"/>
+          <w:sz w:val="21"/>
+          <w:szCs w:val="21"/>
+        </w:rPr>
+        <w:t>discount</w:t>
+      </w:r>
+      <w:r>
+        <w:rPr>
+          <w:rFonts w:ascii="Consolas" w:eastAsia="Times New Roman" w:hAnsi="Consolas" w:cs="Times New Roman"/>
+          <w:color w:val="CCCCCC"/>
+          <w:sz w:val="21"/>
+          <w:szCs w:val="21"/>
+        </w:rPr>
+        <w:t xml:space="preserve"> ,</w:t>
+      </w:r>
+      <w:proofErr w:type="gramEnd"/>
+      <w:r>
+        <w:rPr>
+          <w:rFonts w:ascii="Consolas" w:eastAsia="Times New Roman" w:hAnsi="Consolas" w:cs="Times New Roman"/>
+          <w:color w:val="CCCCCC"/>
+          <w:sz w:val="21"/>
+          <w:szCs w:val="21"/>
+        </w:rPr>
+        <w:t xml:space="preserve"> </w:t>
+      </w:r>
+      <w:r>
+        <w:rPr>
+          <w:rFonts w:ascii="Consolas" w:eastAsia="Times New Roman" w:hAnsi="Consolas" w:cs="Times New Roman"/>
+          <w:color w:val="D4D4D4"/>
+          <w:sz w:val="21"/>
+          <w:szCs w:val="21"/>
+        </w:rPr>
+        <w:t>...</w:t>
+      </w:r>
+      <w:r>
+        <w:rPr>
+          <w:rFonts w:ascii="Consolas" w:eastAsia="Times New Roman" w:hAnsi="Consolas" w:cs="Times New Roman"/>
+          <w:color w:val="9CDCFE"/>
+          <w:sz w:val="21"/>
+          <w:szCs w:val="21"/>
+        </w:rPr>
+        <w:t>prices</w:t>
+      </w:r>
+      <w:r>
+        <w:rPr>
+          <w:rFonts w:ascii="Consolas" w:eastAsia="Times New Roman" w:hAnsi="Consolas" w:cs="Times New Roman"/>
+          <w:color w:val="CCCCCC"/>
+          <w:sz w:val="21"/>
+          <w:szCs w:val="21"/>
+        </w:rPr>
+        <w:t>) {</w:t>
+      </w:r>
+    </w:p>
+    <w:p>
+      <w:pPr>
+        <w:shd w:val="clear" w:color="auto" w:fill="1F1F1F"/>
+        <w:spacing w:after="0" w:line="285" w:lineRule="atLeast"/>
+        <w:rPr>
+          <w:rFonts w:ascii="Consolas" w:eastAsia="Times New Roman" w:hAnsi="Consolas" w:cs="Times New Roman"/>
+          <w:color w:val="CCCCCC"/>
+          <w:sz w:val="21"/>
+          <w:szCs w:val="21"/>
+        </w:rPr>
+      </w:pPr>
+      <w:r>
+        <w:rPr>
+          <w:rFonts w:ascii="Consolas" w:eastAsia="Times New Roman" w:hAnsi="Consolas" w:cs="Times New Roman"/>
+          <w:color w:val="CCCCCC"/>
+          <w:sz w:val="21"/>
+          <w:szCs w:val="21"/>
+        </w:rPr>
+        <w:t xml:space="preserve">    </w:t>
+      </w:r>
+      <w:proofErr w:type="spellStart"/>
+      <w:r>
+        <w:rPr>
+          <w:rFonts w:ascii="Consolas" w:eastAsia="Times New Roman" w:hAnsi="Consolas" w:cs="Times New Roman"/>
+          <w:color w:val="569CD6"/>
+          <w:sz w:val="21"/>
+          <w:szCs w:val="21"/>
+        </w:rPr>
+        <w:t>const</w:t>
+      </w:r>
+      <w:proofErr w:type="spellEnd"/>
+      <w:r>
+        <w:rPr>
+          <w:rFonts w:ascii="Consolas" w:eastAsia="Times New Roman" w:hAnsi="Consolas" w:cs="Times New Roman"/>
+          <w:color w:val="CCCCCC"/>
+          <w:sz w:val="21"/>
+          <w:szCs w:val="21"/>
+        </w:rPr>
+        <w:t xml:space="preserve"> </w:t>
+      </w:r>
+      <w:r>
+        <w:rPr>
+          <w:rFonts w:ascii="Consolas" w:eastAsia="Times New Roman" w:hAnsi="Consolas" w:cs="Times New Roman"/>
+          <w:color w:val="4FC1FF"/>
+          <w:sz w:val="21"/>
+          <w:szCs w:val="21"/>
+        </w:rPr>
+        <w:t>total</w:t>
+      </w:r>
+      <w:r>
+        <w:rPr>
+          <w:rFonts w:ascii="Consolas" w:eastAsia="Times New Roman" w:hAnsi="Consolas" w:cs="Times New Roman"/>
+          <w:color w:val="CCCCCC"/>
+          <w:sz w:val="21"/>
+          <w:szCs w:val="21"/>
+        </w:rPr>
+        <w:t xml:space="preserve"> </w:t>
+      </w:r>
+      <w:r>
+        <w:rPr>
+          <w:rFonts w:ascii="Consolas" w:eastAsia="Times New Roman" w:hAnsi="Consolas" w:cs="Times New Roman"/>
+          <w:color w:val="D4D4D4"/>
+          <w:sz w:val="21"/>
+          <w:szCs w:val="21"/>
+        </w:rPr>
+        <w:t>=</w:t>
+      </w:r>
+      <w:r>
+        <w:rPr>
+          <w:rFonts w:ascii="Consolas" w:eastAsia="Times New Roman" w:hAnsi="Consolas" w:cs="Times New Roman"/>
+          <w:color w:val="CCCCCC"/>
+          <w:sz w:val="21"/>
+          <w:szCs w:val="21"/>
+        </w:rPr>
+        <w:t xml:space="preserve"> </w:t>
+      </w:r>
+      <w:proofErr w:type="spellStart"/>
+      <w:proofErr w:type="gramStart"/>
+      <w:r>
+        <w:rPr>
+          <w:rFonts w:ascii="Consolas" w:eastAsia="Times New Roman" w:hAnsi="Consolas" w:cs="Times New Roman"/>
+          <w:color w:val="9CDCFE"/>
+          <w:sz w:val="21"/>
+          <w:szCs w:val="21"/>
+        </w:rPr>
+        <w:t>prices</w:t>
+      </w:r>
+      <w:r>
+        <w:rPr>
+          <w:rFonts w:ascii="Consolas" w:eastAsia="Times New Roman" w:hAnsi="Consolas" w:cs="Times New Roman"/>
+          <w:color w:val="CCCCCC"/>
+          <w:sz w:val="21"/>
+          <w:szCs w:val="21"/>
+        </w:rPr>
+        <w:t>.</w:t>
+      </w:r>
+      <w:r>
+        <w:rPr>
+          <w:rFonts w:ascii="Consolas" w:eastAsia="Times New Roman" w:hAnsi="Consolas" w:cs="Times New Roman"/>
+          <w:color w:val="DCDCAA"/>
+          <w:sz w:val="21"/>
+          <w:szCs w:val="21"/>
+        </w:rPr>
+        <w:t>reduce</w:t>
+      </w:r>
+      <w:proofErr w:type="spellEnd"/>
+      <w:proofErr w:type="gramEnd"/>
+      <w:r>
+        <w:rPr>
+          <w:rFonts w:ascii="Consolas" w:eastAsia="Times New Roman" w:hAnsi="Consolas" w:cs="Times New Roman"/>
+          <w:color w:val="CCCCCC"/>
+          <w:sz w:val="21"/>
+          <w:szCs w:val="21"/>
+        </w:rPr>
+        <w:t>((</w:t>
+      </w:r>
+      <w:proofErr w:type="spellStart"/>
+      <w:r>
+        <w:rPr>
+          <w:rFonts w:ascii="Consolas" w:eastAsia="Times New Roman" w:hAnsi="Consolas" w:cs="Times New Roman"/>
+          <w:color w:val="9CDCFE"/>
+          <w:sz w:val="21"/>
+          <w:szCs w:val="21"/>
+        </w:rPr>
+        <w:t>a</w:t>
+      </w:r>
+      <w:r>
+        <w:rPr>
+          <w:rFonts w:ascii="Consolas" w:eastAsia="Times New Roman" w:hAnsi="Consolas" w:cs="Times New Roman"/>
+          <w:color w:val="CCCCCC"/>
+          <w:sz w:val="21"/>
+          <w:szCs w:val="21"/>
+        </w:rPr>
+        <w:t>,</w:t>
+      </w:r>
+      <w:r>
+        <w:rPr>
+          <w:rFonts w:ascii="Consolas" w:eastAsia="Times New Roman" w:hAnsi="Consolas" w:cs="Times New Roman"/>
+          <w:color w:val="9CDCFE"/>
+          <w:sz w:val="21"/>
+          <w:szCs w:val="21"/>
+        </w:rPr>
+        <w:t>b</w:t>
+      </w:r>
+      <w:proofErr w:type="spellEnd"/>
+      <w:r>
+        <w:rPr>
+          <w:rFonts w:ascii="Consolas" w:eastAsia="Times New Roman" w:hAnsi="Consolas" w:cs="Times New Roman"/>
+          <w:color w:val="CCCCCC"/>
+          <w:sz w:val="21"/>
+          <w:szCs w:val="21"/>
+        </w:rPr>
+        <w:t xml:space="preserve">) </w:t>
+      </w:r>
+      <w:r>
+        <w:rPr>
+          <w:rFonts w:ascii="Consolas" w:eastAsia="Times New Roman" w:hAnsi="Consolas" w:cs="Times New Roman"/>
+          <w:color w:val="569CD6"/>
+          <w:sz w:val="21"/>
+          <w:szCs w:val="21"/>
+        </w:rPr>
+        <w:t>=&gt;</w:t>
+      </w:r>
+      <w:r>
+        <w:rPr>
+          <w:rFonts w:ascii="Consolas" w:eastAsia="Times New Roman" w:hAnsi="Consolas" w:cs="Times New Roman"/>
+          <w:color w:val="CCCCCC"/>
+          <w:sz w:val="21"/>
+          <w:szCs w:val="21"/>
+        </w:rPr>
+        <w:t xml:space="preserve"> </w:t>
+      </w:r>
+      <w:proofErr w:type="spellStart"/>
+      <w:r>
+        <w:rPr>
+          <w:rFonts w:ascii="Consolas" w:eastAsia="Times New Roman" w:hAnsi="Consolas" w:cs="Times New Roman"/>
+          <w:color w:val="9CDCFE"/>
+          <w:sz w:val="21"/>
+          <w:szCs w:val="21"/>
+        </w:rPr>
+        <w:t>a</w:t>
+      </w:r>
+      <w:r>
+        <w:rPr>
+          <w:rFonts w:ascii="Consolas" w:eastAsia="Times New Roman" w:hAnsi="Consolas" w:cs="Times New Roman"/>
+          <w:color w:val="D4D4D4"/>
+          <w:sz w:val="21"/>
+          <w:szCs w:val="21"/>
+        </w:rPr>
+        <w:t>+</w:t>
+      </w:r>
+      <w:r>
+        <w:rPr>
+          <w:rFonts w:ascii="Consolas" w:eastAsia="Times New Roman" w:hAnsi="Consolas" w:cs="Times New Roman"/>
+          <w:color w:val="9CDCFE"/>
+          <w:sz w:val="21"/>
+          <w:szCs w:val="21"/>
+        </w:rPr>
+        <w:t>b</w:t>
+      </w:r>
+      <w:proofErr w:type="spellEnd"/>
+      <w:r>
+        <w:rPr>
+          <w:rFonts w:ascii="Consolas" w:eastAsia="Times New Roman" w:hAnsi="Consolas" w:cs="Times New Roman"/>
+          <w:color w:val="CCCCCC"/>
+          <w:sz w:val="21"/>
+          <w:szCs w:val="21"/>
+        </w:rPr>
+        <w:t>);</w:t>
+      </w:r>
+    </w:p>
+    <w:p>
+      <w:pPr>
+        <w:shd w:val="clear" w:color="auto" w:fill="1F1F1F"/>
+        <w:spacing w:after="0" w:line="285" w:lineRule="atLeast"/>
+        <w:rPr>
+          <w:rFonts w:ascii="Consolas" w:eastAsia="Times New Roman" w:hAnsi="Consolas" w:cs="Times New Roman"/>
+          <w:color w:val="CCCCCC"/>
+          <w:sz w:val="21"/>
+          <w:szCs w:val="21"/>
+        </w:rPr>
+      </w:pPr>
+      <w:r>
+        <w:rPr>
+          <w:rFonts w:ascii="Consolas" w:eastAsia="Times New Roman" w:hAnsi="Consolas" w:cs="Times New Roman"/>
+          <w:color w:val="CCCCCC"/>
+          <w:sz w:val="21"/>
+          <w:szCs w:val="21"/>
+        </w:rPr>
+        <w:t xml:space="preserve">    </w:t>
+      </w:r>
+      <w:r>
+        <w:rPr>
+          <w:rFonts w:ascii="Consolas" w:eastAsia="Times New Roman" w:hAnsi="Consolas" w:cs="Times New Roman"/>
+          <w:color w:val="C586C0"/>
+          <w:sz w:val="21"/>
+          <w:szCs w:val="21"/>
+        </w:rPr>
+        <w:t>return</w:t>
+      </w:r>
+      <w:r>
+        <w:rPr>
+          <w:rFonts w:ascii="Consolas" w:eastAsia="Times New Roman" w:hAnsi="Consolas" w:cs="Times New Roman"/>
+          <w:color w:val="CCCCCC"/>
+          <w:sz w:val="21"/>
+          <w:szCs w:val="21"/>
+        </w:rPr>
+        <w:t xml:space="preserve"> </w:t>
+      </w:r>
+      <w:r>
+        <w:rPr>
+          <w:rFonts w:ascii="Consolas" w:eastAsia="Times New Roman" w:hAnsi="Consolas" w:cs="Times New Roman"/>
+          <w:color w:val="4FC1FF"/>
+          <w:sz w:val="21"/>
+          <w:szCs w:val="21"/>
+        </w:rPr>
+        <w:t>total</w:t>
+      </w:r>
+      <w:r>
+        <w:rPr>
+          <w:rFonts w:ascii="Consolas" w:eastAsia="Times New Roman" w:hAnsi="Consolas" w:cs="Times New Roman"/>
+          <w:color w:val="CCCCCC"/>
+          <w:sz w:val="21"/>
+          <w:szCs w:val="21"/>
+        </w:rPr>
+        <w:t xml:space="preserve"> </w:t>
+      </w:r>
+      <w:r>
+        <w:rPr>
+          <w:rFonts w:ascii="Consolas" w:eastAsia="Times New Roman" w:hAnsi="Consolas" w:cs="Times New Roman"/>
+          <w:color w:val="D4D4D4"/>
+          <w:sz w:val="21"/>
+          <w:szCs w:val="21"/>
+        </w:rPr>
+        <w:t>*</w:t>
+      </w:r>
+      <w:r>
+        <w:rPr>
+          <w:rFonts w:ascii="Consolas" w:eastAsia="Times New Roman" w:hAnsi="Consolas" w:cs="Times New Roman"/>
+          <w:color w:val="CCCCCC"/>
+          <w:sz w:val="21"/>
+          <w:szCs w:val="21"/>
+        </w:rPr>
+        <w:t xml:space="preserve"> (</w:t>
+      </w:r>
+      <w:r>
+        <w:rPr>
+          <w:rFonts w:ascii="Consolas" w:eastAsia="Times New Roman" w:hAnsi="Consolas" w:cs="Times New Roman"/>
+          <w:color w:val="B5CEA8"/>
+          <w:sz w:val="21"/>
+          <w:szCs w:val="21"/>
+        </w:rPr>
+        <w:t>1</w:t>
+      </w:r>
+      <w:r>
+        <w:rPr>
+          <w:rFonts w:ascii="Consolas" w:eastAsia="Times New Roman" w:hAnsi="Consolas" w:cs="Times New Roman"/>
+          <w:color w:val="D4D4D4"/>
+          <w:sz w:val="21"/>
+          <w:szCs w:val="21"/>
+        </w:rPr>
+        <w:t>-</w:t>
+      </w:r>
+      <w:r>
+        <w:rPr>
+          <w:rFonts w:ascii="Consolas" w:eastAsia="Times New Roman" w:hAnsi="Consolas" w:cs="Times New Roman"/>
+          <w:color w:val="9CDCFE"/>
+          <w:sz w:val="21"/>
+          <w:szCs w:val="21"/>
+        </w:rPr>
+        <w:t>discount</w:t>
+      </w:r>
+      <w:r>
+        <w:rPr>
+          <w:rFonts w:ascii="Consolas" w:eastAsia="Times New Roman" w:hAnsi="Consolas" w:cs="Times New Roman"/>
+          <w:color w:val="CCCCCC"/>
+          <w:sz w:val="21"/>
+          <w:szCs w:val="21"/>
+        </w:rPr>
+        <w:t>);</w:t>
+      </w:r>
+    </w:p>
+    <w:p>
+      <w:pPr>
+        <w:shd w:val="clear" w:color="auto" w:fill="1F1F1F"/>
+        <w:spacing w:after="0" w:line="285" w:lineRule="atLeast"/>
+        <w:rPr>
+          <w:rFonts w:ascii="Consolas" w:eastAsia="Times New Roman" w:hAnsi="Consolas" w:cs="Times New Roman"/>
+          <w:color w:val="CCCCCC"/>
+          <w:sz w:val="21"/>
+          <w:szCs w:val="21"/>
+        </w:rPr>
+      </w:pPr>
+      <w:r>
+        <w:rPr>
+          <w:rFonts w:ascii="Consolas" w:eastAsia="Times New Roman" w:hAnsi="Consolas" w:cs="Times New Roman"/>
+          <w:color w:val="CCCCCC"/>
+          <w:sz w:val="21"/>
+          <w:szCs w:val="21"/>
+        </w:rPr>
+        <w:t>}</w:t>
+      </w:r>
+    </w:p>
+    <w:p>
+      <w:pPr>
+        <w:shd w:val="clear" w:color="auto" w:fill="1F1F1F"/>
+        <w:spacing w:after="0" w:line="285" w:lineRule="atLeast"/>
+        <w:rPr>
+          <w:rFonts w:ascii="Consolas" w:eastAsia="Times New Roman" w:hAnsi="Consolas" w:cs="Times New Roman"/>
+          <w:color w:val="CCCCCC"/>
+          <w:sz w:val="21"/>
+          <w:szCs w:val="21"/>
+        </w:rPr>
+      </w:pPr>
+    </w:p>
+    <w:p>
+      <w:pPr>
+        <w:shd w:val="clear" w:color="auto" w:fill="1F1F1F"/>
+        <w:spacing w:after="0" w:line="285" w:lineRule="atLeast"/>
+        <w:rPr>
+          <w:rFonts w:ascii="Consolas" w:eastAsia="Times New Roman" w:hAnsi="Consolas" w:cs="Times New Roman"/>
+          <w:color w:val="CCCCCC"/>
+          <w:sz w:val="21"/>
+          <w:szCs w:val="21"/>
+        </w:rPr>
+      </w:pPr>
+      <w:r>
+        <w:rPr>
+          <w:rFonts w:ascii="Consolas" w:eastAsia="Times New Roman" w:hAnsi="Consolas" w:cs="Times New Roman"/>
+          <w:color w:val="9CDCFE"/>
+          <w:sz w:val="21"/>
+          <w:szCs w:val="21"/>
+        </w:rPr>
+        <w:t>console</w:t>
+      </w:r>
+      <w:r>
+        <w:rPr>
+          <w:rFonts w:ascii="Consolas" w:eastAsia="Times New Roman" w:hAnsi="Consolas" w:cs="Times New Roman"/>
+          <w:color w:val="CCCCCC"/>
+          <w:sz w:val="21"/>
+          <w:szCs w:val="21"/>
+        </w:rPr>
+        <w:t>.</w:t>
+      </w:r>
+      <w:r>
+        <w:rPr>
+          <w:rFonts w:ascii="Consolas" w:eastAsia="Times New Roman" w:hAnsi="Consolas" w:cs="Times New Roman"/>
+          <w:color w:val="DCDCAA"/>
+          <w:sz w:val="21"/>
+          <w:szCs w:val="21"/>
+        </w:rPr>
+        <w:t>log</w:t>
+      </w:r>
+      <w:r>
+        <w:rPr>
+          <w:rFonts w:ascii="Consolas" w:eastAsia="Times New Roman" w:hAnsi="Consolas" w:cs="Times New Roman"/>
+          <w:color w:val="CCCCCC"/>
+          <w:sz w:val="21"/>
+          <w:szCs w:val="21"/>
+        </w:rPr>
+        <w:t>(</w:t>
+      </w:r>
+      <w:proofErr w:type="gramStart"/>
+      <w:r>
+        <w:rPr>
+          <w:rFonts w:ascii="Consolas" w:eastAsia="Times New Roman" w:hAnsi="Consolas" w:cs="Times New Roman"/>
+          <w:color w:val="DCDCAA"/>
+          <w:sz w:val="21"/>
+          <w:szCs w:val="21"/>
+        </w:rPr>
+        <w:t>sum</w:t>
+      </w:r>
+      <w:r>
+        <w:rPr>
+          <w:rFonts w:ascii="Consolas" w:eastAsia="Times New Roman" w:hAnsi="Consolas" w:cs="Times New Roman"/>
+          <w:color w:val="CCCCCC"/>
+          <w:sz w:val="21"/>
+          <w:szCs w:val="21"/>
+        </w:rPr>
+        <w:t>(</w:t>
+      </w:r>
+      <w:proofErr w:type="gramEnd"/>
+      <w:r>
+        <w:rPr>
+          <w:rFonts w:ascii="Consolas" w:eastAsia="Times New Roman" w:hAnsi="Consolas" w:cs="Times New Roman"/>
+          <w:color w:val="B5CEA8"/>
+          <w:sz w:val="21"/>
+          <w:szCs w:val="21"/>
+        </w:rPr>
+        <w:t>0.1</w:t>
+      </w:r>
+      <w:r>
+        <w:rPr>
+          <w:rFonts w:ascii="Consolas" w:eastAsia="Times New Roman" w:hAnsi="Consolas" w:cs="Times New Roman"/>
+          <w:color w:val="CCCCCC"/>
+          <w:sz w:val="21"/>
+          <w:szCs w:val="21"/>
+        </w:rPr>
+        <w:t>,</w:t>
+      </w:r>
+      <w:r>
+        <w:rPr>
+          <w:rFonts w:ascii="Consolas" w:eastAsia="Times New Roman" w:hAnsi="Consolas" w:cs="Times New Roman"/>
+          <w:color w:val="B5CEA8"/>
+          <w:sz w:val="21"/>
+          <w:szCs w:val="21"/>
+        </w:rPr>
+        <w:t>20</w:t>
+      </w:r>
+      <w:r>
+        <w:rPr>
+          <w:rFonts w:ascii="Consolas" w:eastAsia="Times New Roman" w:hAnsi="Consolas" w:cs="Times New Roman"/>
+          <w:color w:val="CCCCCC"/>
+          <w:sz w:val="21"/>
+          <w:szCs w:val="21"/>
+        </w:rPr>
+        <w:t>,</w:t>
+      </w:r>
+      <w:r>
+        <w:rPr>
+          <w:rFonts w:ascii="Consolas" w:eastAsia="Times New Roman" w:hAnsi="Consolas" w:cs="Times New Roman"/>
+          <w:color w:val="B5CEA8"/>
+          <w:sz w:val="21"/>
+          <w:szCs w:val="21"/>
+        </w:rPr>
+        <w:t>30</w:t>
+      </w:r>
+      <w:r>
+        <w:rPr>
+          <w:rFonts w:ascii="Consolas" w:eastAsia="Times New Roman" w:hAnsi="Consolas" w:cs="Times New Roman"/>
+          <w:color w:val="CCCCCC"/>
+          <w:sz w:val="21"/>
+          <w:szCs w:val="21"/>
+        </w:rPr>
+        <w:t>,</w:t>
+      </w:r>
+      <w:r>
+        <w:rPr>
+          <w:rFonts w:ascii="Consolas" w:eastAsia="Times New Roman" w:hAnsi="Consolas" w:cs="Times New Roman"/>
+          <w:color w:val="B5CEA8"/>
+          <w:sz w:val="21"/>
+          <w:szCs w:val="21"/>
+        </w:rPr>
+        <w:t>1</w:t>
+      </w:r>
+      <w:r>
+        <w:rPr>
+          <w:rFonts w:ascii="Consolas" w:eastAsia="Times New Roman" w:hAnsi="Consolas" w:cs="Times New Roman"/>
+          <w:color w:val="CCCCCC"/>
+          <w:sz w:val="21"/>
+          <w:szCs w:val="21"/>
+        </w:rPr>
+        <w:t>));</w:t>
+      </w:r>
+    </w:p>
+    <w:p>
+      <w:pPr>
+        <w:pStyle w:val="ListParagraph"/>
+        <w:ind w:left="1440"/>
+      </w:pPr>
+    </w:p>
+    <w:p>
+      <w:pPr>
+        <w:pStyle w:val="ListParagraph"/>
+        <w:ind w:left="1440"/>
+      </w:pPr>
+    </w:p>
+    <w:p>
+      <w:pPr>
+        <w:pStyle w:val="ListParagraph"/>
+        <w:numPr>
+          <w:ilvl w:val="0"/>
+          <w:numId w:val="2"/>
+        </w:numPr>
+      </w:pPr>
+      <w:r>
+        <w:t xml:space="preserve">Default parameters </w:t>
+      </w:r>
+    </w:p>
+    <w:p/>
+    <w:p>
+      <w:pPr>
+        <w:shd w:val="clear" w:color="auto" w:fill="1F1F1F"/>
+        <w:spacing w:after="0" w:line="285" w:lineRule="atLeast"/>
+        <w:rPr>
+          <w:rFonts w:ascii="Consolas" w:eastAsia="Times New Roman" w:hAnsi="Consolas" w:cs="Times New Roman"/>
+          <w:color w:val="CCCCCC"/>
+          <w:sz w:val="21"/>
+          <w:szCs w:val="21"/>
+        </w:rPr>
+      </w:pPr>
+      <w:r>
+        <w:rPr>
+          <w:rFonts w:ascii="Consolas" w:eastAsia="Times New Roman" w:hAnsi="Consolas" w:cs="Times New Roman"/>
+          <w:color w:val="569CD6"/>
+          <w:sz w:val="21"/>
+          <w:szCs w:val="21"/>
+        </w:rPr>
+        <w:t>function</w:t>
+      </w:r>
+      <w:r>
+        <w:rPr>
+          <w:rFonts w:ascii="Consolas" w:eastAsia="Times New Roman" w:hAnsi="Consolas" w:cs="Times New Roman"/>
+          <w:color w:val="CCCCCC"/>
+          <w:sz w:val="21"/>
+          <w:szCs w:val="21"/>
+        </w:rPr>
+        <w:t xml:space="preserve"> </w:t>
+      </w:r>
+      <w:proofErr w:type="spellStart"/>
+      <w:r>
+        <w:rPr>
+          <w:rFonts w:ascii="Consolas" w:eastAsia="Times New Roman" w:hAnsi="Consolas" w:cs="Times New Roman"/>
+          <w:color w:val="DCDCAA"/>
+          <w:sz w:val="21"/>
+          <w:szCs w:val="21"/>
+        </w:rPr>
+        <w:t>intrust</w:t>
+      </w:r>
+      <w:proofErr w:type="spellEnd"/>
+      <w:r>
+        <w:rPr>
+          <w:rFonts w:ascii="Consolas" w:eastAsia="Times New Roman" w:hAnsi="Consolas" w:cs="Times New Roman"/>
+          <w:color w:val="CCCCCC"/>
+          <w:sz w:val="21"/>
+          <w:szCs w:val="21"/>
+        </w:rPr>
+        <w:t xml:space="preserve"> (</w:t>
+      </w:r>
+      <w:proofErr w:type="gramStart"/>
+      <w:r>
+        <w:rPr>
+          <w:rFonts w:ascii="Consolas" w:eastAsia="Times New Roman" w:hAnsi="Consolas" w:cs="Times New Roman"/>
+          <w:color w:val="9CDCFE"/>
+          <w:sz w:val="21"/>
+          <w:szCs w:val="21"/>
+        </w:rPr>
+        <w:t>principal</w:t>
+      </w:r>
+      <w:r>
+        <w:rPr>
+          <w:rFonts w:ascii="Consolas" w:eastAsia="Times New Roman" w:hAnsi="Consolas" w:cs="Times New Roman"/>
+          <w:color w:val="CCCCCC"/>
+          <w:sz w:val="21"/>
+          <w:szCs w:val="21"/>
+        </w:rPr>
+        <w:t xml:space="preserve"> ,</w:t>
+      </w:r>
+      <w:proofErr w:type="gramEnd"/>
+      <w:r>
+        <w:rPr>
+          <w:rFonts w:ascii="Consolas" w:eastAsia="Times New Roman" w:hAnsi="Consolas" w:cs="Times New Roman"/>
+          <w:color w:val="CCCCCC"/>
+          <w:sz w:val="21"/>
+          <w:szCs w:val="21"/>
+        </w:rPr>
+        <w:t xml:space="preserve"> </w:t>
+      </w:r>
+      <w:r>
+        <w:rPr>
+          <w:rFonts w:ascii="Consolas" w:eastAsia="Times New Roman" w:hAnsi="Consolas" w:cs="Times New Roman"/>
+          <w:color w:val="9CDCFE"/>
+          <w:sz w:val="21"/>
+          <w:szCs w:val="21"/>
+        </w:rPr>
+        <w:t>rate</w:t>
+      </w:r>
+      <w:r>
+        <w:rPr>
+          <w:rFonts w:ascii="Consolas" w:eastAsia="Times New Roman" w:hAnsi="Consolas" w:cs="Times New Roman"/>
+          <w:color w:val="CCCCCC"/>
+          <w:sz w:val="21"/>
+          <w:szCs w:val="21"/>
+        </w:rPr>
+        <w:t xml:space="preserve"> </w:t>
+      </w:r>
+      <w:r>
+        <w:rPr>
+          <w:rFonts w:ascii="Consolas" w:eastAsia="Times New Roman" w:hAnsi="Consolas" w:cs="Times New Roman"/>
+          <w:color w:val="D4D4D4"/>
+          <w:sz w:val="21"/>
+          <w:szCs w:val="21"/>
+        </w:rPr>
+        <w:t>=</w:t>
+      </w:r>
+      <w:r>
+        <w:rPr>
+          <w:rFonts w:ascii="Consolas" w:eastAsia="Times New Roman" w:hAnsi="Consolas" w:cs="Times New Roman"/>
+          <w:color w:val="CCCCCC"/>
+          <w:sz w:val="21"/>
+          <w:szCs w:val="21"/>
+        </w:rPr>
+        <w:t xml:space="preserve"> </w:t>
+      </w:r>
+      <w:r>
+        <w:rPr>
+          <w:rFonts w:ascii="Consolas" w:eastAsia="Times New Roman" w:hAnsi="Consolas" w:cs="Times New Roman"/>
+          <w:color w:val="B5CEA8"/>
+          <w:sz w:val="21"/>
+          <w:szCs w:val="21"/>
+        </w:rPr>
+        <w:t>3.5</w:t>
+      </w:r>
+      <w:r>
+        <w:rPr>
+          <w:rFonts w:ascii="Consolas" w:eastAsia="Times New Roman" w:hAnsi="Consolas" w:cs="Times New Roman"/>
+          <w:color w:val="CCCCCC"/>
+          <w:sz w:val="21"/>
+          <w:szCs w:val="21"/>
+        </w:rPr>
+        <w:t xml:space="preserve"> , </w:t>
+      </w:r>
+      <w:r>
+        <w:rPr>
+          <w:rFonts w:ascii="Consolas" w:eastAsia="Times New Roman" w:hAnsi="Consolas" w:cs="Times New Roman"/>
+          <w:color w:val="9CDCFE"/>
+          <w:sz w:val="21"/>
+          <w:szCs w:val="21"/>
+        </w:rPr>
+        <w:t>years</w:t>
+      </w:r>
+      <w:r>
+        <w:rPr>
+          <w:rFonts w:ascii="Consolas" w:eastAsia="Times New Roman" w:hAnsi="Consolas" w:cs="Times New Roman"/>
+          <w:color w:val="CCCCCC"/>
+          <w:sz w:val="21"/>
+          <w:szCs w:val="21"/>
+        </w:rPr>
+        <w:t xml:space="preserve"> </w:t>
+      </w:r>
+      <w:r>
+        <w:rPr>
+          <w:rFonts w:ascii="Consolas" w:eastAsia="Times New Roman" w:hAnsi="Consolas" w:cs="Times New Roman"/>
+          <w:color w:val="D4D4D4"/>
+          <w:sz w:val="21"/>
+          <w:szCs w:val="21"/>
+        </w:rPr>
+        <w:t>=</w:t>
+      </w:r>
+      <w:r>
+        <w:rPr>
+          <w:rFonts w:ascii="Consolas" w:eastAsia="Times New Roman" w:hAnsi="Consolas" w:cs="Times New Roman"/>
+          <w:color w:val="CCCCCC"/>
+          <w:sz w:val="21"/>
+          <w:szCs w:val="21"/>
+        </w:rPr>
+        <w:t xml:space="preserve"> </w:t>
+      </w:r>
+      <w:r>
+        <w:rPr>
+          <w:rFonts w:ascii="Consolas" w:eastAsia="Times New Roman" w:hAnsi="Consolas" w:cs="Times New Roman"/>
+          <w:color w:val="B5CEA8"/>
+          <w:sz w:val="21"/>
+          <w:szCs w:val="21"/>
+        </w:rPr>
+        <w:t>5</w:t>
+      </w:r>
+      <w:r>
+        <w:rPr>
+          <w:rFonts w:ascii="Consolas" w:eastAsia="Times New Roman" w:hAnsi="Consolas" w:cs="Times New Roman"/>
+          <w:color w:val="CCCCCC"/>
+          <w:sz w:val="21"/>
+          <w:szCs w:val="21"/>
+        </w:rPr>
+        <w:t>) {</w:t>
+      </w:r>
+    </w:p>
+    <w:p>
+      <w:pPr>
+        <w:shd w:val="clear" w:color="auto" w:fill="1F1F1F"/>
+        <w:spacing w:after="0" w:line="285" w:lineRule="atLeast"/>
+        <w:rPr>
+          <w:rFonts w:ascii="Consolas" w:eastAsia="Times New Roman" w:hAnsi="Consolas" w:cs="Times New Roman"/>
+          <w:color w:val="CCCCCC"/>
+          <w:sz w:val="21"/>
+          <w:szCs w:val="21"/>
+        </w:rPr>
+      </w:pPr>
+      <w:r>
+        <w:rPr>
+          <w:rFonts w:ascii="Consolas" w:eastAsia="Times New Roman" w:hAnsi="Consolas" w:cs="Times New Roman"/>
+          <w:color w:val="CCCCCC"/>
+          <w:sz w:val="21"/>
+          <w:szCs w:val="21"/>
+        </w:rPr>
+        <w:t> </w:t>
+      </w:r>
+      <w:proofErr w:type="gramStart"/>
+      <w:r>
+        <w:rPr>
+          <w:rFonts w:ascii="Consolas" w:eastAsia="Times New Roman" w:hAnsi="Consolas" w:cs="Times New Roman"/>
+          <w:color w:val="C586C0"/>
+          <w:sz w:val="21"/>
+          <w:szCs w:val="21"/>
+        </w:rPr>
+        <w:t>return</w:t>
+      </w:r>
+      <w:r>
+        <w:rPr>
+          <w:rFonts w:ascii="Consolas" w:eastAsia="Times New Roman" w:hAnsi="Consolas" w:cs="Times New Roman"/>
+          <w:color w:val="CCCCCC"/>
+          <w:sz w:val="21"/>
+          <w:szCs w:val="21"/>
+        </w:rPr>
+        <w:t xml:space="preserve">  </w:t>
+      </w:r>
+      <w:r>
+        <w:rPr>
+          <w:rFonts w:ascii="Consolas" w:eastAsia="Times New Roman" w:hAnsi="Consolas" w:cs="Times New Roman"/>
+          <w:color w:val="9CDCFE"/>
+          <w:sz w:val="21"/>
+          <w:szCs w:val="21"/>
+        </w:rPr>
+        <w:t>principal</w:t>
+      </w:r>
+      <w:proofErr w:type="gramEnd"/>
+      <w:r>
+        <w:rPr>
+          <w:rFonts w:ascii="Consolas" w:eastAsia="Times New Roman" w:hAnsi="Consolas" w:cs="Times New Roman"/>
+          <w:color w:val="CCCCCC"/>
+          <w:sz w:val="21"/>
+          <w:szCs w:val="21"/>
+        </w:rPr>
+        <w:t xml:space="preserve"> </w:t>
+      </w:r>
+      <w:r>
+        <w:rPr>
+          <w:rFonts w:ascii="Consolas" w:eastAsia="Times New Roman" w:hAnsi="Consolas" w:cs="Times New Roman"/>
+          <w:color w:val="D4D4D4"/>
+          <w:sz w:val="21"/>
+          <w:szCs w:val="21"/>
+        </w:rPr>
+        <w:t>*</w:t>
+      </w:r>
+      <w:r>
+        <w:rPr>
+          <w:rFonts w:ascii="Consolas" w:eastAsia="Times New Roman" w:hAnsi="Consolas" w:cs="Times New Roman"/>
+          <w:color w:val="CCCCCC"/>
+          <w:sz w:val="21"/>
+          <w:szCs w:val="21"/>
+        </w:rPr>
+        <w:t xml:space="preserve"> </w:t>
+      </w:r>
+      <w:r>
+        <w:rPr>
+          <w:rFonts w:ascii="Consolas" w:eastAsia="Times New Roman" w:hAnsi="Consolas" w:cs="Times New Roman"/>
+          <w:color w:val="9CDCFE"/>
+          <w:sz w:val="21"/>
+          <w:szCs w:val="21"/>
+        </w:rPr>
+        <w:t>rate</w:t>
+      </w:r>
+      <w:r>
+        <w:rPr>
+          <w:rFonts w:ascii="Consolas" w:eastAsia="Times New Roman" w:hAnsi="Consolas" w:cs="Times New Roman"/>
+          <w:color w:val="CCCCCC"/>
+          <w:sz w:val="21"/>
+          <w:szCs w:val="21"/>
+        </w:rPr>
+        <w:t xml:space="preserve"> </w:t>
+      </w:r>
+      <w:r>
+        <w:rPr>
+          <w:rFonts w:ascii="Consolas" w:eastAsia="Times New Roman" w:hAnsi="Consolas" w:cs="Times New Roman"/>
+          <w:color w:val="D4D4D4"/>
+          <w:sz w:val="21"/>
+          <w:szCs w:val="21"/>
+        </w:rPr>
+        <w:t>/</w:t>
+      </w:r>
+      <w:r>
+        <w:rPr>
+          <w:rFonts w:ascii="Consolas" w:eastAsia="Times New Roman" w:hAnsi="Consolas" w:cs="Times New Roman"/>
+          <w:color w:val="CCCCCC"/>
+          <w:sz w:val="21"/>
+          <w:szCs w:val="21"/>
+        </w:rPr>
+        <w:t xml:space="preserve"> </w:t>
+      </w:r>
+      <w:r>
+        <w:rPr>
+          <w:rFonts w:ascii="Consolas" w:eastAsia="Times New Roman" w:hAnsi="Consolas" w:cs="Times New Roman"/>
+          <w:color w:val="B5CEA8"/>
+          <w:sz w:val="21"/>
+          <w:szCs w:val="21"/>
+        </w:rPr>
+        <w:t>100</w:t>
+      </w:r>
+      <w:r>
+        <w:rPr>
+          <w:rFonts w:ascii="Consolas" w:eastAsia="Times New Roman" w:hAnsi="Consolas" w:cs="Times New Roman"/>
+          <w:color w:val="CCCCCC"/>
+          <w:sz w:val="21"/>
+          <w:szCs w:val="21"/>
+        </w:rPr>
+        <w:t xml:space="preserve"> </w:t>
+      </w:r>
+      <w:r>
+        <w:rPr>
+          <w:rFonts w:ascii="Consolas" w:eastAsia="Times New Roman" w:hAnsi="Consolas" w:cs="Times New Roman"/>
+          <w:color w:val="D4D4D4"/>
+          <w:sz w:val="21"/>
+          <w:szCs w:val="21"/>
+        </w:rPr>
+        <w:t>*</w:t>
+      </w:r>
+      <w:r>
+        <w:rPr>
+          <w:rFonts w:ascii="Consolas" w:eastAsia="Times New Roman" w:hAnsi="Consolas" w:cs="Times New Roman"/>
+          <w:color w:val="CCCCCC"/>
+          <w:sz w:val="21"/>
+          <w:szCs w:val="21"/>
+        </w:rPr>
+        <w:t xml:space="preserve"> </w:t>
+      </w:r>
+      <w:r>
+        <w:rPr>
+          <w:rFonts w:ascii="Consolas" w:eastAsia="Times New Roman" w:hAnsi="Consolas" w:cs="Times New Roman"/>
+          <w:color w:val="9CDCFE"/>
+          <w:sz w:val="21"/>
+          <w:szCs w:val="21"/>
+        </w:rPr>
+        <w:t>years</w:t>
+      </w:r>
+      <w:r>
+        <w:rPr>
+          <w:rFonts w:ascii="Consolas" w:eastAsia="Times New Roman" w:hAnsi="Consolas" w:cs="Times New Roman"/>
+          <w:color w:val="CCCCCC"/>
+          <w:sz w:val="21"/>
+          <w:szCs w:val="21"/>
+        </w:rPr>
+        <w:t xml:space="preserve"> ;</w:t>
+      </w:r>
+    </w:p>
+    <w:p>
+      <w:pPr>
+        <w:shd w:val="clear" w:color="auto" w:fill="1F1F1F"/>
+        <w:spacing w:after="0" w:line="285" w:lineRule="atLeast"/>
+        <w:rPr>
+          <w:rFonts w:ascii="Consolas" w:eastAsia="Times New Roman" w:hAnsi="Consolas" w:cs="Times New Roman"/>
+          <w:color w:val="CCCCCC"/>
+          <w:sz w:val="21"/>
+          <w:szCs w:val="21"/>
+        </w:rPr>
+      </w:pPr>
+    </w:p>
+    <w:p>
+      <w:pPr>
+        <w:shd w:val="clear" w:color="auto" w:fill="1F1F1F"/>
+        <w:spacing w:after="0" w:line="285" w:lineRule="atLeast"/>
+        <w:rPr>
+          <w:rFonts w:ascii="Consolas" w:eastAsia="Times New Roman" w:hAnsi="Consolas" w:cs="Times New Roman"/>
+          <w:color w:val="CCCCCC"/>
+          <w:sz w:val="21"/>
+          <w:szCs w:val="21"/>
+        </w:rPr>
+      </w:pPr>
+      <w:r>
+        <w:rPr>
+          <w:rFonts w:ascii="Consolas" w:eastAsia="Times New Roman" w:hAnsi="Consolas" w:cs="Times New Roman"/>
+          <w:color w:val="CCCCCC"/>
+          <w:sz w:val="21"/>
+          <w:szCs w:val="21"/>
+        </w:rPr>
+        <w:t>}</w:t>
+      </w:r>
+    </w:p>
+    <w:p>
+      <w:pPr>
+        <w:shd w:val="clear" w:color="auto" w:fill="1F1F1F"/>
+        <w:spacing w:after="0" w:line="285" w:lineRule="atLeast"/>
+        <w:rPr>
+          <w:rFonts w:ascii="Consolas" w:eastAsia="Times New Roman" w:hAnsi="Consolas" w:cs="Times New Roman"/>
+          <w:color w:val="CCCCCC"/>
+          <w:sz w:val="21"/>
+          <w:szCs w:val="21"/>
+        </w:rPr>
+      </w:pPr>
+    </w:p>
+    <w:p>
+      <w:pPr>
+        <w:shd w:val="clear" w:color="auto" w:fill="1F1F1F"/>
+        <w:spacing w:after="0" w:line="285" w:lineRule="atLeast"/>
+        <w:rPr>
+          <w:rFonts w:ascii="Consolas" w:eastAsia="Times New Roman" w:hAnsi="Consolas" w:cs="Times New Roman"/>
+          <w:color w:val="CCCCCC"/>
+          <w:sz w:val="21"/>
+          <w:szCs w:val="21"/>
+        </w:rPr>
+      </w:pPr>
+      <w:r>
+        <w:rPr>
+          <w:rFonts w:ascii="Consolas" w:eastAsia="Times New Roman" w:hAnsi="Consolas" w:cs="Times New Roman"/>
+          <w:color w:val="9CDCFE"/>
+          <w:sz w:val="21"/>
+          <w:szCs w:val="21"/>
+        </w:rPr>
+        <w:t>console</w:t>
+      </w:r>
+      <w:r>
+        <w:rPr>
+          <w:rFonts w:ascii="Consolas" w:eastAsia="Times New Roman" w:hAnsi="Consolas" w:cs="Times New Roman"/>
+          <w:color w:val="CCCCCC"/>
+          <w:sz w:val="21"/>
+          <w:szCs w:val="21"/>
+        </w:rPr>
+        <w:t>.</w:t>
+      </w:r>
+      <w:r>
+        <w:rPr>
+          <w:rFonts w:ascii="Consolas" w:eastAsia="Times New Roman" w:hAnsi="Consolas" w:cs="Times New Roman"/>
+          <w:color w:val="DCDCAA"/>
+          <w:sz w:val="21"/>
+          <w:szCs w:val="21"/>
+        </w:rPr>
+        <w:t>log</w:t>
+      </w:r>
+      <w:r>
+        <w:rPr>
+          <w:rFonts w:ascii="Consolas" w:eastAsia="Times New Roman" w:hAnsi="Consolas" w:cs="Times New Roman"/>
+          <w:color w:val="CCCCCC"/>
+          <w:sz w:val="21"/>
+          <w:szCs w:val="21"/>
+        </w:rPr>
+        <w:t xml:space="preserve"> (</w:t>
+      </w:r>
+      <w:proofErr w:type="spellStart"/>
+      <w:proofErr w:type="gramStart"/>
+      <w:r>
+        <w:rPr>
+          <w:rFonts w:ascii="Consolas" w:eastAsia="Times New Roman" w:hAnsi="Consolas" w:cs="Times New Roman"/>
+          <w:color w:val="DCDCAA"/>
+          <w:sz w:val="21"/>
+          <w:szCs w:val="21"/>
+        </w:rPr>
+        <w:t>intrust</w:t>
+      </w:r>
+      <w:proofErr w:type="spellEnd"/>
+      <w:r>
+        <w:rPr>
+          <w:rFonts w:ascii="Consolas" w:eastAsia="Times New Roman" w:hAnsi="Consolas" w:cs="Times New Roman"/>
+          <w:color w:val="CCCCCC"/>
+          <w:sz w:val="21"/>
+          <w:szCs w:val="21"/>
+        </w:rPr>
+        <w:t>(</w:t>
+      </w:r>
+      <w:proofErr w:type="gramEnd"/>
+      <w:r>
+        <w:rPr>
+          <w:rFonts w:ascii="Consolas" w:eastAsia="Times New Roman" w:hAnsi="Consolas" w:cs="Times New Roman"/>
+          <w:color w:val="B5CEA8"/>
+          <w:sz w:val="21"/>
+          <w:szCs w:val="21"/>
+        </w:rPr>
+        <w:t>100000</w:t>
+      </w:r>
+      <w:r>
+        <w:rPr>
+          <w:rFonts w:ascii="Consolas" w:eastAsia="Times New Roman" w:hAnsi="Consolas" w:cs="Times New Roman"/>
+          <w:color w:val="CCCCCC"/>
+          <w:sz w:val="21"/>
+          <w:szCs w:val="21"/>
+        </w:rPr>
+        <w:t>));</w:t>
+      </w:r>
+    </w:p>
+    <w:p/>
+    <w:p>
+      <w:pPr>
+        <w:pStyle w:val="ListParagraph"/>
+        <w:numPr>
+          <w:ilvl w:val="0"/>
+          <w:numId w:val="2"/>
+        </w:numPr>
+      </w:pPr>
+      <w:r>
+        <w:t xml:space="preserve">Getters and setters </w:t>
+      </w:r>
+    </w:p>
     <w:p>
       <w:bookmarkStart w:id="0" w:name="_GoBack"/>
       <w:bookmarkEnd w:id="0"/>
     </w:p>
-    <w:p>
-      <w:pPr>
-        <w:pStyle w:val="ListParagraph"/>
-        <w:ind w:left="1440"/>
-      </w:pPr>
+    <w:p/>
+    <w:p>
+      <w:pPr>
+        <w:tabs>
+          <w:tab w:val="left" w:pos="6348"/>
+        </w:tabs>
+      </w:pPr>
+      <w:r>
+        <w:tab/>
+      </w:r>
     </w:p>
     <w:sectPr>
       <w:pgSz w:w="12240" w:h="15840"/>
@@ -805,7 +2582,7 @@
   <w:abstractNum w:abstractNumId="0" w15:restartNumberingAfterBreak="0">
     <w:nsid w:val="0A4F22A8"/>
     <w:multiLevelType w:val="hybridMultilevel"/>
-    <w:tmpl w:val="6C7AFEF6"/>
+    <w:tmpl w:val="C7D27DE4"/>
     <w:lvl w:ilvl="0" w:tplc="04090001">
       <w:start w:val="1"/>
       <w:numFmt w:val="bullet"/>

</xml_diff>

<commit_message>
try and catch in js
</commit_message>
<xml_diff>
--- a/Functions.docx
+++ b/Functions.docx
@@ -2553,19 +2553,2992 @@
       </w:r>
     </w:p>
     <w:p>
-      <w:bookmarkStart w:id="0" w:name="_GoBack"/>
-      <w:bookmarkEnd w:id="0"/>
+      <w:pPr>
+        <w:rPr>
+          <w:rFonts w:cstheme="minorHAnsi"/>
+        </w:rPr>
+      </w:pPr>
+      <w:r>
+        <w:rPr>
+          <w:rFonts w:cstheme="minorHAnsi"/>
+          <w:color w:val="1F1F1F"/>
+          <w:shd w:val="clear" w:color="auto" w:fill="FFFFFF"/>
+        </w:rPr>
+        <w:t>Getters and setters are </w:t>
+      </w:r>
+      <w:r>
+        <w:rPr>
+          <w:rFonts w:cstheme="minorHAnsi"/>
+          <w:color w:val="040C28"/>
+        </w:rPr>
+        <w:t>functions that allow you to get and set object values, respectively</w:t>
+      </w:r>
+      <w:r>
+        <w:rPr>
+          <w:rFonts w:cstheme="minorHAnsi"/>
+          <w:color w:val="1F1F1F"/>
+          <w:shd w:val="clear" w:color="auto" w:fill="FFFFFF"/>
+        </w:rPr>
+        <w:t>. Getter functions return the value of the specified property, while setter functions can set the value of the specified property.</w:t>
+      </w:r>
     </w:p>
     <w:p/>
+    <w:p>
+      <w:pPr>
+        <w:shd w:val="clear" w:color="auto" w:fill="1F1F1F"/>
+        <w:spacing w:after="0" w:line="285" w:lineRule="atLeast"/>
+        <w:rPr>
+          <w:rFonts w:ascii="Consolas" w:eastAsia="Times New Roman" w:hAnsi="Consolas" w:cs="Times New Roman"/>
+          <w:color w:val="CCCCCC"/>
+          <w:sz w:val="21"/>
+          <w:szCs w:val="21"/>
+        </w:rPr>
+      </w:pPr>
+      <w:proofErr w:type="spellStart"/>
+      <w:r>
+        <w:rPr>
+          <w:rFonts w:ascii="Consolas" w:eastAsia="Times New Roman" w:hAnsi="Consolas" w:cs="Times New Roman"/>
+          <w:color w:val="569CD6"/>
+          <w:sz w:val="21"/>
+          <w:szCs w:val="21"/>
+        </w:rPr>
+        <w:t>const</w:t>
+      </w:r>
+      <w:proofErr w:type="spellEnd"/>
+      <w:r>
+        <w:rPr>
+          <w:rFonts w:ascii="Consolas" w:eastAsia="Times New Roman" w:hAnsi="Consolas" w:cs="Times New Roman"/>
+          <w:color w:val="CCCCCC"/>
+          <w:sz w:val="21"/>
+          <w:szCs w:val="21"/>
+        </w:rPr>
+        <w:t xml:space="preserve"> </w:t>
+      </w:r>
+      <w:r>
+        <w:rPr>
+          <w:rFonts w:ascii="Consolas" w:eastAsia="Times New Roman" w:hAnsi="Consolas" w:cs="Times New Roman"/>
+          <w:color w:val="4FC1FF"/>
+          <w:sz w:val="21"/>
+          <w:szCs w:val="21"/>
+        </w:rPr>
+        <w:t>person</w:t>
+      </w:r>
+      <w:r>
+        <w:rPr>
+          <w:rFonts w:ascii="Consolas" w:eastAsia="Times New Roman" w:hAnsi="Consolas" w:cs="Times New Roman"/>
+          <w:color w:val="CCCCCC"/>
+          <w:sz w:val="21"/>
+          <w:szCs w:val="21"/>
+        </w:rPr>
+        <w:t xml:space="preserve"> </w:t>
+      </w:r>
+      <w:r>
+        <w:rPr>
+          <w:rFonts w:ascii="Consolas" w:eastAsia="Times New Roman" w:hAnsi="Consolas" w:cs="Times New Roman"/>
+          <w:color w:val="D4D4D4"/>
+          <w:sz w:val="21"/>
+          <w:szCs w:val="21"/>
+        </w:rPr>
+        <w:t>=</w:t>
+      </w:r>
+      <w:r>
+        <w:rPr>
+          <w:rFonts w:ascii="Consolas" w:eastAsia="Times New Roman" w:hAnsi="Consolas" w:cs="Times New Roman"/>
+          <w:color w:val="CCCCCC"/>
+          <w:sz w:val="21"/>
+          <w:szCs w:val="21"/>
+        </w:rPr>
+        <w:t xml:space="preserve"> {</w:t>
+      </w:r>
+    </w:p>
+    <w:p>
+      <w:pPr>
+        <w:shd w:val="clear" w:color="auto" w:fill="1F1F1F"/>
+        <w:spacing w:after="0" w:line="285" w:lineRule="atLeast"/>
+        <w:rPr>
+          <w:rFonts w:ascii="Consolas" w:eastAsia="Times New Roman" w:hAnsi="Consolas" w:cs="Times New Roman"/>
+          <w:color w:val="CCCCCC"/>
+          <w:sz w:val="21"/>
+          <w:szCs w:val="21"/>
+        </w:rPr>
+      </w:pPr>
+      <w:r>
+        <w:rPr>
+          <w:rFonts w:ascii="Consolas" w:eastAsia="Times New Roman" w:hAnsi="Consolas" w:cs="Times New Roman"/>
+          <w:color w:val="CCCCCC"/>
+          <w:sz w:val="21"/>
+          <w:szCs w:val="21"/>
+        </w:rPr>
+        <w:t xml:space="preserve">    </w:t>
+      </w:r>
+      <w:proofErr w:type="spellStart"/>
+      <w:proofErr w:type="gramStart"/>
+      <w:r>
+        <w:rPr>
+          <w:rFonts w:ascii="Consolas" w:eastAsia="Times New Roman" w:hAnsi="Consolas" w:cs="Times New Roman"/>
+          <w:color w:val="9CDCFE"/>
+          <w:sz w:val="21"/>
+          <w:szCs w:val="21"/>
+        </w:rPr>
+        <w:t>firstname</w:t>
+      </w:r>
+      <w:proofErr w:type="spellEnd"/>
+      <w:r>
+        <w:rPr>
+          <w:rFonts w:ascii="Consolas" w:eastAsia="Times New Roman" w:hAnsi="Consolas" w:cs="Times New Roman"/>
+          <w:color w:val="9CDCFE"/>
+          <w:sz w:val="21"/>
+          <w:szCs w:val="21"/>
+        </w:rPr>
+        <w:t xml:space="preserve"> :</w:t>
+      </w:r>
+      <w:proofErr w:type="gramEnd"/>
+      <w:r>
+        <w:rPr>
+          <w:rFonts w:ascii="Consolas" w:eastAsia="Times New Roman" w:hAnsi="Consolas" w:cs="Times New Roman"/>
+          <w:color w:val="CCCCCC"/>
+          <w:sz w:val="21"/>
+          <w:szCs w:val="21"/>
+        </w:rPr>
+        <w:t xml:space="preserve"> </w:t>
+      </w:r>
+      <w:r>
+        <w:rPr>
+          <w:rFonts w:ascii="Consolas" w:eastAsia="Times New Roman" w:hAnsi="Consolas" w:cs="Times New Roman"/>
+          <w:color w:val="CE9178"/>
+          <w:sz w:val="21"/>
+          <w:szCs w:val="21"/>
+        </w:rPr>
+        <w:t>'mosh'</w:t>
+      </w:r>
+      <w:r>
+        <w:rPr>
+          <w:rFonts w:ascii="Consolas" w:eastAsia="Times New Roman" w:hAnsi="Consolas" w:cs="Times New Roman"/>
+          <w:color w:val="CCCCCC"/>
+          <w:sz w:val="21"/>
+          <w:szCs w:val="21"/>
+        </w:rPr>
+        <w:t>,</w:t>
+      </w:r>
+    </w:p>
+    <w:p>
+      <w:pPr>
+        <w:shd w:val="clear" w:color="auto" w:fill="1F1F1F"/>
+        <w:spacing w:after="0" w:line="285" w:lineRule="atLeast"/>
+        <w:rPr>
+          <w:rFonts w:ascii="Consolas" w:eastAsia="Times New Roman" w:hAnsi="Consolas" w:cs="Times New Roman"/>
+          <w:color w:val="CCCCCC"/>
+          <w:sz w:val="21"/>
+          <w:szCs w:val="21"/>
+        </w:rPr>
+      </w:pPr>
+      <w:r>
+        <w:rPr>
+          <w:rFonts w:ascii="Consolas" w:eastAsia="Times New Roman" w:hAnsi="Consolas" w:cs="Times New Roman"/>
+          <w:color w:val="CCCCCC"/>
+          <w:sz w:val="21"/>
+          <w:szCs w:val="21"/>
+        </w:rPr>
+        <w:t xml:space="preserve">    </w:t>
+      </w:r>
+      <w:proofErr w:type="spellStart"/>
+      <w:proofErr w:type="gramStart"/>
+      <w:r>
+        <w:rPr>
+          <w:rFonts w:ascii="Consolas" w:eastAsia="Times New Roman" w:hAnsi="Consolas" w:cs="Times New Roman"/>
+          <w:color w:val="9CDCFE"/>
+          <w:sz w:val="21"/>
+          <w:szCs w:val="21"/>
+        </w:rPr>
+        <w:t>lastname</w:t>
+      </w:r>
+      <w:proofErr w:type="spellEnd"/>
+      <w:r>
+        <w:rPr>
+          <w:rFonts w:ascii="Consolas" w:eastAsia="Times New Roman" w:hAnsi="Consolas" w:cs="Times New Roman"/>
+          <w:color w:val="9CDCFE"/>
+          <w:sz w:val="21"/>
+          <w:szCs w:val="21"/>
+        </w:rPr>
+        <w:t xml:space="preserve"> :</w:t>
+      </w:r>
+      <w:proofErr w:type="gramEnd"/>
+      <w:r>
+        <w:rPr>
+          <w:rFonts w:ascii="Consolas" w:eastAsia="Times New Roman" w:hAnsi="Consolas" w:cs="Times New Roman"/>
+          <w:color w:val="CCCCCC"/>
+          <w:sz w:val="21"/>
+          <w:szCs w:val="21"/>
+        </w:rPr>
+        <w:t xml:space="preserve"> </w:t>
+      </w:r>
+      <w:r>
+        <w:rPr>
+          <w:rFonts w:ascii="Consolas" w:eastAsia="Times New Roman" w:hAnsi="Consolas" w:cs="Times New Roman"/>
+          <w:color w:val="CE9178"/>
+          <w:sz w:val="21"/>
+          <w:szCs w:val="21"/>
+        </w:rPr>
+        <w:t>'</w:t>
+      </w:r>
+      <w:proofErr w:type="spellStart"/>
+      <w:r>
+        <w:rPr>
+          <w:rFonts w:ascii="Consolas" w:eastAsia="Times New Roman" w:hAnsi="Consolas" w:cs="Times New Roman"/>
+          <w:color w:val="CE9178"/>
+          <w:sz w:val="21"/>
+          <w:szCs w:val="21"/>
+        </w:rPr>
+        <w:t>hamadani</w:t>
+      </w:r>
+      <w:proofErr w:type="spellEnd"/>
+      <w:r>
+        <w:rPr>
+          <w:rFonts w:ascii="Consolas" w:eastAsia="Times New Roman" w:hAnsi="Consolas" w:cs="Times New Roman"/>
+          <w:color w:val="CE9178"/>
+          <w:sz w:val="21"/>
+          <w:szCs w:val="21"/>
+        </w:rPr>
+        <w:t>'</w:t>
+      </w:r>
+      <w:r>
+        <w:rPr>
+          <w:rFonts w:ascii="Consolas" w:eastAsia="Times New Roman" w:hAnsi="Consolas" w:cs="Times New Roman"/>
+          <w:color w:val="CCCCCC"/>
+          <w:sz w:val="21"/>
+          <w:szCs w:val="21"/>
+        </w:rPr>
+        <w:t>,</w:t>
+      </w:r>
+    </w:p>
+    <w:p>
+      <w:pPr>
+        <w:shd w:val="clear" w:color="auto" w:fill="1F1F1F"/>
+        <w:spacing w:after="0" w:line="285" w:lineRule="atLeast"/>
+        <w:rPr>
+          <w:rFonts w:ascii="Consolas" w:eastAsia="Times New Roman" w:hAnsi="Consolas" w:cs="Times New Roman"/>
+          <w:color w:val="CCCCCC"/>
+          <w:sz w:val="21"/>
+          <w:szCs w:val="21"/>
+        </w:rPr>
+      </w:pPr>
+      <w:r>
+        <w:rPr>
+          <w:rFonts w:ascii="Consolas" w:eastAsia="Times New Roman" w:hAnsi="Consolas" w:cs="Times New Roman"/>
+          <w:color w:val="CCCCCC"/>
+          <w:sz w:val="21"/>
+          <w:szCs w:val="21"/>
+        </w:rPr>
+        <w:t xml:space="preserve">    </w:t>
+      </w:r>
+      <w:r>
+        <w:rPr>
+          <w:rFonts w:ascii="Consolas" w:eastAsia="Times New Roman" w:hAnsi="Consolas" w:cs="Times New Roman"/>
+          <w:color w:val="569CD6"/>
+          <w:sz w:val="21"/>
+          <w:szCs w:val="21"/>
+        </w:rPr>
+        <w:t>get</w:t>
+      </w:r>
+      <w:r>
+        <w:rPr>
+          <w:rFonts w:ascii="Consolas" w:eastAsia="Times New Roman" w:hAnsi="Consolas" w:cs="Times New Roman"/>
+          <w:color w:val="CCCCCC"/>
+          <w:sz w:val="21"/>
+          <w:szCs w:val="21"/>
+        </w:rPr>
+        <w:t xml:space="preserve"> </w:t>
+      </w:r>
+      <w:proofErr w:type="spellStart"/>
+      <w:r>
+        <w:rPr>
+          <w:rFonts w:ascii="Consolas" w:eastAsia="Times New Roman" w:hAnsi="Consolas" w:cs="Times New Roman"/>
+          <w:color w:val="9CDCFE"/>
+          <w:sz w:val="21"/>
+          <w:szCs w:val="21"/>
+        </w:rPr>
+        <w:t>fullname</w:t>
+      </w:r>
+      <w:proofErr w:type="spellEnd"/>
+      <w:r>
+        <w:rPr>
+          <w:rFonts w:ascii="Consolas" w:eastAsia="Times New Roman" w:hAnsi="Consolas" w:cs="Times New Roman"/>
+          <w:color w:val="CCCCCC"/>
+          <w:sz w:val="21"/>
+          <w:szCs w:val="21"/>
+        </w:rPr>
+        <w:t xml:space="preserve"> () {</w:t>
+      </w:r>
+    </w:p>
+    <w:p>
+      <w:pPr>
+        <w:shd w:val="clear" w:color="auto" w:fill="1F1F1F"/>
+        <w:spacing w:after="0" w:line="285" w:lineRule="atLeast"/>
+        <w:rPr>
+          <w:rFonts w:ascii="Consolas" w:eastAsia="Times New Roman" w:hAnsi="Consolas" w:cs="Times New Roman"/>
+          <w:color w:val="CCCCCC"/>
+          <w:sz w:val="21"/>
+          <w:szCs w:val="21"/>
+        </w:rPr>
+      </w:pPr>
+      <w:r>
+        <w:rPr>
+          <w:rFonts w:ascii="Consolas" w:eastAsia="Times New Roman" w:hAnsi="Consolas" w:cs="Times New Roman"/>
+          <w:color w:val="CCCCCC"/>
+          <w:sz w:val="21"/>
+          <w:szCs w:val="21"/>
+        </w:rPr>
+        <w:t xml:space="preserve">        </w:t>
+      </w:r>
+      <w:r>
+        <w:rPr>
+          <w:rFonts w:ascii="Consolas" w:eastAsia="Times New Roman" w:hAnsi="Consolas" w:cs="Times New Roman"/>
+          <w:color w:val="C586C0"/>
+          <w:sz w:val="21"/>
+          <w:szCs w:val="21"/>
+        </w:rPr>
+        <w:t>return</w:t>
+      </w:r>
+      <w:r>
+        <w:rPr>
+          <w:rFonts w:ascii="Consolas" w:eastAsia="Times New Roman" w:hAnsi="Consolas" w:cs="Times New Roman"/>
+          <w:color w:val="CCCCCC"/>
+          <w:sz w:val="21"/>
+          <w:szCs w:val="21"/>
+        </w:rPr>
+        <w:t xml:space="preserve"> </w:t>
+      </w:r>
+      <w:r>
+        <w:rPr>
+          <w:rFonts w:ascii="Consolas" w:eastAsia="Times New Roman" w:hAnsi="Consolas" w:cs="Times New Roman"/>
+          <w:color w:val="CE9178"/>
+          <w:sz w:val="21"/>
+          <w:szCs w:val="21"/>
+        </w:rPr>
+        <w:t xml:space="preserve">` </w:t>
+      </w:r>
+      <w:r>
+        <w:rPr>
+          <w:rFonts w:ascii="Consolas" w:eastAsia="Times New Roman" w:hAnsi="Consolas" w:cs="Times New Roman"/>
+          <w:color w:val="569CD6"/>
+          <w:sz w:val="21"/>
+          <w:szCs w:val="21"/>
+        </w:rPr>
+        <w:t>${</w:t>
+      </w:r>
+      <w:proofErr w:type="spellStart"/>
+      <w:proofErr w:type="gramStart"/>
+      <w:r>
+        <w:rPr>
+          <w:rFonts w:ascii="Consolas" w:eastAsia="Times New Roman" w:hAnsi="Consolas" w:cs="Times New Roman"/>
+          <w:color w:val="4FC1FF"/>
+          <w:sz w:val="21"/>
+          <w:szCs w:val="21"/>
+        </w:rPr>
+        <w:t>person</w:t>
+      </w:r>
+      <w:r>
+        <w:rPr>
+          <w:rFonts w:ascii="Consolas" w:eastAsia="Times New Roman" w:hAnsi="Consolas" w:cs="Times New Roman"/>
+          <w:color w:val="D4D4D4"/>
+          <w:sz w:val="21"/>
+          <w:szCs w:val="21"/>
+        </w:rPr>
+        <w:t>.</w:t>
+      </w:r>
+      <w:r>
+        <w:rPr>
+          <w:rFonts w:ascii="Consolas" w:eastAsia="Times New Roman" w:hAnsi="Consolas" w:cs="Times New Roman"/>
+          <w:color w:val="9CDCFE"/>
+          <w:sz w:val="21"/>
+          <w:szCs w:val="21"/>
+        </w:rPr>
+        <w:t>firstname</w:t>
+      </w:r>
+      <w:proofErr w:type="spellEnd"/>
+      <w:proofErr w:type="gramEnd"/>
+      <w:r>
+        <w:rPr>
+          <w:rFonts w:ascii="Consolas" w:eastAsia="Times New Roman" w:hAnsi="Consolas" w:cs="Times New Roman"/>
+          <w:color w:val="569CD6"/>
+          <w:sz w:val="21"/>
+          <w:szCs w:val="21"/>
+        </w:rPr>
+        <w:t>}</w:t>
+      </w:r>
+      <w:r>
+        <w:rPr>
+          <w:rFonts w:ascii="Consolas" w:eastAsia="Times New Roman" w:hAnsi="Consolas" w:cs="Times New Roman"/>
+          <w:color w:val="CE9178"/>
+          <w:sz w:val="21"/>
+          <w:szCs w:val="21"/>
+        </w:rPr>
+        <w:t xml:space="preserve">  </w:t>
+      </w:r>
+      <w:r>
+        <w:rPr>
+          <w:rFonts w:ascii="Consolas" w:eastAsia="Times New Roman" w:hAnsi="Consolas" w:cs="Times New Roman"/>
+          <w:color w:val="569CD6"/>
+          <w:sz w:val="21"/>
+          <w:szCs w:val="21"/>
+        </w:rPr>
+        <w:t>${</w:t>
+      </w:r>
+      <w:proofErr w:type="spellStart"/>
+      <w:r>
+        <w:rPr>
+          <w:rFonts w:ascii="Consolas" w:eastAsia="Times New Roman" w:hAnsi="Consolas" w:cs="Times New Roman"/>
+          <w:color w:val="4FC1FF"/>
+          <w:sz w:val="21"/>
+          <w:szCs w:val="21"/>
+        </w:rPr>
+        <w:t>person</w:t>
+      </w:r>
+      <w:r>
+        <w:rPr>
+          <w:rFonts w:ascii="Consolas" w:eastAsia="Times New Roman" w:hAnsi="Consolas" w:cs="Times New Roman"/>
+          <w:color w:val="D4D4D4"/>
+          <w:sz w:val="21"/>
+          <w:szCs w:val="21"/>
+        </w:rPr>
+        <w:t>.</w:t>
+      </w:r>
+      <w:r>
+        <w:rPr>
+          <w:rFonts w:ascii="Consolas" w:eastAsia="Times New Roman" w:hAnsi="Consolas" w:cs="Times New Roman"/>
+          <w:color w:val="9CDCFE"/>
+          <w:sz w:val="21"/>
+          <w:szCs w:val="21"/>
+        </w:rPr>
+        <w:t>lastname</w:t>
+      </w:r>
+      <w:proofErr w:type="spellEnd"/>
+      <w:r>
+        <w:rPr>
+          <w:rFonts w:ascii="Consolas" w:eastAsia="Times New Roman" w:hAnsi="Consolas" w:cs="Times New Roman"/>
+          <w:color w:val="569CD6"/>
+          <w:sz w:val="21"/>
+          <w:szCs w:val="21"/>
+        </w:rPr>
+        <w:t>}</w:t>
+      </w:r>
+      <w:r>
+        <w:rPr>
+          <w:rFonts w:ascii="Consolas" w:eastAsia="Times New Roman" w:hAnsi="Consolas" w:cs="Times New Roman"/>
+          <w:color w:val="CE9178"/>
+          <w:sz w:val="21"/>
+          <w:szCs w:val="21"/>
+        </w:rPr>
+        <w:t>`</w:t>
+      </w:r>
+    </w:p>
+    <w:p>
+      <w:pPr>
+        <w:shd w:val="clear" w:color="auto" w:fill="1F1F1F"/>
+        <w:spacing w:after="0" w:line="285" w:lineRule="atLeast"/>
+        <w:rPr>
+          <w:rFonts w:ascii="Consolas" w:eastAsia="Times New Roman" w:hAnsi="Consolas" w:cs="Times New Roman"/>
+          <w:color w:val="CCCCCC"/>
+          <w:sz w:val="21"/>
+          <w:szCs w:val="21"/>
+        </w:rPr>
+      </w:pPr>
+      <w:r>
+        <w:rPr>
+          <w:rFonts w:ascii="Consolas" w:eastAsia="Times New Roman" w:hAnsi="Consolas" w:cs="Times New Roman"/>
+          <w:color w:val="CCCCCC"/>
+          <w:sz w:val="21"/>
+          <w:szCs w:val="21"/>
+        </w:rPr>
+        <w:t>    },</w:t>
+      </w:r>
+    </w:p>
+    <w:p>
+      <w:pPr>
+        <w:shd w:val="clear" w:color="auto" w:fill="1F1F1F"/>
+        <w:spacing w:after="0" w:line="285" w:lineRule="atLeast"/>
+        <w:rPr>
+          <w:rFonts w:ascii="Consolas" w:eastAsia="Times New Roman" w:hAnsi="Consolas" w:cs="Times New Roman"/>
+          <w:color w:val="CCCCCC"/>
+          <w:sz w:val="21"/>
+          <w:szCs w:val="21"/>
+        </w:rPr>
+      </w:pPr>
+      <w:r>
+        <w:rPr>
+          <w:rFonts w:ascii="Consolas" w:eastAsia="Times New Roman" w:hAnsi="Consolas" w:cs="Times New Roman"/>
+          <w:color w:val="CCCCCC"/>
+          <w:sz w:val="21"/>
+          <w:szCs w:val="21"/>
+        </w:rPr>
+        <w:t xml:space="preserve">    </w:t>
+      </w:r>
+      <w:r>
+        <w:rPr>
+          <w:rFonts w:ascii="Consolas" w:eastAsia="Times New Roman" w:hAnsi="Consolas" w:cs="Times New Roman"/>
+          <w:color w:val="569CD6"/>
+          <w:sz w:val="21"/>
+          <w:szCs w:val="21"/>
+        </w:rPr>
+        <w:t>set</w:t>
+      </w:r>
+      <w:r>
+        <w:rPr>
+          <w:rFonts w:ascii="Consolas" w:eastAsia="Times New Roman" w:hAnsi="Consolas" w:cs="Times New Roman"/>
+          <w:color w:val="CCCCCC"/>
+          <w:sz w:val="21"/>
+          <w:szCs w:val="21"/>
+        </w:rPr>
+        <w:t xml:space="preserve"> </w:t>
+      </w:r>
+      <w:proofErr w:type="spellStart"/>
+      <w:r>
+        <w:rPr>
+          <w:rFonts w:ascii="Consolas" w:eastAsia="Times New Roman" w:hAnsi="Consolas" w:cs="Times New Roman"/>
+          <w:color w:val="9CDCFE"/>
+          <w:sz w:val="21"/>
+          <w:szCs w:val="21"/>
+        </w:rPr>
+        <w:t>fullname</w:t>
+      </w:r>
+      <w:proofErr w:type="spellEnd"/>
+      <w:r>
+        <w:rPr>
+          <w:rFonts w:ascii="Consolas" w:eastAsia="Times New Roman" w:hAnsi="Consolas" w:cs="Times New Roman"/>
+          <w:color w:val="CCCCCC"/>
+          <w:sz w:val="21"/>
+          <w:szCs w:val="21"/>
+        </w:rPr>
+        <w:t xml:space="preserve"> (</w:t>
+      </w:r>
+      <w:r>
+        <w:rPr>
+          <w:rFonts w:ascii="Consolas" w:eastAsia="Times New Roman" w:hAnsi="Consolas" w:cs="Times New Roman"/>
+          <w:color w:val="9CDCFE"/>
+          <w:sz w:val="21"/>
+          <w:szCs w:val="21"/>
+        </w:rPr>
+        <w:t>value</w:t>
+      </w:r>
+      <w:r>
+        <w:rPr>
+          <w:rFonts w:ascii="Consolas" w:eastAsia="Times New Roman" w:hAnsi="Consolas" w:cs="Times New Roman"/>
+          <w:color w:val="CCCCCC"/>
+          <w:sz w:val="21"/>
+          <w:szCs w:val="21"/>
+        </w:rPr>
+        <w:t>) {</w:t>
+      </w:r>
+    </w:p>
+    <w:p>
+      <w:pPr>
+        <w:shd w:val="clear" w:color="auto" w:fill="1F1F1F"/>
+        <w:spacing w:after="0" w:line="285" w:lineRule="atLeast"/>
+        <w:rPr>
+          <w:rFonts w:ascii="Consolas" w:eastAsia="Times New Roman" w:hAnsi="Consolas" w:cs="Times New Roman"/>
+          <w:color w:val="CCCCCC"/>
+          <w:sz w:val="21"/>
+          <w:szCs w:val="21"/>
+        </w:rPr>
+      </w:pPr>
+      <w:r>
+        <w:rPr>
+          <w:rFonts w:ascii="Consolas" w:eastAsia="Times New Roman" w:hAnsi="Consolas" w:cs="Times New Roman"/>
+          <w:color w:val="CCCCCC"/>
+          <w:sz w:val="21"/>
+          <w:szCs w:val="21"/>
+        </w:rPr>
+        <w:t xml:space="preserve">        </w:t>
+      </w:r>
+      <w:proofErr w:type="spellStart"/>
+      <w:r>
+        <w:rPr>
+          <w:rFonts w:ascii="Consolas" w:eastAsia="Times New Roman" w:hAnsi="Consolas" w:cs="Times New Roman"/>
+          <w:color w:val="569CD6"/>
+          <w:sz w:val="21"/>
+          <w:szCs w:val="21"/>
+        </w:rPr>
+        <w:t>const</w:t>
+      </w:r>
+      <w:proofErr w:type="spellEnd"/>
+      <w:r>
+        <w:rPr>
+          <w:rFonts w:ascii="Consolas" w:eastAsia="Times New Roman" w:hAnsi="Consolas" w:cs="Times New Roman"/>
+          <w:color w:val="CCCCCC"/>
+          <w:sz w:val="21"/>
+          <w:szCs w:val="21"/>
+        </w:rPr>
+        <w:t xml:space="preserve"> </w:t>
+      </w:r>
+      <w:r>
+        <w:rPr>
+          <w:rFonts w:ascii="Consolas" w:eastAsia="Times New Roman" w:hAnsi="Consolas" w:cs="Times New Roman"/>
+          <w:color w:val="4FC1FF"/>
+          <w:sz w:val="21"/>
+          <w:szCs w:val="21"/>
+        </w:rPr>
+        <w:t>parts</w:t>
+      </w:r>
+      <w:r>
+        <w:rPr>
+          <w:rFonts w:ascii="Consolas" w:eastAsia="Times New Roman" w:hAnsi="Consolas" w:cs="Times New Roman"/>
+          <w:color w:val="CCCCCC"/>
+          <w:sz w:val="21"/>
+          <w:szCs w:val="21"/>
+        </w:rPr>
+        <w:t xml:space="preserve"> </w:t>
+      </w:r>
+      <w:r>
+        <w:rPr>
+          <w:rFonts w:ascii="Consolas" w:eastAsia="Times New Roman" w:hAnsi="Consolas" w:cs="Times New Roman"/>
+          <w:color w:val="D4D4D4"/>
+          <w:sz w:val="21"/>
+          <w:szCs w:val="21"/>
+        </w:rPr>
+        <w:t>=</w:t>
+      </w:r>
+      <w:r>
+        <w:rPr>
+          <w:rFonts w:ascii="Consolas" w:eastAsia="Times New Roman" w:hAnsi="Consolas" w:cs="Times New Roman"/>
+          <w:color w:val="CCCCCC"/>
+          <w:sz w:val="21"/>
+          <w:szCs w:val="21"/>
+        </w:rPr>
+        <w:t xml:space="preserve"> </w:t>
+      </w:r>
+      <w:proofErr w:type="spellStart"/>
+      <w:proofErr w:type="gramStart"/>
+      <w:r>
+        <w:rPr>
+          <w:rFonts w:ascii="Consolas" w:eastAsia="Times New Roman" w:hAnsi="Consolas" w:cs="Times New Roman"/>
+          <w:color w:val="9CDCFE"/>
+          <w:sz w:val="21"/>
+          <w:szCs w:val="21"/>
+        </w:rPr>
+        <w:t>value</w:t>
+      </w:r>
+      <w:r>
+        <w:rPr>
+          <w:rFonts w:ascii="Consolas" w:eastAsia="Times New Roman" w:hAnsi="Consolas" w:cs="Times New Roman"/>
+          <w:color w:val="CCCCCC"/>
+          <w:sz w:val="21"/>
+          <w:szCs w:val="21"/>
+        </w:rPr>
+        <w:t>.</w:t>
+      </w:r>
+      <w:r>
+        <w:rPr>
+          <w:rFonts w:ascii="Consolas" w:eastAsia="Times New Roman" w:hAnsi="Consolas" w:cs="Times New Roman"/>
+          <w:color w:val="DCDCAA"/>
+          <w:sz w:val="21"/>
+          <w:szCs w:val="21"/>
+        </w:rPr>
+        <w:t>split</w:t>
+      </w:r>
+      <w:proofErr w:type="spellEnd"/>
+      <w:proofErr w:type="gramEnd"/>
+      <w:r>
+        <w:rPr>
+          <w:rFonts w:ascii="Consolas" w:eastAsia="Times New Roman" w:hAnsi="Consolas" w:cs="Times New Roman"/>
+          <w:color w:val="CCCCCC"/>
+          <w:sz w:val="21"/>
+          <w:szCs w:val="21"/>
+        </w:rPr>
+        <w:t>(</w:t>
+      </w:r>
+      <w:r>
+        <w:rPr>
+          <w:rFonts w:ascii="Consolas" w:eastAsia="Times New Roman" w:hAnsi="Consolas" w:cs="Times New Roman"/>
+          <w:color w:val="CE9178"/>
+          <w:sz w:val="21"/>
+          <w:szCs w:val="21"/>
+        </w:rPr>
+        <w:t>' '</w:t>
+      </w:r>
+      <w:r>
+        <w:rPr>
+          <w:rFonts w:ascii="Consolas" w:eastAsia="Times New Roman" w:hAnsi="Consolas" w:cs="Times New Roman"/>
+          <w:color w:val="CCCCCC"/>
+          <w:sz w:val="21"/>
+          <w:szCs w:val="21"/>
+        </w:rPr>
+        <w:t>);</w:t>
+      </w:r>
+    </w:p>
+    <w:p>
+      <w:pPr>
+        <w:shd w:val="clear" w:color="auto" w:fill="1F1F1F"/>
+        <w:spacing w:after="0" w:line="285" w:lineRule="atLeast"/>
+        <w:rPr>
+          <w:rFonts w:ascii="Consolas" w:eastAsia="Times New Roman" w:hAnsi="Consolas" w:cs="Times New Roman"/>
+          <w:color w:val="CCCCCC"/>
+          <w:sz w:val="21"/>
+          <w:szCs w:val="21"/>
+        </w:rPr>
+      </w:pPr>
+      <w:r>
+        <w:rPr>
+          <w:rFonts w:ascii="Consolas" w:eastAsia="Times New Roman" w:hAnsi="Consolas" w:cs="Times New Roman"/>
+          <w:color w:val="CCCCCC"/>
+          <w:sz w:val="21"/>
+          <w:szCs w:val="21"/>
+        </w:rPr>
+        <w:t xml:space="preserve">        </w:t>
+      </w:r>
+      <w:proofErr w:type="spellStart"/>
+      <w:proofErr w:type="gramStart"/>
+      <w:r>
+        <w:rPr>
+          <w:rFonts w:ascii="Consolas" w:eastAsia="Times New Roman" w:hAnsi="Consolas" w:cs="Times New Roman"/>
+          <w:color w:val="569CD6"/>
+          <w:sz w:val="21"/>
+          <w:szCs w:val="21"/>
+        </w:rPr>
+        <w:t>this</w:t>
+      </w:r>
+      <w:r>
+        <w:rPr>
+          <w:rFonts w:ascii="Consolas" w:eastAsia="Times New Roman" w:hAnsi="Consolas" w:cs="Times New Roman"/>
+          <w:color w:val="CCCCCC"/>
+          <w:sz w:val="21"/>
+          <w:szCs w:val="21"/>
+        </w:rPr>
+        <w:t>.</w:t>
+      </w:r>
+      <w:r>
+        <w:rPr>
+          <w:rFonts w:ascii="Consolas" w:eastAsia="Times New Roman" w:hAnsi="Consolas" w:cs="Times New Roman"/>
+          <w:color w:val="9CDCFE"/>
+          <w:sz w:val="21"/>
+          <w:szCs w:val="21"/>
+        </w:rPr>
+        <w:t>firstname</w:t>
+      </w:r>
+      <w:proofErr w:type="spellEnd"/>
+      <w:proofErr w:type="gramEnd"/>
+      <w:r>
+        <w:rPr>
+          <w:rFonts w:ascii="Consolas" w:eastAsia="Times New Roman" w:hAnsi="Consolas" w:cs="Times New Roman"/>
+          <w:color w:val="CCCCCC"/>
+          <w:sz w:val="21"/>
+          <w:szCs w:val="21"/>
+        </w:rPr>
+        <w:t xml:space="preserve"> </w:t>
+      </w:r>
+      <w:r>
+        <w:rPr>
+          <w:rFonts w:ascii="Consolas" w:eastAsia="Times New Roman" w:hAnsi="Consolas" w:cs="Times New Roman"/>
+          <w:color w:val="D4D4D4"/>
+          <w:sz w:val="21"/>
+          <w:szCs w:val="21"/>
+        </w:rPr>
+        <w:t>=</w:t>
+      </w:r>
+      <w:r>
+        <w:rPr>
+          <w:rFonts w:ascii="Consolas" w:eastAsia="Times New Roman" w:hAnsi="Consolas" w:cs="Times New Roman"/>
+          <w:color w:val="CCCCCC"/>
+          <w:sz w:val="21"/>
+          <w:szCs w:val="21"/>
+        </w:rPr>
+        <w:t xml:space="preserve"> </w:t>
+      </w:r>
+      <w:r>
+        <w:rPr>
+          <w:rFonts w:ascii="Consolas" w:eastAsia="Times New Roman" w:hAnsi="Consolas" w:cs="Times New Roman"/>
+          <w:color w:val="4FC1FF"/>
+          <w:sz w:val="21"/>
+          <w:szCs w:val="21"/>
+        </w:rPr>
+        <w:t>parts</w:t>
+      </w:r>
+      <w:r>
+        <w:rPr>
+          <w:rFonts w:ascii="Consolas" w:eastAsia="Times New Roman" w:hAnsi="Consolas" w:cs="Times New Roman"/>
+          <w:color w:val="CCCCCC"/>
+          <w:sz w:val="21"/>
+          <w:szCs w:val="21"/>
+        </w:rPr>
+        <w:t>[</w:t>
+      </w:r>
+      <w:r>
+        <w:rPr>
+          <w:rFonts w:ascii="Consolas" w:eastAsia="Times New Roman" w:hAnsi="Consolas" w:cs="Times New Roman"/>
+          <w:color w:val="B5CEA8"/>
+          <w:sz w:val="21"/>
+          <w:szCs w:val="21"/>
+        </w:rPr>
+        <w:t>0</w:t>
+      </w:r>
+      <w:r>
+        <w:rPr>
+          <w:rFonts w:ascii="Consolas" w:eastAsia="Times New Roman" w:hAnsi="Consolas" w:cs="Times New Roman"/>
+          <w:color w:val="CCCCCC"/>
+          <w:sz w:val="21"/>
+          <w:szCs w:val="21"/>
+        </w:rPr>
+        <w:t>];</w:t>
+      </w:r>
+    </w:p>
+    <w:p>
+      <w:pPr>
+        <w:shd w:val="clear" w:color="auto" w:fill="1F1F1F"/>
+        <w:spacing w:after="0" w:line="285" w:lineRule="atLeast"/>
+        <w:rPr>
+          <w:rFonts w:ascii="Consolas" w:eastAsia="Times New Roman" w:hAnsi="Consolas" w:cs="Times New Roman"/>
+          <w:color w:val="CCCCCC"/>
+          <w:sz w:val="21"/>
+          <w:szCs w:val="21"/>
+        </w:rPr>
+      </w:pPr>
+      <w:r>
+        <w:rPr>
+          <w:rFonts w:ascii="Consolas" w:eastAsia="Times New Roman" w:hAnsi="Consolas" w:cs="Times New Roman"/>
+          <w:color w:val="CCCCCC"/>
+          <w:sz w:val="21"/>
+          <w:szCs w:val="21"/>
+        </w:rPr>
+        <w:t xml:space="preserve">        </w:t>
+      </w:r>
+      <w:proofErr w:type="spellStart"/>
+      <w:proofErr w:type="gramStart"/>
+      <w:r>
+        <w:rPr>
+          <w:rFonts w:ascii="Consolas" w:eastAsia="Times New Roman" w:hAnsi="Consolas" w:cs="Times New Roman"/>
+          <w:color w:val="569CD6"/>
+          <w:sz w:val="21"/>
+          <w:szCs w:val="21"/>
+        </w:rPr>
+        <w:t>this</w:t>
+      </w:r>
+      <w:r>
+        <w:rPr>
+          <w:rFonts w:ascii="Consolas" w:eastAsia="Times New Roman" w:hAnsi="Consolas" w:cs="Times New Roman"/>
+          <w:color w:val="CCCCCC"/>
+          <w:sz w:val="21"/>
+          <w:szCs w:val="21"/>
+        </w:rPr>
+        <w:t>.</w:t>
+      </w:r>
+      <w:r>
+        <w:rPr>
+          <w:rFonts w:ascii="Consolas" w:eastAsia="Times New Roman" w:hAnsi="Consolas" w:cs="Times New Roman"/>
+          <w:color w:val="9CDCFE"/>
+          <w:sz w:val="21"/>
+          <w:szCs w:val="21"/>
+        </w:rPr>
+        <w:t>lastname</w:t>
+      </w:r>
+      <w:proofErr w:type="spellEnd"/>
+      <w:proofErr w:type="gramEnd"/>
+      <w:r>
+        <w:rPr>
+          <w:rFonts w:ascii="Consolas" w:eastAsia="Times New Roman" w:hAnsi="Consolas" w:cs="Times New Roman"/>
+          <w:color w:val="CCCCCC"/>
+          <w:sz w:val="21"/>
+          <w:szCs w:val="21"/>
+        </w:rPr>
+        <w:t xml:space="preserve"> </w:t>
+      </w:r>
+      <w:r>
+        <w:rPr>
+          <w:rFonts w:ascii="Consolas" w:eastAsia="Times New Roman" w:hAnsi="Consolas" w:cs="Times New Roman"/>
+          <w:color w:val="D4D4D4"/>
+          <w:sz w:val="21"/>
+          <w:szCs w:val="21"/>
+        </w:rPr>
+        <w:t>=</w:t>
+      </w:r>
+      <w:r>
+        <w:rPr>
+          <w:rFonts w:ascii="Consolas" w:eastAsia="Times New Roman" w:hAnsi="Consolas" w:cs="Times New Roman"/>
+          <w:color w:val="CCCCCC"/>
+          <w:sz w:val="21"/>
+          <w:szCs w:val="21"/>
+        </w:rPr>
+        <w:t xml:space="preserve"> </w:t>
+      </w:r>
+      <w:r>
+        <w:rPr>
+          <w:rFonts w:ascii="Consolas" w:eastAsia="Times New Roman" w:hAnsi="Consolas" w:cs="Times New Roman"/>
+          <w:color w:val="4FC1FF"/>
+          <w:sz w:val="21"/>
+          <w:szCs w:val="21"/>
+        </w:rPr>
+        <w:t>parts</w:t>
+      </w:r>
+      <w:r>
+        <w:rPr>
+          <w:rFonts w:ascii="Consolas" w:eastAsia="Times New Roman" w:hAnsi="Consolas" w:cs="Times New Roman"/>
+          <w:color w:val="CCCCCC"/>
+          <w:sz w:val="21"/>
+          <w:szCs w:val="21"/>
+        </w:rPr>
+        <w:t>[</w:t>
+      </w:r>
+      <w:r>
+        <w:rPr>
+          <w:rFonts w:ascii="Consolas" w:eastAsia="Times New Roman" w:hAnsi="Consolas" w:cs="Times New Roman"/>
+          <w:color w:val="B5CEA8"/>
+          <w:sz w:val="21"/>
+          <w:szCs w:val="21"/>
+        </w:rPr>
+        <w:t>1</w:t>
+      </w:r>
+      <w:r>
+        <w:rPr>
+          <w:rFonts w:ascii="Consolas" w:eastAsia="Times New Roman" w:hAnsi="Consolas" w:cs="Times New Roman"/>
+          <w:color w:val="CCCCCC"/>
+          <w:sz w:val="21"/>
+          <w:szCs w:val="21"/>
+        </w:rPr>
+        <w:t>];</w:t>
+      </w:r>
+    </w:p>
+    <w:p>
+      <w:pPr>
+        <w:shd w:val="clear" w:color="auto" w:fill="1F1F1F"/>
+        <w:spacing w:after="0" w:line="285" w:lineRule="atLeast"/>
+        <w:rPr>
+          <w:rFonts w:ascii="Consolas" w:eastAsia="Times New Roman" w:hAnsi="Consolas" w:cs="Times New Roman"/>
+          <w:color w:val="CCCCCC"/>
+          <w:sz w:val="21"/>
+          <w:szCs w:val="21"/>
+        </w:rPr>
+      </w:pPr>
+      <w:r>
+        <w:rPr>
+          <w:rFonts w:ascii="Consolas" w:eastAsia="Times New Roman" w:hAnsi="Consolas" w:cs="Times New Roman"/>
+          <w:color w:val="CCCCCC"/>
+          <w:sz w:val="21"/>
+          <w:szCs w:val="21"/>
+        </w:rPr>
+        <w:t>    }</w:t>
+      </w:r>
+    </w:p>
+    <w:p>
+      <w:pPr>
+        <w:shd w:val="clear" w:color="auto" w:fill="1F1F1F"/>
+        <w:spacing w:after="0" w:line="285" w:lineRule="atLeast"/>
+        <w:rPr>
+          <w:rFonts w:ascii="Consolas" w:eastAsia="Times New Roman" w:hAnsi="Consolas" w:cs="Times New Roman"/>
+          <w:color w:val="CCCCCC"/>
+          <w:sz w:val="21"/>
+          <w:szCs w:val="21"/>
+        </w:rPr>
+      </w:pPr>
+      <w:r>
+        <w:rPr>
+          <w:rFonts w:ascii="Consolas" w:eastAsia="Times New Roman" w:hAnsi="Consolas" w:cs="Times New Roman"/>
+          <w:color w:val="CCCCCC"/>
+          <w:sz w:val="21"/>
+          <w:szCs w:val="21"/>
+        </w:rPr>
+        <w:t>}</w:t>
+      </w:r>
+    </w:p>
+    <w:p>
+      <w:pPr>
+        <w:shd w:val="clear" w:color="auto" w:fill="1F1F1F"/>
+        <w:spacing w:after="0" w:line="285" w:lineRule="atLeast"/>
+        <w:rPr>
+          <w:rFonts w:ascii="Consolas" w:eastAsia="Times New Roman" w:hAnsi="Consolas" w:cs="Times New Roman"/>
+          <w:color w:val="CCCCCC"/>
+          <w:sz w:val="21"/>
+          <w:szCs w:val="21"/>
+        </w:rPr>
+      </w:pPr>
+      <w:proofErr w:type="spellStart"/>
+      <w:proofErr w:type="gramStart"/>
+      <w:r>
+        <w:rPr>
+          <w:rFonts w:ascii="Consolas" w:eastAsia="Times New Roman" w:hAnsi="Consolas" w:cs="Times New Roman"/>
+          <w:color w:val="4FC1FF"/>
+          <w:sz w:val="21"/>
+          <w:szCs w:val="21"/>
+        </w:rPr>
+        <w:t>person</w:t>
+      </w:r>
+      <w:r>
+        <w:rPr>
+          <w:rFonts w:ascii="Consolas" w:eastAsia="Times New Roman" w:hAnsi="Consolas" w:cs="Times New Roman"/>
+          <w:color w:val="CCCCCC"/>
+          <w:sz w:val="21"/>
+          <w:szCs w:val="21"/>
+        </w:rPr>
+        <w:t>.</w:t>
+      </w:r>
+      <w:r>
+        <w:rPr>
+          <w:rFonts w:ascii="Consolas" w:eastAsia="Times New Roman" w:hAnsi="Consolas" w:cs="Times New Roman"/>
+          <w:color w:val="9CDCFE"/>
+          <w:sz w:val="21"/>
+          <w:szCs w:val="21"/>
+        </w:rPr>
+        <w:t>fullname</w:t>
+      </w:r>
+      <w:proofErr w:type="spellEnd"/>
+      <w:proofErr w:type="gramEnd"/>
+      <w:r>
+        <w:rPr>
+          <w:rFonts w:ascii="Consolas" w:eastAsia="Times New Roman" w:hAnsi="Consolas" w:cs="Times New Roman"/>
+          <w:color w:val="CCCCCC"/>
+          <w:sz w:val="21"/>
+          <w:szCs w:val="21"/>
+        </w:rPr>
+        <w:t xml:space="preserve"> </w:t>
+      </w:r>
+      <w:r>
+        <w:rPr>
+          <w:rFonts w:ascii="Consolas" w:eastAsia="Times New Roman" w:hAnsi="Consolas" w:cs="Times New Roman"/>
+          <w:color w:val="D4D4D4"/>
+          <w:sz w:val="21"/>
+          <w:szCs w:val="21"/>
+        </w:rPr>
+        <w:t>=</w:t>
+      </w:r>
+      <w:r>
+        <w:rPr>
+          <w:rFonts w:ascii="Consolas" w:eastAsia="Times New Roman" w:hAnsi="Consolas" w:cs="Times New Roman"/>
+          <w:color w:val="CCCCCC"/>
+          <w:sz w:val="21"/>
+          <w:szCs w:val="21"/>
+        </w:rPr>
+        <w:t xml:space="preserve"> </w:t>
+      </w:r>
+      <w:r>
+        <w:rPr>
+          <w:rFonts w:ascii="Consolas" w:eastAsia="Times New Roman" w:hAnsi="Consolas" w:cs="Times New Roman"/>
+          <w:color w:val="CE9178"/>
+          <w:sz w:val="21"/>
+          <w:szCs w:val="21"/>
+        </w:rPr>
+        <w:t>'</w:t>
+      </w:r>
+      <w:proofErr w:type="spellStart"/>
+      <w:r>
+        <w:rPr>
+          <w:rFonts w:ascii="Consolas" w:eastAsia="Times New Roman" w:hAnsi="Consolas" w:cs="Times New Roman"/>
+          <w:color w:val="CE9178"/>
+          <w:sz w:val="21"/>
+          <w:szCs w:val="21"/>
+        </w:rPr>
+        <w:t>elsa</w:t>
+      </w:r>
+      <w:proofErr w:type="spellEnd"/>
+      <w:r>
+        <w:rPr>
+          <w:rFonts w:ascii="Consolas" w:eastAsia="Times New Roman" w:hAnsi="Consolas" w:cs="Times New Roman"/>
+          <w:color w:val="CE9178"/>
+          <w:sz w:val="21"/>
+          <w:szCs w:val="21"/>
+        </w:rPr>
+        <w:t xml:space="preserve"> khan'</w:t>
+      </w:r>
+      <w:r>
+        <w:rPr>
+          <w:rFonts w:ascii="Consolas" w:eastAsia="Times New Roman" w:hAnsi="Consolas" w:cs="Times New Roman"/>
+          <w:color w:val="CCCCCC"/>
+          <w:sz w:val="21"/>
+          <w:szCs w:val="21"/>
+        </w:rPr>
+        <w:t>;</w:t>
+      </w:r>
+    </w:p>
+    <w:p>
+      <w:pPr>
+        <w:shd w:val="clear" w:color="auto" w:fill="1F1F1F"/>
+        <w:spacing w:after="0" w:line="285" w:lineRule="atLeast"/>
+        <w:rPr>
+          <w:rFonts w:ascii="Consolas" w:eastAsia="Times New Roman" w:hAnsi="Consolas" w:cs="Times New Roman"/>
+          <w:color w:val="CCCCCC"/>
+          <w:sz w:val="21"/>
+          <w:szCs w:val="21"/>
+        </w:rPr>
+      </w:pPr>
+      <w:r>
+        <w:rPr>
+          <w:rFonts w:ascii="Consolas" w:eastAsia="Times New Roman" w:hAnsi="Consolas" w:cs="Times New Roman"/>
+          <w:color w:val="9CDCFE"/>
+          <w:sz w:val="21"/>
+          <w:szCs w:val="21"/>
+        </w:rPr>
+        <w:t>console</w:t>
+      </w:r>
+      <w:r>
+        <w:rPr>
+          <w:rFonts w:ascii="Consolas" w:eastAsia="Times New Roman" w:hAnsi="Consolas" w:cs="Times New Roman"/>
+          <w:color w:val="CCCCCC"/>
+          <w:sz w:val="21"/>
+          <w:szCs w:val="21"/>
+        </w:rPr>
+        <w:t>.</w:t>
+      </w:r>
+      <w:r>
+        <w:rPr>
+          <w:rFonts w:ascii="Consolas" w:eastAsia="Times New Roman" w:hAnsi="Consolas" w:cs="Times New Roman"/>
+          <w:color w:val="DCDCAA"/>
+          <w:sz w:val="21"/>
+          <w:szCs w:val="21"/>
+        </w:rPr>
+        <w:t>log</w:t>
+      </w:r>
+      <w:r>
+        <w:rPr>
+          <w:rFonts w:ascii="Consolas" w:eastAsia="Times New Roman" w:hAnsi="Consolas" w:cs="Times New Roman"/>
+          <w:color w:val="CCCCCC"/>
+          <w:sz w:val="21"/>
+          <w:szCs w:val="21"/>
+        </w:rPr>
+        <w:t>(</w:t>
+      </w:r>
+      <w:r>
+        <w:rPr>
+          <w:rFonts w:ascii="Consolas" w:eastAsia="Times New Roman" w:hAnsi="Consolas" w:cs="Times New Roman"/>
+          <w:color w:val="4FC1FF"/>
+          <w:sz w:val="21"/>
+          <w:szCs w:val="21"/>
+        </w:rPr>
+        <w:t>person</w:t>
+      </w:r>
+      <w:r>
+        <w:rPr>
+          <w:rFonts w:ascii="Consolas" w:eastAsia="Times New Roman" w:hAnsi="Consolas" w:cs="Times New Roman"/>
+          <w:color w:val="CCCCCC"/>
+          <w:sz w:val="21"/>
+          <w:szCs w:val="21"/>
+        </w:rPr>
+        <w:t>);</w:t>
+      </w:r>
+    </w:p>
     <w:p>
       <w:pPr>
         <w:tabs>
           <w:tab w:val="left" w:pos="6348"/>
         </w:tabs>
       </w:pPr>
-      <w:r>
-        <w:tab/>
-      </w:r>
+    </w:p>
+    <w:p>
+      <w:pPr>
+        <w:tabs>
+          <w:tab w:val="left" w:pos="6348"/>
+        </w:tabs>
+      </w:pPr>
+    </w:p>
+    <w:p>
+      <w:pPr>
+        <w:pStyle w:val="ListParagraph"/>
+        <w:numPr>
+          <w:ilvl w:val="0"/>
+          <w:numId w:val="2"/>
+        </w:numPr>
+        <w:tabs>
+          <w:tab w:val="left" w:pos="6348"/>
+        </w:tabs>
+      </w:pPr>
+      <w:r>
+        <w:lastRenderedPageBreak/>
+        <w:t xml:space="preserve">Try and catch </w:t>
+      </w:r>
+    </w:p>
+    <w:p>
+      <w:pPr>
+        <w:tabs>
+          <w:tab w:val="left" w:pos="6348"/>
+        </w:tabs>
+      </w:pPr>
+    </w:p>
+    <w:p>
+      <w:pPr>
+        <w:shd w:val="clear" w:color="auto" w:fill="1F1F1F"/>
+        <w:spacing w:after="0" w:line="285" w:lineRule="atLeast"/>
+        <w:rPr>
+          <w:rFonts w:ascii="Consolas" w:eastAsia="Times New Roman" w:hAnsi="Consolas" w:cs="Times New Roman"/>
+          <w:color w:val="CCCCCC"/>
+          <w:sz w:val="21"/>
+          <w:szCs w:val="21"/>
+        </w:rPr>
+      </w:pPr>
+      <w:proofErr w:type="spellStart"/>
+      <w:r>
+        <w:rPr>
+          <w:rFonts w:ascii="Consolas" w:eastAsia="Times New Roman" w:hAnsi="Consolas" w:cs="Times New Roman"/>
+          <w:color w:val="569CD6"/>
+          <w:sz w:val="21"/>
+          <w:szCs w:val="21"/>
+        </w:rPr>
+        <w:t>const</w:t>
+      </w:r>
+      <w:proofErr w:type="spellEnd"/>
+      <w:r>
+        <w:rPr>
+          <w:rFonts w:ascii="Consolas" w:eastAsia="Times New Roman" w:hAnsi="Consolas" w:cs="Times New Roman"/>
+          <w:color w:val="CCCCCC"/>
+          <w:sz w:val="21"/>
+          <w:szCs w:val="21"/>
+        </w:rPr>
+        <w:t xml:space="preserve"> </w:t>
+      </w:r>
+      <w:r>
+        <w:rPr>
+          <w:rFonts w:ascii="Consolas" w:eastAsia="Times New Roman" w:hAnsi="Consolas" w:cs="Times New Roman"/>
+          <w:color w:val="4FC1FF"/>
+          <w:sz w:val="21"/>
+          <w:szCs w:val="21"/>
+        </w:rPr>
+        <w:t>person</w:t>
+      </w:r>
+      <w:r>
+        <w:rPr>
+          <w:rFonts w:ascii="Consolas" w:eastAsia="Times New Roman" w:hAnsi="Consolas" w:cs="Times New Roman"/>
+          <w:color w:val="CCCCCC"/>
+          <w:sz w:val="21"/>
+          <w:szCs w:val="21"/>
+        </w:rPr>
+        <w:t xml:space="preserve"> </w:t>
+      </w:r>
+      <w:r>
+        <w:rPr>
+          <w:rFonts w:ascii="Consolas" w:eastAsia="Times New Roman" w:hAnsi="Consolas" w:cs="Times New Roman"/>
+          <w:color w:val="D4D4D4"/>
+          <w:sz w:val="21"/>
+          <w:szCs w:val="21"/>
+        </w:rPr>
+        <w:t>=</w:t>
+      </w:r>
+      <w:r>
+        <w:rPr>
+          <w:rFonts w:ascii="Consolas" w:eastAsia="Times New Roman" w:hAnsi="Consolas" w:cs="Times New Roman"/>
+          <w:color w:val="CCCCCC"/>
+          <w:sz w:val="21"/>
+          <w:szCs w:val="21"/>
+        </w:rPr>
+        <w:t xml:space="preserve"> {</w:t>
+      </w:r>
+    </w:p>
+    <w:p>
+      <w:pPr>
+        <w:shd w:val="clear" w:color="auto" w:fill="1F1F1F"/>
+        <w:spacing w:after="0" w:line="285" w:lineRule="atLeast"/>
+        <w:rPr>
+          <w:rFonts w:ascii="Consolas" w:eastAsia="Times New Roman" w:hAnsi="Consolas" w:cs="Times New Roman"/>
+          <w:color w:val="CCCCCC"/>
+          <w:sz w:val="21"/>
+          <w:szCs w:val="21"/>
+        </w:rPr>
+      </w:pPr>
+      <w:r>
+        <w:rPr>
+          <w:rFonts w:ascii="Consolas" w:eastAsia="Times New Roman" w:hAnsi="Consolas" w:cs="Times New Roman"/>
+          <w:color w:val="CCCCCC"/>
+          <w:sz w:val="21"/>
+          <w:szCs w:val="21"/>
+        </w:rPr>
+        <w:t xml:space="preserve">    </w:t>
+      </w:r>
+      <w:proofErr w:type="spellStart"/>
+      <w:proofErr w:type="gramStart"/>
+      <w:r>
+        <w:rPr>
+          <w:rFonts w:ascii="Consolas" w:eastAsia="Times New Roman" w:hAnsi="Consolas" w:cs="Times New Roman"/>
+          <w:color w:val="9CDCFE"/>
+          <w:sz w:val="21"/>
+          <w:szCs w:val="21"/>
+        </w:rPr>
+        <w:t>firstname</w:t>
+      </w:r>
+      <w:proofErr w:type="spellEnd"/>
+      <w:r>
+        <w:rPr>
+          <w:rFonts w:ascii="Consolas" w:eastAsia="Times New Roman" w:hAnsi="Consolas" w:cs="Times New Roman"/>
+          <w:color w:val="9CDCFE"/>
+          <w:sz w:val="21"/>
+          <w:szCs w:val="21"/>
+        </w:rPr>
+        <w:t xml:space="preserve"> :</w:t>
+      </w:r>
+      <w:proofErr w:type="gramEnd"/>
+      <w:r>
+        <w:rPr>
+          <w:rFonts w:ascii="Consolas" w:eastAsia="Times New Roman" w:hAnsi="Consolas" w:cs="Times New Roman"/>
+          <w:color w:val="CCCCCC"/>
+          <w:sz w:val="21"/>
+          <w:szCs w:val="21"/>
+        </w:rPr>
+        <w:t xml:space="preserve"> </w:t>
+      </w:r>
+      <w:r>
+        <w:rPr>
+          <w:rFonts w:ascii="Consolas" w:eastAsia="Times New Roman" w:hAnsi="Consolas" w:cs="Times New Roman"/>
+          <w:color w:val="CE9178"/>
+          <w:sz w:val="21"/>
+          <w:szCs w:val="21"/>
+        </w:rPr>
+        <w:t>'mosh'</w:t>
+      </w:r>
+      <w:r>
+        <w:rPr>
+          <w:rFonts w:ascii="Consolas" w:eastAsia="Times New Roman" w:hAnsi="Consolas" w:cs="Times New Roman"/>
+          <w:color w:val="CCCCCC"/>
+          <w:sz w:val="21"/>
+          <w:szCs w:val="21"/>
+        </w:rPr>
+        <w:t>,</w:t>
+      </w:r>
+    </w:p>
+    <w:p>
+      <w:pPr>
+        <w:shd w:val="clear" w:color="auto" w:fill="1F1F1F"/>
+        <w:spacing w:after="0" w:line="285" w:lineRule="atLeast"/>
+        <w:rPr>
+          <w:rFonts w:ascii="Consolas" w:eastAsia="Times New Roman" w:hAnsi="Consolas" w:cs="Times New Roman"/>
+          <w:color w:val="CCCCCC"/>
+          <w:sz w:val="21"/>
+          <w:szCs w:val="21"/>
+        </w:rPr>
+      </w:pPr>
+      <w:r>
+        <w:rPr>
+          <w:rFonts w:ascii="Consolas" w:eastAsia="Times New Roman" w:hAnsi="Consolas" w:cs="Times New Roman"/>
+          <w:color w:val="CCCCCC"/>
+          <w:sz w:val="21"/>
+          <w:szCs w:val="21"/>
+        </w:rPr>
+        <w:t xml:space="preserve">    </w:t>
+      </w:r>
+      <w:proofErr w:type="spellStart"/>
+      <w:proofErr w:type="gramStart"/>
+      <w:r>
+        <w:rPr>
+          <w:rFonts w:ascii="Consolas" w:eastAsia="Times New Roman" w:hAnsi="Consolas" w:cs="Times New Roman"/>
+          <w:color w:val="9CDCFE"/>
+          <w:sz w:val="21"/>
+          <w:szCs w:val="21"/>
+        </w:rPr>
+        <w:t>lastname</w:t>
+      </w:r>
+      <w:proofErr w:type="spellEnd"/>
+      <w:r>
+        <w:rPr>
+          <w:rFonts w:ascii="Consolas" w:eastAsia="Times New Roman" w:hAnsi="Consolas" w:cs="Times New Roman"/>
+          <w:color w:val="9CDCFE"/>
+          <w:sz w:val="21"/>
+          <w:szCs w:val="21"/>
+        </w:rPr>
+        <w:t xml:space="preserve"> :</w:t>
+      </w:r>
+      <w:proofErr w:type="gramEnd"/>
+      <w:r>
+        <w:rPr>
+          <w:rFonts w:ascii="Consolas" w:eastAsia="Times New Roman" w:hAnsi="Consolas" w:cs="Times New Roman"/>
+          <w:color w:val="CCCCCC"/>
+          <w:sz w:val="21"/>
+          <w:szCs w:val="21"/>
+        </w:rPr>
+        <w:t xml:space="preserve"> </w:t>
+      </w:r>
+      <w:r>
+        <w:rPr>
+          <w:rFonts w:ascii="Consolas" w:eastAsia="Times New Roman" w:hAnsi="Consolas" w:cs="Times New Roman"/>
+          <w:color w:val="CE9178"/>
+          <w:sz w:val="21"/>
+          <w:szCs w:val="21"/>
+        </w:rPr>
+        <w:t>'</w:t>
+      </w:r>
+      <w:proofErr w:type="spellStart"/>
+      <w:r>
+        <w:rPr>
+          <w:rFonts w:ascii="Consolas" w:eastAsia="Times New Roman" w:hAnsi="Consolas" w:cs="Times New Roman"/>
+          <w:color w:val="CE9178"/>
+          <w:sz w:val="21"/>
+          <w:szCs w:val="21"/>
+        </w:rPr>
+        <w:t>hamadani</w:t>
+      </w:r>
+      <w:proofErr w:type="spellEnd"/>
+      <w:r>
+        <w:rPr>
+          <w:rFonts w:ascii="Consolas" w:eastAsia="Times New Roman" w:hAnsi="Consolas" w:cs="Times New Roman"/>
+          <w:color w:val="CE9178"/>
+          <w:sz w:val="21"/>
+          <w:szCs w:val="21"/>
+        </w:rPr>
+        <w:t>'</w:t>
+      </w:r>
+      <w:r>
+        <w:rPr>
+          <w:rFonts w:ascii="Consolas" w:eastAsia="Times New Roman" w:hAnsi="Consolas" w:cs="Times New Roman"/>
+          <w:color w:val="CCCCCC"/>
+          <w:sz w:val="21"/>
+          <w:szCs w:val="21"/>
+        </w:rPr>
+        <w:t>,</w:t>
+      </w:r>
+    </w:p>
+    <w:p>
+      <w:pPr>
+        <w:shd w:val="clear" w:color="auto" w:fill="1F1F1F"/>
+        <w:spacing w:after="0" w:line="285" w:lineRule="atLeast"/>
+        <w:rPr>
+          <w:rFonts w:ascii="Consolas" w:eastAsia="Times New Roman" w:hAnsi="Consolas" w:cs="Times New Roman"/>
+          <w:color w:val="CCCCCC"/>
+          <w:sz w:val="21"/>
+          <w:szCs w:val="21"/>
+        </w:rPr>
+      </w:pPr>
+      <w:r>
+        <w:rPr>
+          <w:rFonts w:ascii="Consolas" w:eastAsia="Times New Roman" w:hAnsi="Consolas" w:cs="Times New Roman"/>
+          <w:color w:val="CCCCCC"/>
+          <w:sz w:val="21"/>
+          <w:szCs w:val="21"/>
+        </w:rPr>
+        <w:t xml:space="preserve">    </w:t>
+      </w:r>
+      <w:r>
+        <w:rPr>
+          <w:rFonts w:ascii="Consolas" w:eastAsia="Times New Roman" w:hAnsi="Consolas" w:cs="Times New Roman"/>
+          <w:color w:val="569CD6"/>
+          <w:sz w:val="21"/>
+          <w:szCs w:val="21"/>
+        </w:rPr>
+        <w:t>get</w:t>
+      </w:r>
+      <w:r>
+        <w:rPr>
+          <w:rFonts w:ascii="Consolas" w:eastAsia="Times New Roman" w:hAnsi="Consolas" w:cs="Times New Roman"/>
+          <w:color w:val="CCCCCC"/>
+          <w:sz w:val="21"/>
+          <w:szCs w:val="21"/>
+        </w:rPr>
+        <w:t xml:space="preserve"> </w:t>
+      </w:r>
+      <w:proofErr w:type="spellStart"/>
+      <w:r>
+        <w:rPr>
+          <w:rFonts w:ascii="Consolas" w:eastAsia="Times New Roman" w:hAnsi="Consolas" w:cs="Times New Roman"/>
+          <w:color w:val="9CDCFE"/>
+          <w:sz w:val="21"/>
+          <w:szCs w:val="21"/>
+        </w:rPr>
+        <w:t>fullname</w:t>
+      </w:r>
+      <w:proofErr w:type="spellEnd"/>
+      <w:r>
+        <w:rPr>
+          <w:rFonts w:ascii="Consolas" w:eastAsia="Times New Roman" w:hAnsi="Consolas" w:cs="Times New Roman"/>
+          <w:color w:val="CCCCCC"/>
+          <w:sz w:val="21"/>
+          <w:szCs w:val="21"/>
+        </w:rPr>
+        <w:t xml:space="preserve"> () {</w:t>
+      </w:r>
+    </w:p>
+    <w:p>
+      <w:pPr>
+        <w:shd w:val="clear" w:color="auto" w:fill="1F1F1F"/>
+        <w:spacing w:after="0" w:line="285" w:lineRule="atLeast"/>
+        <w:rPr>
+          <w:rFonts w:ascii="Consolas" w:eastAsia="Times New Roman" w:hAnsi="Consolas" w:cs="Times New Roman"/>
+          <w:color w:val="CCCCCC"/>
+          <w:sz w:val="21"/>
+          <w:szCs w:val="21"/>
+        </w:rPr>
+      </w:pPr>
+      <w:r>
+        <w:rPr>
+          <w:rFonts w:ascii="Consolas" w:eastAsia="Times New Roman" w:hAnsi="Consolas" w:cs="Times New Roman"/>
+          <w:color w:val="CCCCCC"/>
+          <w:sz w:val="21"/>
+          <w:szCs w:val="21"/>
+        </w:rPr>
+        <w:t xml:space="preserve">        </w:t>
+      </w:r>
+      <w:r>
+        <w:rPr>
+          <w:rFonts w:ascii="Consolas" w:eastAsia="Times New Roman" w:hAnsi="Consolas" w:cs="Times New Roman"/>
+          <w:color w:val="C586C0"/>
+          <w:sz w:val="21"/>
+          <w:szCs w:val="21"/>
+        </w:rPr>
+        <w:t>return</w:t>
+      </w:r>
+      <w:r>
+        <w:rPr>
+          <w:rFonts w:ascii="Consolas" w:eastAsia="Times New Roman" w:hAnsi="Consolas" w:cs="Times New Roman"/>
+          <w:color w:val="CCCCCC"/>
+          <w:sz w:val="21"/>
+          <w:szCs w:val="21"/>
+        </w:rPr>
+        <w:t xml:space="preserve"> </w:t>
+      </w:r>
+      <w:r>
+        <w:rPr>
+          <w:rFonts w:ascii="Consolas" w:eastAsia="Times New Roman" w:hAnsi="Consolas" w:cs="Times New Roman"/>
+          <w:color w:val="CE9178"/>
+          <w:sz w:val="21"/>
+          <w:szCs w:val="21"/>
+        </w:rPr>
+        <w:t xml:space="preserve">` </w:t>
+      </w:r>
+      <w:r>
+        <w:rPr>
+          <w:rFonts w:ascii="Consolas" w:eastAsia="Times New Roman" w:hAnsi="Consolas" w:cs="Times New Roman"/>
+          <w:color w:val="569CD6"/>
+          <w:sz w:val="21"/>
+          <w:szCs w:val="21"/>
+        </w:rPr>
+        <w:t>${</w:t>
+      </w:r>
+      <w:proofErr w:type="spellStart"/>
+      <w:proofErr w:type="gramStart"/>
+      <w:r>
+        <w:rPr>
+          <w:rFonts w:ascii="Consolas" w:eastAsia="Times New Roman" w:hAnsi="Consolas" w:cs="Times New Roman"/>
+          <w:color w:val="4FC1FF"/>
+          <w:sz w:val="21"/>
+          <w:szCs w:val="21"/>
+        </w:rPr>
+        <w:t>person</w:t>
+      </w:r>
+      <w:r>
+        <w:rPr>
+          <w:rFonts w:ascii="Consolas" w:eastAsia="Times New Roman" w:hAnsi="Consolas" w:cs="Times New Roman"/>
+          <w:color w:val="D4D4D4"/>
+          <w:sz w:val="21"/>
+          <w:szCs w:val="21"/>
+        </w:rPr>
+        <w:t>.</w:t>
+      </w:r>
+      <w:r>
+        <w:rPr>
+          <w:rFonts w:ascii="Consolas" w:eastAsia="Times New Roman" w:hAnsi="Consolas" w:cs="Times New Roman"/>
+          <w:color w:val="9CDCFE"/>
+          <w:sz w:val="21"/>
+          <w:szCs w:val="21"/>
+        </w:rPr>
+        <w:t>firstname</w:t>
+      </w:r>
+      <w:proofErr w:type="spellEnd"/>
+      <w:proofErr w:type="gramEnd"/>
+      <w:r>
+        <w:rPr>
+          <w:rFonts w:ascii="Consolas" w:eastAsia="Times New Roman" w:hAnsi="Consolas" w:cs="Times New Roman"/>
+          <w:color w:val="569CD6"/>
+          <w:sz w:val="21"/>
+          <w:szCs w:val="21"/>
+        </w:rPr>
+        <w:t>}</w:t>
+      </w:r>
+      <w:r>
+        <w:rPr>
+          <w:rFonts w:ascii="Consolas" w:eastAsia="Times New Roman" w:hAnsi="Consolas" w:cs="Times New Roman"/>
+          <w:color w:val="CE9178"/>
+          <w:sz w:val="21"/>
+          <w:szCs w:val="21"/>
+        </w:rPr>
+        <w:t xml:space="preserve">  </w:t>
+      </w:r>
+      <w:r>
+        <w:rPr>
+          <w:rFonts w:ascii="Consolas" w:eastAsia="Times New Roman" w:hAnsi="Consolas" w:cs="Times New Roman"/>
+          <w:color w:val="569CD6"/>
+          <w:sz w:val="21"/>
+          <w:szCs w:val="21"/>
+        </w:rPr>
+        <w:t>${</w:t>
+      </w:r>
+      <w:proofErr w:type="spellStart"/>
+      <w:r>
+        <w:rPr>
+          <w:rFonts w:ascii="Consolas" w:eastAsia="Times New Roman" w:hAnsi="Consolas" w:cs="Times New Roman"/>
+          <w:color w:val="4FC1FF"/>
+          <w:sz w:val="21"/>
+          <w:szCs w:val="21"/>
+        </w:rPr>
+        <w:t>person</w:t>
+      </w:r>
+      <w:r>
+        <w:rPr>
+          <w:rFonts w:ascii="Consolas" w:eastAsia="Times New Roman" w:hAnsi="Consolas" w:cs="Times New Roman"/>
+          <w:color w:val="D4D4D4"/>
+          <w:sz w:val="21"/>
+          <w:szCs w:val="21"/>
+        </w:rPr>
+        <w:t>.</w:t>
+      </w:r>
+      <w:r>
+        <w:rPr>
+          <w:rFonts w:ascii="Consolas" w:eastAsia="Times New Roman" w:hAnsi="Consolas" w:cs="Times New Roman"/>
+          <w:color w:val="9CDCFE"/>
+          <w:sz w:val="21"/>
+          <w:szCs w:val="21"/>
+        </w:rPr>
+        <w:t>lastname</w:t>
+      </w:r>
+      <w:proofErr w:type="spellEnd"/>
+      <w:r>
+        <w:rPr>
+          <w:rFonts w:ascii="Consolas" w:eastAsia="Times New Roman" w:hAnsi="Consolas" w:cs="Times New Roman"/>
+          <w:color w:val="569CD6"/>
+          <w:sz w:val="21"/>
+          <w:szCs w:val="21"/>
+        </w:rPr>
+        <w:t>}</w:t>
+      </w:r>
+      <w:r>
+        <w:rPr>
+          <w:rFonts w:ascii="Consolas" w:eastAsia="Times New Roman" w:hAnsi="Consolas" w:cs="Times New Roman"/>
+          <w:color w:val="CE9178"/>
+          <w:sz w:val="21"/>
+          <w:szCs w:val="21"/>
+        </w:rPr>
+        <w:t>`</w:t>
+      </w:r>
+    </w:p>
+    <w:p>
+      <w:pPr>
+        <w:shd w:val="clear" w:color="auto" w:fill="1F1F1F"/>
+        <w:spacing w:after="0" w:line="285" w:lineRule="atLeast"/>
+        <w:rPr>
+          <w:rFonts w:ascii="Consolas" w:eastAsia="Times New Roman" w:hAnsi="Consolas" w:cs="Times New Roman"/>
+          <w:color w:val="CCCCCC"/>
+          <w:sz w:val="21"/>
+          <w:szCs w:val="21"/>
+        </w:rPr>
+      </w:pPr>
+      <w:r>
+        <w:rPr>
+          <w:rFonts w:ascii="Consolas" w:eastAsia="Times New Roman" w:hAnsi="Consolas" w:cs="Times New Roman"/>
+          <w:color w:val="CCCCCC"/>
+          <w:sz w:val="21"/>
+          <w:szCs w:val="21"/>
+        </w:rPr>
+        <w:t>    },</w:t>
+      </w:r>
+    </w:p>
+    <w:p>
+      <w:pPr>
+        <w:shd w:val="clear" w:color="auto" w:fill="1F1F1F"/>
+        <w:spacing w:after="0" w:line="285" w:lineRule="atLeast"/>
+        <w:rPr>
+          <w:rFonts w:ascii="Consolas" w:eastAsia="Times New Roman" w:hAnsi="Consolas" w:cs="Times New Roman"/>
+          <w:color w:val="CCCCCC"/>
+          <w:sz w:val="21"/>
+          <w:szCs w:val="21"/>
+        </w:rPr>
+      </w:pPr>
+      <w:r>
+        <w:rPr>
+          <w:rFonts w:ascii="Consolas" w:eastAsia="Times New Roman" w:hAnsi="Consolas" w:cs="Times New Roman"/>
+          <w:color w:val="CCCCCC"/>
+          <w:sz w:val="21"/>
+          <w:szCs w:val="21"/>
+        </w:rPr>
+        <w:t xml:space="preserve">    </w:t>
+      </w:r>
+      <w:r>
+        <w:rPr>
+          <w:rFonts w:ascii="Consolas" w:eastAsia="Times New Roman" w:hAnsi="Consolas" w:cs="Times New Roman"/>
+          <w:color w:val="569CD6"/>
+          <w:sz w:val="21"/>
+          <w:szCs w:val="21"/>
+        </w:rPr>
+        <w:t>set</w:t>
+      </w:r>
+      <w:r>
+        <w:rPr>
+          <w:rFonts w:ascii="Consolas" w:eastAsia="Times New Roman" w:hAnsi="Consolas" w:cs="Times New Roman"/>
+          <w:color w:val="CCCCCC"/>
+          <w:sz w:val="21"/>
+          <w:szCs w:val="21"/>
+        </w:rPr>
+        <w:t xml:space="preserve"> </w:t>
+      </w:r>
+      <w:proofErr w:type="spellStart"/>
+      <w:r>
+        <w:rPr>
+          <w:rFonts w:ascii="Consolas" w:eastAsia="Times New Roman" w:hAnsi="Consolas" w:cs="Times New Roman"/>
+          <w:color w:val="9CDCFE"/>
+          <w:sz w:val="21"/>
+          <w:szCs w:val="21"/>
+        </w:rPr>
+        <w:t>fullname</w:t>
+      </w:r>
+      <w:proofErr w:type="spellEnd"/>
+      <w:r>
+        <w:rPr>
+          <w:rFonts w:ascii="Consolas" w:eastAsia="Times New Roman" w:hAnsi="Consolas" w:cs="Times New Roman"/>
+          <w:color w:val="CCCCCC"/>
+          <w:sz w:val="21"/>
+          <w:szCs w:val="21"/>
+        </w:rPr>
+        <w:t xml:space="preserve"> (</w:t>
+      </w:r>
+      <w:r>
+        <w:rPr>
+          <w:rFonts w:ascii="Consolas" w:eastAsia="Times New Roman" w:hAnsi="Consolas" w:cs="Times New Roman"/>
+          <w:color w:val="9CDCFE"/>
+          <w:sz w:val="21"/>
+          <w:szCs w:val="21"/>
+        </w:rPr>
+        <w:t>value</w:t>
+      </w:r>
+      <w:r>
+        <w:rPr>
+          <w:rFonts w:ascii="Consolas" w:eastAsia="Times New Roman" w:hAnsi="Consolas" w:cs="Times New Roman"/>
+          <w:color w:val="CCCCCC"/>
+          <w:sz w:val="21"/>
+          <w:szCs w:val="21"/>
+        </w:rPr>
+        <w:t>) {</w:t>
+      </w:r>
+    </w:p>
+    <w:p>
+      <w:pPr>
+        <w:shd w:val="clear" w:color="auto" w:fill="1F1F1F"/>
+        <w:spacing w:after="0" w:line="285" w:lineRule="atLeast"/>
+        <w:rPr>
+          <w:rFonts w:ascii="Consolas" w:eastAsia="Times New Roman" w:hAnsi="Consolas" w:cs="Times New Roman"/>
+          <w:color w:val="CCCCCC"/>
+          <w:sz w:val="21"/>
+          <w:szCs w:val="21"/>
+        </w:rPr>
+      </w:pPr>
+      <w:r>
+        <w:rPr>
+          <w:rFonts w:ascii="Consolas" w:eastAsia="Times New Roman" w:hAnsi="Consolas" w:cs="Times New Roman"/>
+          <w:color w:val="CCCCCC"/>
+          <w:sz w:val="21"/>
+          <w:szCs w:val="21"/>
+        </w:rPr>
+        <w:t xml:space="preserve">        </w:t>
+      </w:r>
+      <w:r>
+        <w:rPr>
+          <w:rFonts w:ascii="Consolas" w:eastAsia="Times New Roman" w:hAnsi="Consolas" w:cs="Times New Roman"/>
+          <w:color w:val="C586C0"/>
+          <w:sz w:val="21"/>
+          <w:szCs w:val="21"/>
+        </w:rPr>
+        <w:t>if</w:t>
+      </w:r>
+      <w:r>
+        <w:rPr>
+          <w:rFonts w:ascii="Consolas" w:eastAsia="Times New Roman" w:hAnsi="Consolas" w:cs="Times New Roman"/>
+          <w:color w:val="CCCCCC"/>
+          <w:sz w:val="21"/>
+          <w:szCs w:val="21"/>
+        </w:rPr>
+        <w:t xml:space="preserve"> (</w:t>
+      </w:r>
+      <w:proofErr w:type="spellStart"/>
+      <w:r>
+        <w:rPr>
+          <w:rFonts w:ascii="Consolas" w:eastAsia="Times New Roman" w:hAnsi="Consolas" w:cs="Times New Roman"/>
+          <w:color w:val="569CD6"/>
+          <w:sz w:val="21"/>
+          <w:szCs w:val="21"/>
+        </w:rPr>
+        <w:t>typeof</w:t>
+      </w:r>
+      <w:proofErr w:type="spellEnd"/>
+      <w:r>
+        <w:rPr>
+          <w:rFonts w:ascii="Consolas" w:eastAsia="Times New Roman" w:hAnsi="Consolas" w:cs="Times New Roman"/>
+          <w:color w:val="CCCCCC"/>
+          <w:sz w:val="21"/>
+          <w:szCs w:val="21"/>
+        </w:rPr>
+        <w:t xml:space="preserve"> </w:t>
+      </w:r>
+      <w:proofErr w:type="gramStart"/>
+      <w:r>
+        <w:rPr>
+          <w:rFonts w:ascii="Consolas" w:eastAsia="Times New Roman" w:hAnsi="Consolas" w:cs="Times New Roman"/>
+          <w:color w:val="9CDCFE"/>
+          <w:sz w:val="21"/>
+          <w:szCs w:val="21"/>
+        </w:rPr>
+        <w:t>value</w:t>
+      </w:r>
+      <w:r>
+        <w:rPr>
+          <w:rFonts w:ascii="Consolas" w:eastAsia="Times New Roman" w:hAnsi="Consolas" w:cs="Times New Roman"/>
+          <w:color w:val="CCCCCC"/>
+          <w:sz w:val="21"/>
+          <w:szCs w:val="21"/>
+        </w:rPr>
+        <w:t xml:space="preserve"> </w:t>
+      </w:r>
+      <w:r>
+        <w:rPr>
+          <w:rFonts w:ascii="Consolas" w:eastAsia="Times New Roman" w:hAnsi="Consolas" w:cs="Times New Roman"/>
+          <w:color w:val="D4D4D4"/>
+          <w:sz w:val="21"/>
+          <w:szCs w:val="21"/>
+        </w:rPr>
+        <w:t>!</w:t>
+      </w:r>
+      <w:proofErr w:type="gramEnd"/>
+      <w:r>
+        <w:rPr>
+          <w:rFonts w:ascii="Consolas" w:eastAsia="Times New Roman" w:hAnsi="Consolas" w:cs="Times New Roman"/>
+          <w:color w:val="D4D4D4"/>
+          <w:sz w:val="21"/>
+          <w:szCs w:val="21"/>
+        </w:rPr>
+        <w:t>==</w:t>
+      </w:r>
+      <w:r>
+        <w:rPr>
+          <w:rFonts w:ascii="Consolas" w:eastAsia="Times New Roman" w:hAnsi="Consolas" w:cs="Times New Roman"/>
+          <w:color w:val="CCCCCC"/>
+          <w:sz w:val="21"/>
+          <w:szCs w:val="21"/>
+        </w:rPr>
+        <w:t xml:space="preserve"> </w:t>
+      </w:r>
+      <w:r>
+        <w:rPr>
+          <w:rFonts w:ascii="Consolas" w:eastAsia="Times New Roman" w:hAnsi="Consolas" w:cs="Times New Roman"/>
+          <w:color w:val="CE9178"/>
+          <w:sz w:val="21"/>
+          <w:szCs w:val="21"/>
+        </w:rPr>
+        <w:t>'string'</w:t>
+      </w:r>
+      <w:r>
+        <w:rPr>
+          <w:rFonts w:ascii="Consolas" w:eastAsia="Times New Roman" w:hAnsi="Consolas" w:cs="Times New Roman"/>
+          <w:color w:val="CCCCCC"/>
+          <w:sz w:val="21"/>
+          <w:szCs w:val="21"/>
+        </w:rPr>
+        <w:t>)</w:t>
+      </w:r>
+    </w:p>
+    <w:p>
+      <w:pPr>
+        <w:shd w:val="clear" w:color="auto" w:fill="1F1F1F"/>
+        <w:spacing w:after="0" w:line="285" w:lineRule="atLeast"/>
+        <w:rPr>
+          <w:rFonts w:ascii="Consolas" w:eastAsia="Times New Roman" w:hAnsi="Consolas" w:cs="Times New Roman"/>
+          <w:color w:val="CCCCCC"/>
+          <w:sz w:val="21"/>
+          <w:szCs w:val="21"/>
+        </w:rPr>
+      </w:pPr>
+      <w:r>
+        <w:rPr>
+          <w:rFonts w:ascii="Consolas" w:eastAsia="Times New Roman" w:hAnsi="Consolas" w:cs="Times New Roman"/>
+          <w:color w:val="CCCCCC"/>
+          <w:sz w:val="21"/>
+          <w:szCs w:val="21"/>
+        </w:rPr>
+        <w:t xml:space="preserve">        </w:t>
+      </w:r>
+      <w:r>
+        <w:rPr>
+          <w:rFonts w:ascii="Consolas" w:eastAsia="Times New Roman" w:hAnsi="Consolas" w:cs="Times New Roman"/>
+          <w:color w:val="C586C0"/>
+          <w:sz w:val="21"/>
+          <w:szCs w:val="21"/>
+        </w:rPr>
+        <w:t>throw</w:t>
+      </w:r>
+      <w:r>
+        <w:rPr>
+          <w:rFonts w:ascii="Consolas" w:eastAsia="Times New Roman" w:hAnsi="Consolas" w:cs="Times New Roman"/>
+          <w:color w:val="CCCCCC"/>
+          <w:sz w:val="21"/>
+          <w:szCs w:val="21"/>
+        </w:rPr>
+        <w:t xml:space="preserve"> </w:t>
+      </w:r>
+      <w:r>
+        <w:rPr>
+          <w:rFonts w:ascii="Consolas" w:eastAsia="Times New Roman" w:hAnsi="Consolas" w:cs="Times New Roman"/>
+          <w:color w:val="569CD6"/>
+          <w:sz w:val="21"/>
+          <w:szCs w:val="21"/>
+        </w:rPr>
+        <w:t>new</w:t>
+      </w:r>
+      <w:r>
+        <w:rPr>
+          <w:rFonts w:ascii="Consolas" w:eastAsia="Times New Roman" w:hAnsi="Consolas" w:cs="Times New Roman"/>
+          <w:color w:val="CCCCCC"/>
+          <w:sz w:val="21"/>
+          <w:szCs w:val="21"/>
+        </w:rPr>
+        <w:t xml:space="preserve"> </w:t>
+      </w:r>
+      <w:r>
+        <w:rPr>
+          <w:rFonts w:ascii="Consolas" w:eastAsia="Times New Roman" w:hAnsi="Consolas" w:cs="Times New Roman"/>
+          <w:color w:val="4EC9B0"/>
+          <w:sz w:val="21"/>
+          <w:szCs w:val="21"/>
+        </w:rPr>
+        <w:t>Error</w:t>
+      </w:r>
+      <w:r>
+        <w:rPr>
+          <w:rFonts w:ascii="Consolas" w:eastAsia="Times New Roman" w:hAnsi="Consolas" w:cs="Times New Roman"/>
+          <w:color w:val="CCCCCC"/>
+          <w:sz w:val="21"/>
+          <w:szCs w:val="21"/>
+        </w:rPr>
+        <w:t xml:space="preserve"> (</w:t>
+      </w:r>
+      <w:r>
+        <w:rPr>
+          <w:rFonts w:ascii="Consolas" w:eastAsia="Times New Roman" w:hAnsi="Consolas" w:cs="Times New Roman"/>
+          <w:color w:val="CE9178"/>
+          <w:sz w:val="21"/>
+          <w:szCs w:val="21"/>
+        </w:rPr>
+        <w:t>'value is not a string'</w:t>
+      </w:r>
+      <w:r>
+        <w:rPr>
+          <w:rFonts w:ascii="Consolas" w:eastAsia="Times New Roman" w:hAnsi="Consolas" w:cs="Times New Roman"/>
+          <w:color w:val="CCCCCC"/>
+          <w:sz w:val="21"/>
+          <w:szCs w:val="21"/>
+        </w:rPr>
+        <w:t>);</w:t>
+      </w:r>
+    </w:p>
+    <w:p>
+      <w:pPr>
+        <w:shd w:val="clear" w:color="auto" w:fill="1F1F1F"/>
+        <w:spacing w:after="0" w:line="285" w:lineRule="atLeast"/>
+        <w:rPr>
+          <w:rFonts w:ascii="Consolas" w:eastAsia="Times New Roman" w:hAnsi="Consolas" w:cs="Times New Roman"/>
+          <w:color w:val="CCCCCC"/>
+          <w:sz w:val="21"/>
+          <w:szCs w:val="21"/>
+        </w:rPr>
+      </w:pPr>
+      <w:r>
+        <w:rPr>
+          <w:rFonts w:ascii="Consolas" w:eastAsia="Times New Roman" w:hAnsi="Consolas" w:cs="Times New Roman"/>
+          <w:color w:val="CCCCCC"/>
+          <w:sz w:val="21"/>
+          <w:szCs w:val="21"/>
+        </w:rPr>
+        <w:t xml:space="preserve">        </w:t>
+      </w:r>
+      <w:proofErr w:type="spellStart"/>
+      <w:r>
+        <w:rPr>
+          <w:rFonts w:ascii="Consolas" w:eastAsia="Times New Roman" w:hAnsi="Consolas" w:cs="Times New Roman"/>
+          <w:color w:val="569CD6"/>
+          <w:sz w:val="21"/>
+          <w:szCs w:val="21"/>
+        </w:rPr>
+        <w:t>const</w:t>
+      </w:r>
+      <w:proofErr w:type="spellEnd"/>
+      <w:r>
+        <w:rPr>
+          <w:rFonts w:ascii="Consolas" w:eastAsia="Times New Roman" w:hAnsi="Consolas" w:cs="Times New Roman"/>
+          <w:color w:val="CCCCCC"/>
+          <w:sz w:val="21"/>
+          <w:szCs w:val="21"/>
+        </w:rPr>
+        <w:t xml:space="preserve"> </w:t>
+      </w:r>
+      <w:r>
+        <w:rPr>
+          <w:rFonts w:ascii="Consolas" w:eastAsia="Times New Roman" w:hAnsi="Consolas" w:cs="Times New Roman"/>
+          <w:color w:val="4FC1FF"/>
+          <w:sz w:val="21"/>
+          <w:szCs w:val="21"/>
+        </w:rPr>
+        <w:t>parts</w:t>
+      </w:r>
+      <w:r>
+        <w:rPr>
+          <w:rFonts w:ascii="Consolas" w:eastAsia="Times New Roman" w:hAnsi="Consolas" w:cs="Times New Roman"/>
+          <w:color w:val="CCCCCC"/>
+          <w:sz w:val="21"/>
+          <w:szCs w:val="21"/>
+        </w:rPr>
+        <w:t xml:space="preserve"> </w:t>
+      </w:r>
+      <w:r>
+        <w:rPr>
+          <w:rFonts w:ascii="Consolas" w:eastAsia="Times New Roman" w:hAnsi="Consolas" w:cs="Times New Roman"/>
+          <w:color w:val="D4D4D4"/>
+          <w:sz w:val="21"/>
+          <w:szCs w:val="21"/>
+        </w:rPr>
+        <w:t>=</w:t>
+      </w:r>
+      <w:r>
+        <w:rPr>
+          <w:rFonts w:ascii="Consolas" w:eastAsia="Times New Roman" w:hAnsi="Consolas" w:cs="Times New Roman"/>
+          <w:color w:val="CCCCCC"/>
+          <w:sz w:val="21"/>
+          <w:szCs w:val="21"/>
+        </w:rPr>
+        <w:t xml:space="preserve"> </w:t>
+      </w:r>
+      <w:proofErr w:type="spellStart"/>
+      <w:proofErr w:type="gramStart"/>
+      <w:r>
+        <w:rPr>
+          <w:rFonts w:ascii="Consolas" w:eastAsia="Times New Roman" w:hAnsi="Consolas" w:cs="Times New Roman"/>
+          <w:color w:val="9CDCFE"/>
+          <w:sz w:val="21"/>
+          <w:szCs w:val="21"/>
+        </w:rPr>
+        <w:t>value</w:t>
+      </w:r>
+      <w:r>
+        <w:rPr>
+          <w:rFonts w:ascii="Consolas" w:eastAsia="Times New Roman" w:hAnsi="Consolas" w:cs="Times New Roman"/>
+          <w:color w:val="CCCCCC"/>
+          <w:sz w:val="21"/>
+          <w:szCs w:val="21"/>
+        </w:rPr>
+        <w:t>.</w:t>
+      </w:r>
+      <w:r>
+        <w:rPr>
+          <w:rFonts w:ascii="Consolas" w:eastAsia="Times New Roman" w:hAnsi="Consolas" w:cs="Times New Roman"/>
+          <w:color w:val="DCDCAA"/>
+          <w:sz w:val="21"/>
+          <w:szCs w:val="21"/>
+        </w:rPr>
+        <w:t>split</w:t>
+      </w:r>
+      <w:proofErr w:type="spellEnd"/>
+      <w:proofErr w:type="gramEnd"/>
+      <w:r>
+        <w:rPr>
+          <w:rFonts w:ascii="Consolas" w:eastAsia="Times New Roman" w:hAnsi="Consolas" w:cs="Times New Roman"/>
+          <w:color w:val="CCCCCC"/>
+          <w:sz w:val="21"/>
+          <w:szCs w:val="21"/>
+        </w:rPr>
+        <w:t>(</w:t>
+      </w:r>
+      <w:r>
+        <w:rPr>
+          <w:rFonts w:ascii="Consolas" w:eastAsia="Times New Roman" w:hAnsi="Consolas" w:cs="Times New Roman"/>
+          <w:color w:val="CE9178"/>
+          <w:sz w:val="21"/>
+          <w:szCs w:val="21"/>
+        </w:rPr>
+        <w:t>' '</w:t>
+      </w:r>
+      <w:r>
+        <w:rPr>
+          <w:rFonts w:ascii="Consolas" w:eastAsia="Times New Roman" w:hAnsi="Consolas" w:cs="Times New Roman"/>
+          <w:color w:val="CCCCCC"/>
+          <w:sz w:val="21"/>
+          <w:szCs w:val="21"/>
+        </w:rPr>
+        <w:t>);</w:t>
+      </w:r>
+    </w:p>
+    <w:p>
+      <w:pPr>
+        <w:shd w:val="clear" w:color="auto" w:fill="1F1F1F"/>
+        <w:spacing w:after="0" w:line="285" w:lineRule="atLeast"/>
+        <w:rPr>
+          <w:rFonts w:ascii="Consolas" w:eastAsia="Times New Roman" w:hAnsi="Consolas" w:cs="Times New Roman"/>
+          <w:color w:val="CCCCCC"/>
+          <w:sz w:val="21"/>
+          <w:szCs w:val="21"/>
+        </w:rPr>
+      </w:pPr>
+      <w:r>
+        <w:rPr>
+          <w:rFonts w:ascii="Consolas" w:eastAsia="Times New Roman" w:hAnsi="Consolas" w:cs="Times New Roman"/>
+          <w:color w:val="CCCCCC"/>
+          <w:sz w:val="21"/>
+          <w:szCs w:val="21"/>
+        </w:rPr>
+        <w:t xml:space="preserve">        </w:t>
+      </w:r>
+      <w:r>
+        <w:rPr>
+          <w:rFonts w:ascii="Consolas" w:eastAsia="Times New Roman" w:hAnsi="Consolas" w:cs="Times New Roman"/>
+          <w:color w:val="C586C0"/>
+          <w:sz w:val="21"/>
+          <w:szCs w:val="21"/>
+        </w:rPr>
+        <w:t>if</w:t>
+      </w:r>
+      <w:r>
+        <w:rPr>
+          <w:rFonts w:ascii="Consolas" w:eastAsia="Times New Roman" w:hAnsi="Consolas" w:cs="Times New Roman"/>
+          <w:color w:val="CCCCCC"/>
+          <w:sz w:val="21"/>
+          <w:szCs w:val="21"/>
+        </w:rPr>
+        <w:t xml:space="preserve"> (</w:t>
+      </w:r>
+      <w:proofErr w:type="spellStart"/>
+      <w:proofErr w:type="gramStart"/>
+      <w:r>
+        <w:rPr>
+          <w:rFonts w:ascii="Consolas" w:eastAsia="Times New Roman" w:hAnsi="Consolas" w:cs="Times New Roman"/>
+          <w:color w:val="4FC1FF"/>
+          <w:sz w:val="21"/>
+          <w:szCs w:val="21"/>
+        </w:rPr>
+        <w:t>parts</w:t>
+      </w:r>
+      <w:r>
+        <w:rPr>
+          <w:rFonts w:ascii="Consolas" w:eastAsia="Times New Roman" w:hAnsi="Consolas" w:cs="Times New Roman"/>
+          <w:color w:val="CCCCCC"/>
+          <w:sz w:val="21"/>
+          <w:szCs w:val="21"/>
+        </w:rPr>
+        <w:t>.</w:t>
+      </w:r>
+      <w:r>
+        <w:rPr>
+          <w:rFonts w:ascii="Consolas" w:eastAsia="Times New Roman" w:hAnsi="Consolas" w:cs="Times New Roman"/>
+          <w:color w:val="9CDCFE"/>
+          <w:sz w:val="21"/>
+          <w:szCs w:val="21"/>
+        </w:rPr>
+        <w:t>length</w:t>
+      </w:r>
+      <w:proofErr w:type="spellEnd"/>
+      <w:proofErr w:type="gramEnd"/>
+      <w:r>
+        <w:rPr>
+          <w:rFonts w:ascii="Consolas" w:eastAsia="Times New Roman" w:hAnsi="Consolas" w:cs="Times New Roman"/>
+          <w:color w:val="CCCCCC"/>
+          <w:sz w:val="21"/>
+          <w:szCs w:val="21"/>
+        </w:rPr>
+        <w:t xml:space="preserve"> </w:t>
+      </w:r>
+      <w:r>
+        <w:rPr>
+          <w:rFonts w:ascii="Consolas" w:eastAsia="Times New Roman" w:hAnsi="Consolas" w:cs="Times New Roman"/>
+          <w:color w:val="D4D4D4"/>
+          <w:sz w:val="21"/>
+          <w:szCs w:val="21"/>
+        </w:rPr>
+        <w:t>!==</w:t>
+      </w:r>
+      <w:r>
+        <w:rPr>
+          <w:rFonts w:ascii="Consolas" w:eastAsia="Times New Roman" w:hAnsi="Consolas" w:cs="Times New Roman"/>
+          <w:color w:val="B5CEA8"/>
+          <w:sz w:val="21"/>
+          <w:szCs w:val="21"/>
+        </w:rPr>
+        <w:t>2</w:t>
+      </w:r>
+      <w:r>
+        <w:rPr>
+          <w:rFonts w:ascii="Consolas" w:eastAsia="Times New Roman" w:hAnsi="Consolas" w:cs="Times New Roman"/>
+          <w:color w:val="CCCCCC"/>
+          <w:sz w:val="21"/>
+          <w:szCs w:val="21"/>
+        </w:rPr>
+        <w:t>)</w:t>
+      </w:r>
+    </w:p>
+    <w:p>
+      <w:pPr>
+        <w:shd w:val="clear" w:color="auto" w:fill="1F1F1F"/>
+        <w:spacing w:after="0" w:line="285" w:lineRule="atLeast"/>
+        <w:rPr>
+          <w:rFonts w:ascii="Consolas" w:eastAsia="Times New Roman" w:hAnsi="Consolas" w:cs="Times New Roman"/>
+          <w:color w:val="CCCCCC"/>
+          <w:sz w:val="21"/>
+          <w:szCs w:val="21"/>
+        </w:rPr>
+      </w:pPr>
+      <w:r>
+        <w:rPr>
+          <w:rFonts w:ascii="Consolas" w:eastAsia="Times New Roman" w:hAnsi="Consolas" w:cs="Times New Roman"/>
+          <w:color w:val="CCCCCC"/>
+          <w:sz w:val="21"/>
+          <w:szCs w:val="21"/>
+        </w:rPr>
+        <w:t xml:space="preserve">        </w:t>
+      </w:r>
+      <w:r>
+        <w:rPr>
+          <w:rFonts w:ascii="Consolas" w:eastAsia="Times New Roman" w:hAnsi="Consolas" w:cs="Times New Roman"/>
+          <w:color w:val="C586C0"/>
+          <w:sz w:val="21"/>
+          <w:szCs w:val="21"/>
+        </w:rPr>
+        <w:t>throw</w:t>
+      </w:r>
+      <w:r>
+        <w:rPr>
+          <w:rFonts w:ascii="Consolas" w:eastAsia="Times New Roman" w:hAnsi="Consolas" w:cs="Times New Roman"/>
+          <w:color w:val="CCCCCC"/>
+          <w:sz w:val="21"/>
+          <w:szCs w:val="21"/>
+        </w:rPr>
+        <w:t xml:space="preserve"> </w:t>
+      </w:r>
+      <w:r>
+        <w:rPr>
+          <w:rFonts w:ascii="Consolas" w:eastAsia="Times New Roman" w:hAnsi="Consolas" w:cs="Times New Roman"/>
+          <w:color w:val="569CD6"/>
+          <w:sz w:val="21"/>
+          <w:szCs w:val="21"/>
+        </w:rPr>
+        <w:t>new</w:t>
+      </w:r>
+      <w:r>
+        <w:rPr>
+          <w:rFonts w:ascii="Consolas" w:eastAsia="Times New Roman" w:hAnsi="Consolas" w:cs="Times New Roman"/>
+          <w:color w:val="CCCCCC"/>
+          <w:sz w:val="21"/>
+          <w:szCs w:val="21"/>
+        </w:rPr>
+        <w:t xml:space="preserve"> </w:t>
+      </w:r>
+      <w:r>
+        <w:rPr>
+          <w:rFonts w:ascii="Consolas" w:eastAsia="Times New Roman" w:hAnsi="Consolas" w:cs="Times New Roman"/>
+          <w:color w:val="4EC9B0"/>
+          <w:sz w:val="21"/>
+          <w:szCs w:val="21"/>
+        </w:rPr>
+        <w:t>Error</w:t>
+      </w:r>
+      <w:r>
+        <w:rPr>
+          <w:rFonts w:ascii="Consolas" w:eastAsia="Times New Roman" w:hAnsi="Consolas" w:cs="Times New Roman"/>
+          <w:color w:val="CCCCCC"/>
+          <w:sz w:val="21"/>
+          <w:szCs w:val="21"/>
+        </w:rPr>
+        <w:t xml:space="preserve"> (</w:t>
+      </w:r>
+      <w:r>
+        <w:rPr>
+          <w:rFonts w:ascii="Consolas" w:eastAsia="Times New Roman" w:hAnsi="Consolas" w:cs="Times New Roman"/>
+          <w:color w:val="CE9178"/>
+          <w:sz w:val="21"/>
+          <w:szCs w:val="21"/>
+        </w:rPr>
+        <w:t>' enter first and last name '</w:t>
+      </w:r>
+      <w:r>
+        <w:rPr>
+          <w:rFonts w:ascii="Consolas" w:eastAsia="Times New Roman" w:hAnsi="Consolas" w:cs="Times New Roman"/>
+          <w:color w:val="CCCCCC"/>
+          <w:sz w:val="21"/>
+          <w:szCs w:val="21"/>
+        </w:rPr>
+        <w:t>)</w:t>
+      </w:r>
+    </w:p>
+    <w:p>
+      <w:pPr>
+        <w:shd w:val="clear" w:color="auto" w:fill="1F1F1F"/>
+        <w:spacing w:after="0" w:line="285" w:lineRule="atLeast"/>
+        <w:rPr>
+          <w:rFonts w:ascii="Consolas" w:eastAsia="Times New Roman" w:hAnsi="Consolas" w:cs="Times New Roman"/>
+          <w:color w:val="CCCCCC"/>
+          <w:sz w:val="21"/>
+          <w:szCs w:val="21"/>
+        </w:rPr>
+      </w:pPr>
+      <w:r>
+        <w:rPr>
+          <w:rFonts w:ascii="Consolas" w:eastAsia="Times New Roman" w:hAnsi="Consolas" w:cs="Times New Roman"/>
+          <w:color w:val="CCCCCC"/>
+          <w:sz w:val="21"/>
+          <w:szCs w:val="21"/>
+        </w:rPr>
+        <w:t xml:space="preserve">        </w:t>
+      </w:r>
+      <w:proofErr w:type="spellStart"/>
+      <w:proofErr w:type="gramStart"/>
+      <w:r>
+        <w:rPr>
+          <w:rFonts w:ascii="Consolas" w:eastAsia="Times New Roman" w:hAnsi="Consolas" w:cs="Times New Roman"/>
+          <w:color w:val="569CD6"/>
+          <w:sz w:val="21"/>
+          <w:szCs w:val="21"/>
+        </w:rPr>
+        <w:t>this</w:t>
+      </w:r>
+      <w:r>
+        <w:rPr>
+          <w:rFonts w:ascii="Consolas" w:eastAsia="Times New Roman" w:hAnsi="Consolas" w:cs="Times New Roman"/>
+          <w:color w:val="CCCCCC"/>
+          <w:sz w:val="21"/>
+          <w:szCs w:val="21"/>
+        </w:rPr>
+        <w:t>.</w:t>
+      </w:r>
+      <w:r>
+        <w:rPr>
+          <w:rFonts w:ascii="Consolas" w:eastAsia="Times New Roman" w:hAnsi="Consolas" w:cs="Times New Roman"/>
+          <w:color w:val="9CDCFE"/>
+          <w:sz w:val="21"/>
+          <w:szCs w:val="21"/>
+        </w:rPr>
+        <w:t>firstname</w:t>
+      </w:r>
+      <w:proofErr w:type="spellEnd"/>
+      <w:proofErr w:type="gramEnd"/>
+      <w:r>
+        <w:rPr>
+          <w:rFonts w:ascii="Consolas" w:eastAsia="Times New Roman" w:hAnsi="Consolas" w:cs="Times New Roman"/>
+          <w:color w:val="CCCCCC"/>
+          <w:sz w:val="21"/>
+          <w:szCs w:val="21"/>
+        </w:rPr>
+        <w:t xml:space="preserve"> </w:t>
+      </w:r>
+      <w:r>
+        <w:rPr>
+          <w:rFonts w:ascii="Consolas" w:eastAsia="Times New Roman" w:hAnsi="Consolas" w:cs="Times New Roman"/>
+          <w:color w:val="D4D4D4"/>
+          <w:sz w:val="21"/>
+          <w:szCs w:val="21"/>
+        </w:rPr>
+        <w:t>=</w:t>
+      </w:r>
+      <w:r>
+        <w:rPr>
+          <w:rFonts w:ascii="Consolas" w:eastAsia="Times New Roman" w:hAnsi="Consolas" w:cs="Times New Roman"/>
+          <w:color w:val="CCCCCC"/>
+          <w:sz w:val="21"/>
+          <w:szCs w:val="21"/>
+        </w:rPr>
+        <w:t xml:space="preserve"> </w:t>
+      </w:r>
+      <w:r>
+        <w:rPr>
+          <w:rFonts w:ascii="Consolas" w:eastAsia="Times New Roman" w:hAnsi="Consolas" w:cs="Times New Roman"/>
+          <w:color w:val="4FC1FF"/>
+          <w:sz w:val="21"/>
+          <w:szCs w:val="21"/>
+        </w:rPr>
+        <w:t>parts</w:t>
+      </w:r>
+      <w:r>
+        <w:rPr>
+          <w:rFonts w:ascii="Consolas" w:eastAsia="Times New Roman" w:hAnsi="Consolas" w:cs="Times New Roman"/>
+          <w:color w:val="CCCCCC"/>
+          <w:sz w:val="21"/>
+          <w:szCs w:val="21"/>
+        </w:rPr>
+        <w:t>[</w:t>
+      </w:r>
+      <w:r>
+        <w:rPr>
+          <w:rFonts w:ascii="Consolas" w:eastAsia="Times New Roman" w:hAnsi="Consolas" w:cs="Times New Roman"/>
+          <w:color w:val="B5CEA8"/>
+          <w:sz w:val="21"/>
+          <w:szCs w:val="21"/>
+        </w:rPr>
+        <w:t>0</w:t>
+      </w:r>
+      <w:r>
+        <w:rPr>
+          <w:rFonts w:ascii="Consolas" w:eastAsia="Times New Roman" w:hAnsi="Consolas" w:cs="Times New Roman"/>
+          <w:color w:val="CCCCCC"/>
+          <w:sz w:val="21"/>
+          <w:szCs w:val="21"/>
+        </w:rPr>
+        <w:t>];</w:t>
+      </w:r>
+    </w:p>
+    <w:p>
+      <w:pPr>
+        <w:shd w:val="clear" w:color="auto" w:fill="1F1F1F"/>
+        <w:spacing w:after="0" w:line="285" w:lineRule="atLeast"/>
+        <w:rPr>
+          <w:rFonts w:ascii="Consolas" w:eastAsia="Times New Roman" w:hAnsi="Consolas" w:cs="Times New Roman"/>
+          <w:color w:val="CCCCCC"/>
+          <w:sz w:val="21"/>
+          <w:szCs w:val="21"/>
+        </w:rPr>
+      </w:pPr>
+      <w:r>
+        <w:rPr>
+          <w:rFonts w:ascii="Consolas" w:eastAsia="Times New Roman" w:hAnsi="Consolas" w:cs="Times New Roman"/>
+          <w:color w:val="CCCCCC"/>
+          <w:sz w:val="21"/>
+          <w:szCs w:val="21"/>
+        </w:rPr>
+        <w:t xml:space="preserve">        </w:t>
+      </w:r>
+      <w:proofErr w:type="spellStart"/>
+      <w:proofErr w:type="gramStart"/>
+      <w:r>
+        <w:rPr>
+          <w:rFonts w:ascii="Consolas" w:eastAsia="Times New Roman" w:hAnsi="Consolas" w:cs="Times New Roman"/>
+          <w:color w:val="569CD6"/>
+          <w:sz w:val="21"/>
+          <w:szCs w:val="21"/>
+        </w:rPr>
+        <w:t>this</w:t>
+      </w:r>
+      <w:r>
+        <w:rPr>
+          <w:rFonts w:ascii="Consolas" w:eastAsia="Times New Roman" w:hAnsi="Consolas" w:cs="Times New Roman"/>
+          <w:color w:val="CCCCCC"/>
+          <w:sz w:val="21"/>
+          <w:szCs w:val="21"/>
+        </w:rPr>
+        <w:t>.</w:t>
+      </w:r>
+      <w:r>
+        <w:rPr>
+          <w:rFonts w:ascii="Consolas" w:eastAsia="Times New Roman" w:hAnsi="Consolas" w:cs="Times New Roman"/>
+          <w:color w:val="9CDCFE"/>
+          <w:sz w:val="21"/>
+          <w:szCs w:val="21"/>
+        </w:rPr>
+        <w:t>lastname</w:t>
+      </w:r>
+      <w:proofErr w:type="spellEnd"/>
+      <w:proofErr w:type="gramEnd"/>
+      <w:r>
+        <w:rPr>
+          <w:rFonts w:ascii="Consolas" w:eastAsia="Times New Roman" w:hAnsi="Consolas" w:cs="Times New Roman"/>
+          <w:color w:val="CCCCCC"/>
+          <w:sz w:val="21"/>
+          <w:szCs w:val="21"/>
+        </w:rPr>
+        <w:t xml:space="preserve"> </w:t>
+      </w:r>
+      <w:r>
+        <w:rPr>
+          <w:rFonts w:ascii="Consolas" w:eastAsia="Times New Roman" w:hAnsi="Consolas" w:cs="Times New Roman"/>
+          <w:color w:val="D4D4D4"/>
+          <w:sz w:val="21"/>
+          <w:szCs w:val="21"/>
+        </w:rPr>
+        <w:t>=</w:t>
+      </w:r>
+      <w:r>
+        <w:rPr>
+          <w:rFonts w:ascii="Consolas" w:eastAsia="Times New Roman" w:hAnsi="Consolas" w:cs="Times New Roman"/>
+          <w:color w:val="CCCCCC"/>
+          <w:sz w:val="21"/>
+          <w:szCs w:val="21"/>
+        </w:rPr>
+        <w:t xml:space="preserve"> </w:t>
+      </w:r>
+      <w:r>
+        <w:rPr>
+          <w:rFonts w:ascii="Consolas" w:eastAsia="Times New Roman" w:hAnsi="Consolas" w:cs="Times New Roman"/>
+          <w:color w:val="4FC1FF"/>
+          <w:sz w:val="21"/>
+          <w:szCs w:val="21"/>
+        </w:rPr>
+        <w:t>parts</w:t>
+      </w:r>
+      <w:r>
+        <w:rPr>
+          <w:rFonts w:ascii="Consolas" w:eastAsia="Times New Roman" w:hAnsi="Consolas" w:cs="Times New Roman"/>
+          <w:color w:val="CCCCCC"/>
+          <w:sz w:val="21"/>
+          <w:szCs w:val="21"/>
+        </w:rPr>
+        <w:t>[</w:t>
+      </w:r>
+      <w:r>
+        <w:rPr>
+          <w:rFonts w:ascii="Consolas" w:eastAsia="Times New Roman" w:hAnsi="Consolas" w:cs="Times New Roman"/>
+          <w:color w:val="B5CEA8"/>
+          <w:sz w:val="21"/>
+          <w:szCs w:val="21"/>
+        </w:rPr>
+        <w:t>1</w:t>
+      </w:r>
+      <w:r>
+        <w:rPr>
+          <w:rFonts w:ascii="Consolas" w:eastAsia="Times New Roman" w:hAnsi="Consolas" w:cs="Times New Roman"/>
+          <w:color w:val="CCCCCC"/>
+          <w:sz w:val="21"/>
+          <w:szCs w:val="21"/>
+        </w:rPr>
+        <w:t>];</w:t>
+      </w:r>
+    </w:p>
+    <w:p>
+      <w:pPr>
+        <w:shd w:val="clear" w:color="auto" w:fill="1F1F1F"/>
+        <w:spacing w:after="0" w:line="285" w:lineRule="atLeast"/>
+        <w:rPr>
+          <w:rFonts w:ascii="Consolas" w:eastAsia="Times New Roman" w:hAnsi="Consolas" w:cs="Times New Roman"/>
+          <w:color w:val="CCCCCC"/>
+          <w:sz w:val="21"/>
+          <w:szCs w:val="21"/>
+        </w:rPr>
+      </w:pPr>
+      <w:r>
+        <w:rPr>
+          <w:rFonts w:ascii="Consolas" w:eastAsia="Times New Roman" w:hAnsi="Consolas" w:cs="Times New Roman"/>
+          <w:color w:val="CCCCCC"/>
+          <w:sz w:val="21"/>
+          <w:szCs w:val="21"/>
+        </w:rPr>
+        <w:t>    }</w:t>
+      </w:r>
+    </w:p>
+    <w:p>
+      <w:pPr>
+        <w:shd w:val="clear" w:color="auto" w:fill="1F1F1F"/>
+        <w:spacing w:after="0" w:line="285" w:lineRule="atLeast"/>
+        <w:rPr>
+          <w:rFonts w:ascii="Consolas" w:eastAsia="Times New Roman" w:hAnsi="Consolas" w:cs="Times New Roman"/>
+          <w:color w:val="CCCCCC"/>
+          <w:sz w:val="21"/>
+          <w:szCs w:val="21"/>
+        </w:rPr>
+      </w:pPr>
+      <w:r>
+        <w:rPr>
+          <w:rFonts w:ascii="Consolas" w:eastAsia="Times New Roman" w:hAnsi="Consolas" w:cs="Times New Roman"/>
+          <w:color w:val="CCCCCC"/>
+          <w:sz w:val="21"/>
+          <w:szCs w:val="21"/>
+        </w:rPr>
+        <w:t>}</w:t>
+      </w:r>
+    </w:p>
+    <w:p>
+      <w:pPr>
+        <w:shd w:val="clear" w:color="auto" w:fill="1F1F1F"/>
+        <w:spacing w:after="0" w:line="285" w:lineRule="atLeast"/>
+        <w:rPr>
+          <w:rFonts w:ascii="Consolas" w:eastAsia="Times New Roman" w:hAnsi="Consolas" w:cs="Times New Roman"/>
+          <w:color w:val="CCCCCC"/>
+          <w:sz w:val="21"/>
+          <w:szCs w:val="21"/>
+        </w:rPr>
+      </w:pPr>
+    </w:p>
+    <w:p>
+      <w:pPr>
+        <w:shd w:val="clear" w:color="auto" w:fill="1F1F1F"/>
+        <w:spacing w:after="0" w:line="285" w:lineRule="atLeast"/>
+        <w:rPr>
+          <w:rFonts w:ascii="Consolas" w:eastAsia="Times New Roman" w:hAnsi="Consolas" w:cs="Times New Roman"/>
+          <w:color w:val="CCCCCC"/>
+          <w:sz w:val="21"/>
+          <w:szCs w:val="21"/>
+        </w:rPr>
+      </w:pPr>
+      <w:r>
+        <w:rPr>
+          <w:rFonts w:ascii="Consolas" w:eastAsia="Times New Roman" w:hAnsi="Consolas" w:cs="Times New Roman"/>
+          <w:color w:val="C586C0"/>
+          <w:sz w:val="21"/>
+          <w:szCs w:val="21"/>
+        </w:rPr>
+        <w:t>try</w:t>
+      </w:r>
+      <w:r>
+        <w:rPr>
+          <w:rFonts w:ascii="Consolas" w:eastAsia="Times New Roman" w:hAnsi="Consolas" w:cs="Times New Roman"/>
+          <w:color w:val="CCCCCC"/>
+          <w:sz w:val="21"/>
+          <w:szCs w:val="21"/>
+        </w:rPr>
+        <w:t xml:space="preserve"> {</w:t>
+      </w:r>
+    </w:p>
+    <w:p>
+      <w:pPr>
+        <w:shd w:val="clear" w:color="auto" w:fill="1F1F1F"/>
+        <w:spacing w:after="0" w:line="285" w:lineRule="atLeast"/>
+        <w:rPr>
+          <w:rFonts w:ascii="Consolas" w:eastAsia="Times New Roman" w:hAnsi="Consolas" w:cs="Times New Roman"/>
+          <w:color w:val="CCCCCC"/>
+          <w:sz w:val="21"/>
+          <w:szCs w:val="21"/>
+        </w:rPr>
+      </w:pPr>
+      <w:proofErr w:type="spellStart"/>
+      <w:proofErr w:type="gramStart"/>
+      <w:r>
+        <w:rPr>
+          <w:rFonts w:ascii="Consolas" w:eastAsia="Times New Roman" w:hAnsi="Consolas" w:cs="Times New Roman"/>
+          <w:color w:val="4FC1FF"/>
+          <w:sz w:val="21"/>
+          <w:szCs w:val="21"/>
+        </w:rPr>
+        <w:t>person</w:t>
+      </w:r>
+      <w:r>
+        <w:rPr>
+          <w:rFonts w:ascii="Consolas" w:eastAsia="Times New Roman" w:hAnsi="Consolas" w:cs="Times New Roman"/>
+          <w:color w:val="CCCCCC"/>
+          <w:sz w:val="21"/>
+          <w:szCs w:val="21"/>
+        </w:rPr>
+        <w:t>.</w:t>
+      </w:r>
+      <w:r>
+        <w:rPr>
+          <w:rFonts w:ascii="Consolas" w:eastAsia="Times New Roman" w:hAnsi="Consolas" w:cs="Times New Roman"/>
+          <w:color w:val="9CDCFE"/>
+          <w:sz w:val="21"/>
+          <w:szCs w:val="21"/>
+        </w:rPr>
+        <w:t>fullname</w:t>
+      </w:r>
+      <w:proofErr w:type="spellEnd"/>
+      <w:proofErr w:type="gramEnd"/>
+      <w:r>
+        <w:rPr>
+          <w:rFonts w:ascii="Consolas" w:eastAsia="Times New Roman" w:hAnsi="Consolas" w:cs="Times New Roman"/>
+          <w:color w:val="CCCCCC"/>
+          <w:sz w:val="21"/>
+          <w:szCs w:val="21"/>
+        </w:rPr>
+        <w:t xml:space="preserve"> </w:t>
+      </w:r>
+      <w:r>
+        <w:rPr>
+          <w:rFonts w:ascii="Consolas" w:eastAsia="Times New Roman" w:hAnsi="Consolas" w:cs="Times New Roman"/>
+          <w:color w:val="D4D4D4"/>
+          <w:sz w:val="21"/>
+          <w:szCs w:val="21"/>
+        </w:rPr>
+        <w:t>=</w:t>
+      </w:r>
+      <w:r>
+        <w:rPr>
+          <w:rFonts w:ascii="Consolas" w:eastAsia="Times New Roman" w:hAnsi="Consolas" w:cs="Times New Roman"/>
+          <w:color w:val="CCCCCC"/>
+          <w:sz w:val="21"/>
+          <w:szCs w:val="21"/>
+        </w:rPr>
+        <w:t xml:space="preserve"> </w:t>
+      </w:r>
+      <w:r>
+        <w:rPr>
+          <w:rFonts w:ascii="Consolas" w:eastAsia="Times New Roman" w:hAnsi="Consolas" w:cs="Times New Roman"/>
+          <w:color w:val="CE9178"/>
+          <w:sz w:val="21"/>
+          <w:szCs w:val="21"/>
+        </w:rPr>
+        <w:t>'</w:t>
+      </w:r>
+      <w:proofErr w:type="spellStart"/>
+      <w:r>
+        <w:rPr>
+          <w:rFonts w:ascii="Consolas" w:eastAsia="Times New Roman" w:hAnsi="Consolas" w:cs="Times New Roman"/>
+          <w:color w:val="CE9178"/>
+          <w:sz w:val="21"/>
+          <w:szCs w:val="21"/>
+        </w:rPr>
+        <w:t>elsa</w:t>
+      </w:r>
+      <w:proofErr w:type="spellEnd"/>
+      <w:r>
+        <w:rPr>
+          <w:rFonts w:ascii="Consolas" w:eastAsia="Times New Roman" w:hAnsi="Consolas" w:cs="Times New Roman"/>
+          <w:color w:val="CE9178"/>
+          <w:sz w:val="21"/>
+          <w:szCs w:val="21"/>
+        </w:rPr>
+        <w:t xml:space="preserve"> khan'</w:t>
+      </w:r>
+      <w:r>
+        <w:rPr>
+          <w:rFonts w:ascii="Consolas" w:eastAsia="Times New Roman" w:hAnsi="Consolas" w:cs="Times New Roman"/>
+          <w:color w:val="CCCCCC"/>
+          <w:sz w:val="21"/>
+          <w:szCs w:val="21"/>
+        </w:rPr>
+        <w:t>;</w:t>
+      </w:r>
+    </w:p>
+    <w:p>
+      <w:pPr>
+        <w:shd w:val="clear" w:color="auto" w:fill="1F1F1F"/>
+        <w:spacing w:after="0" w:line="285" w:lineRule="atLeast"/>
+        <w:rPr>
+          <w:rFonts w:ascii="Consolas" w:eastAsia="Times New Roman" w:hAnsi="Consolas" w:cs="Times New Roman"/>
+          <w:color w:val="CCCCCC"/>
+          <w:sz w:val="21"/>
+          <w:szCs w:val="21"/>
+        </w:rPr>
+      </w:pPr>
+    </w:p>
+    <w:p>
+      <w:pPr>
+        <w:shd w:val="clear" w:color="auto" w:fill="1F1F1F"/>
+        <w:spacing w:after="0" w:line="285" w:lineRule="atLeast"/>
+        <w:rPr>
+          <w:rFonts w:ascii="Consolas" w:eastAsia="Times New Roman" w:hAnsi="Consolas" w:cs="Times New Roman"/>
+          <w:color w:val="CCCCCC"/>
+          <w:sz w:val="21"/>
+          <w:szCs w:val="21"/>
+        </w:rPr>
+      </w:pPr>
+      <w:r>
+        <w:rPr>
+          <w:rFonts w:ascii="Consolas" w:eastAsia="Times New Roman" w:hAnsi="Consolas" w:cs="Times New Roman"/>
+          <w:color w:val="CCCCCC"/>
+          <w:sz w:val="21"/>
+          <w:szCs w:val="21"/>
+        </w:rPr>
+        <w:t>}</w:t>
+      </w:r>
+    </w:p>
+    <w:p>
+      <w:pPr>
+        <w:shd w:val="clear" w:color="auto" w:fill="1F1F1F"/>
+        <w:spacing w:after="0" w:line="285" w:lineRule="atLeast"/>
+        <w:rPr>
+          <w:rFonts w:ascii="Consolas" w:eastAsia="Times New Roman" w:hAnsi="Consolas" w:cs="Times New Roman"/>
+          <w:color w:val="CCCCCC"/>
+          <w:sz w:val="21"/>
+          <w:szCs w:val="21"/>
+        </w:rPr>
+      </w:pPr>
+      <w:r>
+        <w:rPr>
+          <w:rFonts w:ascii="Consolas" w:eastAsia="Times New Roman" w:hAnsi="Consolas" w:cs="Times New Roman"/>
+          <w:color w:val="C586C0"/>
+          <w:sz w:val="21"/>
+          <w:szCs w:val="21"/>
+        </w:rPr>
+        <w:t>catch</w:t>
+      </w:r>
+      <w:r>
+        <w:rPr>
+          <w:rFonts w:ascii="Consolas" w:eastAsia="Times New Roman" w:hAnsi="Consolas" w:cs="Times New Roman"/>
+          <w:color w:val="CCCCCC"/>
+          <w:sz w:val="21"/>
+          <w:szCs w:val="21"/>
+        </w:rPr>
+        <w:t xml:space="preserve"> (</w:t>
+      </w:r>
+      <w:r>
+        <w:rPr>
+          <w:rFonts w:ascii="Consolas" w:eastAsia="Times New Roman" w:hAnsi="Consolas" w:cs="Times New Roman"/>
+          <w:color w:val="9CDCFE"/>
+          <w:sz w:val="21"/>
+          <w:szCs w:val="21"/>
+        </w:rPr>
+        <w:t>err</w:t>
+      </w:r>
+      <w:proofErr w:type="gramStart"/>
+      <w:r>
+        <w:rPr>
+          <w:rFonts w:ascii="Consolas" w:eastAsia="Times New Roman" w:hAnsi="Consolas" w:cs="Times New Roman"/>
+          <w:color w:val="CCCCCC"/>
+          <w:sz w:val="21"/>
+          <w:szCs w:val="21"/>
+        </w:rPr>
+        <w:t>){</w:t>
+      </w:r>
+      <w:proofErr w:type="gramEnd"/>
+    </w:p>
+    <w:p>
+      <w:pPr>
+        <w:shd w:val="clear" w:color="auto" w:fill="1F1F1F"/>
+        <w:spacing w:after="0" w:line="285" w:lineRule="atLeast"/>
+        <w:rPr>
+          <w:rFonts w:ascii="Consolas" w:eastAsia="Times New Roman" w:hAnsi="Consolas" w:cs="Times New Roman"/>
+          <w:color w:val="CCCCCC"/>
+          <w:sz w:val="21"/>
+          <w:szCs w:val="21"/>
+        </w:rPr>
+      </w:pPr>
+      <w:r>
+        <w:rPr>
+          <w:rFonts w:ascii="Consolas" w:eastAsia="Times New Roman" w:hAnsi="Consolas" w:cs="Times New Roman"/>
+          <w:color w:val="CCCCCC"/>
+          <w:sz w:val="21"/>
+          <w:szCs w:val="21"/>
+        </w:rPr>
+        <w:t xml:space="preserve">    </w:t>
+      </w:r>
+      <w:r>
+        <w:rPr>
+          <w:rFonts w:ascii="Consolas" w:eastAsia="Times New Roman" w:hAnsi="Consolas" w:cs="Times New Roman"/>
+          <w:color w:val="DCDCAA"/>
+          <w:sz w:val="21"/>
+          <w:szCs w:val="21"/>
+        </w:rPr>
+        <w:t>alert</w:t>
+      </w:r>
+      <w:r>
+        <w:rPr>
+          <w:rFonts w:ascii="Consolas" w:eastAsia="Times New Roman" w:hAnsi="Consolas" w:cs="Times New Roman"/>
+          <w:color w:val="CCCCCC"/>
+          <w:sz w:val="21"/>
+          <w:szCs w:val="21"/>
+        </w:rPr>
+        <w:t>(</w:t>
+      </w:r>
+      <w:r>
+        <w:rPr>
+          <w:rFonts w:ascii="Consolas" w:eastAsia="Times New Roman" w:hAnsi="Consolas" w:cs="Times New Roman"/>
+          <w:color w:val="9CDCFE"/>
+          <w:sz w:val="21"/>
+          <w:szCs w:val="21"/>
+        </w:rPr>
+        <w:t>err</w:t>
+      </w:r>
+      <w:r>
+        <w:rPr>
+          <w:rFonts w:ascii="Consolas" w:eastAsia="Times New Roman" w:hAnsi="Consolas" w:cs="Times New Roman"/>
+          <w:color w:val="CCCCCC"/>
+          <w:sz w:val="21"/>
+          <w:szCs w:val="21"/>
+        </w:rPr>
+        <w:t>);</w:t>
+      </w:r>
+    </w:p>
+    <w:p>
+      <w:pPr>
+        <w:shd w:val="clear" w:color="auto" w:fill="1F1F1F"/>
+        <w:spacing w:after="0" w:line="285" w:lineRule="atLeast"/>
+        <w:rPr>
+          <w:rFonts w:ascii="Consolas" w:eastAsia="Times New Roman" w:hAnsi="Consolas" w:cs="Times New Roman"/>
+          <w:color w:val="CCCCCC"/>
+          <w:sz w:val="21"/>
+          <w:szCs w:val="21"/>
+        </w:rPr>
+      </w:pPr>
+      <w:r>
+        <w:rPr>
+          <w:rFonts w:ascii="Consolas" w:eastAsia="Times New Roman" w:hAnsi="Consolas" w:cs="Times New Roman"/>
+          <w:color w:val="CCCCCC"/>
+          <w:sz w:val="21"/>
+          <w:szCs w:val="21"/>
+        </w:rPr>
+        <w:t>}</w:t>
+      </w:r>
+    </w:p>
+    <w:p>
+      <w:pPr>
+        <w:shd w:val="clear" w:color="auto" w:fill="1F1F1F"/>
+        <w:spacing w:after="0" w:line="285" w:lineRule="atLeast"/>
+        <w:rPr>
+          <w:rFonts w:ascii="Consolas" w:eastAsia="Times New Roman" w:hAnsi="Consolas" w:cs="Times New Roman"/>
+          <w:color w:val="CCCCCC"/>
+          <w:sz w:val="21"/>
+          <w:szCs w:val="21"/>
+        </w:rPr>
+      </w:pPr>
+      <w:r>
+        <w:rPr>
+          <w:rFonts w:ascii="Consolas" w:eastAsia="Times New Roman" w:hAnsi="Consolas" w:cs="Times New Roman"/>
+          <w:color w:val="9CDCFE"/>
+          <w:sz w:val="21"/>
+          <w:szCs w:val="21"/>
+        </w:rPr>
+        <w:t>console</w:t>
+      </w:r>
+      <w:r>
+        <w:rPr>
+          <w:rFonts w:ascii="Consolas" w:eastAsia="Times New Roman" w:hAnsi="Consolas" w:cs="Times New Roman"/>
+          <w:color w:val="CCCCCC"/>
+          <w:sz w:val="21"/>
+          <w:szCs w:val="21"/>
+        </w:rPr>
+        <w:t>.</w:t>
+      </w:r>
+      <w:r>
+        <w:rPr>
+          <w:rFonts w:ascii="Consolas" w:eastAsia="Times New Roman" w:hAnsi="Consolas" w:cs="Times New Roman"/>
+          <w:color w:val="DCDCAA"/>
+          <w:sz w:val="21"/>
+          <w:szCs w:val="21"/>
+        </w:rPr>
+        <w:t>log</w:t>
+      </w:r>
+      <w:r>
+        <w:rPr>
+          <w:rFonts w:ascii="Consolas" w:eastAsia="Times New Roman" w:hAnsi="Consolas" w:cs="Times New Roman"/>
+          <w:color w:val="CCCCCC"/>
+          <w:sz w:val="21"/>
+          <w:szCs w:val="21"/>
+        </w:rPr>
+        <w:t>(</w:t>
+      </w:r>
+      <w:r>
+        <w:rPr>
+          <w:rFonts w:ascii="Consolas" w:eastAsia="Times New Roman" w:hAnsi="Consolas" w:cs="Times New Roman"/>
+          <w:color w:val="4FC1FF"/>
+          <w:sz w:val="21"/>
+          <w:szCs w:val="21"/>
+        </w:rPr>
+        <w:t>person</w:t>
+      </w:r>
+      <w:r>
+        <w:rPr>
+          <w:rFonts w:ascii="Consolas" w:eastAsia="Times New Roman" w:hAnsi="Consolas" w:cs="Times New Roman"/>
+          <w:color w:val="CCCCCC"/>
+          <w:sz w:val="21"/>
+          <w:szCs w:val="21"/>
+        </w:rPr>
+        <w:t>);</w:t>
+      </w:r>
+    </w:p>
+    <w:p>
+      <w:pPr>
+        <w:tabs>
+          <w:tab w:val="left" w:pos="6348"/>
+        </w:tabs>
+      </w:pPr>
+    </w:p>
+    <w:p>
+      <w:pPr>
+        <w:tabs>
+          <w:tab w:val="left" w:pos="6348"/>
+        </w:tabs>
+      </w:pPr>
+    </w:p>
+    <w:p>
+      <w:pPr>
+        <w:pStyle w:val="ListParagraph"/>
+        <w:numPr>
+          <w:ilvl w:val="0"/>
+          <w:numId w:val="2"/>
+        </w:numPr>
+        <w:tabs>
+          <w:tab w:val="left" w:pos="6348"/>
+        </w:tabs>
+      </w:pPr>
+      <w:r>
+        <w:t xml:space="preserve">Local vs Global Scope </w:t>
+      </w:r>
+    </w:p>
+    <w:p>
+      <w:pPr>
+        <w:tabs>
+          <w:tab w:val="left" w:pos="6348"/>
+        </w:tabs>
+      </w:pPr>
+    </w:p>
+    <w:p>
+      <w:pPr>
+        <w:tabs>
+          <w:tab w:val="left" w:pos="6348"/>
+        </w:tabs>
+      </w:pPr>
+      <w:bookmarkStart w:id="0" w:name="_GoBack"/>
+      <w:bookmarkEnd w:id="0"/>
     </w:p>
     <w:sectPr>
       <w:pgSz w:w="12240" w:h="15840"/>
@@ -2582,7 +5555,7 @@
   <w:abstractNum w:abstractNumId="0" w15:restartNumberingAfterBreak="0">
     <w:nsid w:val="0A4F22A8"/>
     <w:multiLevelType w:val="hybridMultilevel"/>
-    <w:tmpl w:val="C7D27DE4"/>
+    <w:tmpl w:val="A35ED7E4"/>
     <w:lvl w:ilvl="0" w:tplc="04090001">
       <w:start w:val="1"/>
       <w:numFmt w:val="bullet"/>

</xml_diff>

<commit_message>
local vs global variable
</commit_message>
<xml_diff>
--- a/Functions.docx
+++ b/Functions.docx
@@ -3743,13 +3743,6 @@
     </w:p>
     <w:p>
       <w:pPr>
-        <w:tabs>
-          <w:tab w:val="left" w:pos="6348"/>
-        </w:tabs>
-      </w:pPr>
-    </w:p>
-    <w:p>
-      <w:pPr>
         <w:shd w:val="clear" w:color="auto" w:fill="1F1F1F"/>
         <w:spacing w:after="0" w:line="285" w:lineRule="atLeast"/>
         <w:rPr>
@@ -5494,13 +5487,6 @@
         </w:rPr>
         <w:t>);</w:t>
       </w:r>
-    </w:p>
-    <w:p>
-      <w:pPr>
-        <w:tabs>
-          <w:tab w:val="left" w:pos="6348"/>
-        </w:tabs>
-      </w:pPr>
     </w:p>
     <w:p>
       <w:pPr>
@@ -5526,10 +5512,787 @@
     </w:p>
     <w:p>
       <w:pPr>
+        <w:shd w:val="clear" w:color="auto" w:fill="1F1F1F"/>
+        <w:spacing w:after="0" w:line="285" w:lineRule="atLeast"/>
+        <w:rPr>
+          <w:rFonts w:ascii="Consolas" w:eastAsia="Times New Roman" w:hAnsi="Consolas" w:cs="Times New Roman"/>
+          <w:color w:val="CCCCCC"/>
+          <w:sz w:val="21"/>
+          <w:szCs w:val="21"/>
+        </w:rPr>
+      </w:pPr>
+      <w:proofErr w:type="spellStart"/>
+      <w:r>
+        <w:rPr>
+          <w:rFonts w:ascii="Consolas" w:eastAsia="Times New Roman" w:hAnsi="Consolas" w:cs="Times New Roman"/>
+          <w:color w:val="569CD6"/>
+          <w:sz w:val="21"/>
+          <w:szCs w:val="21"/>
+        </w:rPr>
+        <w:t>const</w:t>
+      </w:r>
+      <w:proofErr w:type="spellEnd"/>
+      <w:r>
+        <w:rPr>
+          <w:rFonts w:ascii="Consolas" w:eastAsia="Times New Roman" w:hAnsi="Consolas" w:cs="Times New Roman"/>
+          <w:color w:val="CCCCCC"/>
+          <w:sz w:val="21"/>
+          <w:szCs w:val="21"/>
+        </w:rPr>
+        <w:t xml:space="preserve"> </w:t>
+      </w:r>
+      <w:r>
+        <w:rPr>
+          <w:rFonts w:ascii="Consolas" w:eastAsia="Times New Roman" w:hAnsi="Consolas" w:cs="Times New Roman"/>
+          <w:color w:val="4FC1FF"/>
+          <w:sz w:val="21"/>
+          <w:szCs w:val="21"/>
+        </w:rPr>
+        <w:t>color</w:t>
+      </w:r>
+      <w:r>
+        <w:rPr>
+          <w:rFonts w:ascii="Consolas" w:eastAsia="Times New Roman" w:hAnsi="Consolas" w:cs="Times New Roman"/>
+          <w:color w:val="CCCCCC"/>
+          <w:sz w:val="21"/>
+          <w:szCs w:val="21"/>
+        </w:rPr>
+        <w:t xml:space="preserve"> </w:t>
+      </w:r>
+      <w:r>
+        <w:rPr>
+          <w:rFonts w:ascii="Consolas" w:eastAsia="Times New Roman" w:hAnsi="Consolas" w:cs="Times New Roman"/>
+          <w:color w:val="D4D4D4"/>
+          <w:sz w:val="21"/>
+          <w:szCs w:val="21"/>
+        </w:rPr>
+        <w:t>=</w:t>
+      </w:r>
+      <w:r>
+        <w:rPr>
+          <w:rFonts w:ascii="Consolas" w:eastAsia="Times New Roman" w:hAnsi="Consolas" w:cs="Times New Roman"/>
+          <w:color w:val="CCCCCC"/>
+          <w:sz w:val="21"/>
+          <w:szCs w:val="21"/>
+        </w:rPr>
+        <w:t xml:space="preserve"> </w:t>
+      </w:r>
+      <w:r>
+        <w:rPr>
+          <w:rFonts w:ascii="Consolas" w:eastAsia="Times New Roman" w:hAnsi="Consolas" w:cs="Times New Roman"/>
+          <w:color w:val="CE9178"/>
+          <w:sz w:val="21"/>
+          <w:szCs w:val="21"/>
+        </w:rPr>
+        <w:t>'red'</w:t>
+      </w:r>
+      <w:r>
+        <w:rPr>
+          <w:rFonts w:ascii="Consolas" w:eastAsia="Times New Roman" w:hAnsi="Consolas" w:cs="Times New Roman"/>
+          <w:color w:val="CCCCCC"/>
+          <w:sz w:val="21"/>
+          <w:szCs w:val="21"/>
+        </w:rPr>
+        <w:t>;</w:t>
+      </w:r>
+    </w:p>
+    <w:p>
+      <w:pPr>
+        <w:shd w:val="clear" w:color="auto" w:fill="1F1F1F"/>
+        <w:spacing w:after="0" w:line="285" w:lineRule="atLeast"/>
+        <w:rPr>
+          <w:rFonts w:ascii="Consolas" w:eastAsia="Times New Roman" w:hAnsi="Consolas" w:cs="Times New Roman"/>
+          <w:color w:val="CCCCCC"/>
+          <w:sz w:val="21"/>
+          <w:szCs w:val="21"/>
+        </w:rPr>
+      </w:pPr>
+    </w:p>
+    <w:p>
+      <w:pPr>
+        <w:shd w:val="clear" w:color="auto" w:fill="1F1F1F"/>
+        <w:spacing w:after="0" w:line="285" w:lineRule="atLeast"/>
+        <w:rPr>
+          <w:rFonts w:ascii="Consolas" w:eastAsia="Times New Roman" w:hAnsi="Consolas" w:cs="Times New Roman"/>
+          <w:color w:val="CCCCCC"/>
+          <w:sz w:val="21"/>
+          <w:szCs w:val="21"/>
+        </w:rPr>
+      </w:pPr>
+      <w:r>
+        <w:rPr>
+          <w:rFonts w:ascii="Consolas" w:eastAsia="Times New Roman" w:hAnsi="Consolas" w:cs="Times New Roman"/>
+          <w:color w:val="CCCCCC"/>
+          <w:sz w:val="21"/>
+          <w:szCs w:val="21"/>
+        </w:rPr>
+        <w:t xml:space="preserve">  </w:t>
+      </w:r>
+      <w:r>
+        <w:rPr>
+          <w:rFonts w:ascii="Consolas" w:eastAsia="Times New Roman" w:hAnsi="Consolas" w:cs="Times New Roman"/>
+          <w:color w:val="569CD6"/>
+          <w:sz w:val="21"/>
+          <w:szCs w:val="21"/>
+        </w:rPr>
+        <w:t>function</w:t>
+      </w:r>
+      <w:r>
+        <w:rPr>
+          <w:rFonts w:ascii="Consolas" w:eastAsia="Times New Roman" w:hAnsi="Consolas" w:cs="Times New Roman"/>
+          <w:color w:val="CCCCCC"/>
+          <w:sz w:val="21"/>
+          <w:szCs w:val="21"/>
+        </w:rPr>
+        <w:t xml:space="preserve"> </w:t>
+      </w:r>
+      <w:proofErr w:type="gramStart"/>
+      <w:r>
+        <w:rPr>
+          <w:rFonts w:ascii="Consolas" w:eastAsia="Times New Roman" w:hAnsi="Consolas" w:cs="Times New Roman"/>
+          <w:color w:val="DCDCAA"/>
+          <w:sz w:val="21"/>
+          <w:szCs w:val="21"/>
+        </w:rPr>
+        <w:t>start</w:t>
+      </w:r>
+      <w:r>
+        <w:rPr>
+          <w:rFonts w:ascii="Consolas" w:eastAsia="Times New Roman" w:hAnsi="Consolas" w:cs="Times New Roman"/>
+          <w:color w:val="CCCCCC"/>
+          <w:sz w:val="21"/>
+          <w:szCs w:val="21"/>
+        </w:rPr>
+        <w:t>(</w:t>
+      </w:r>
+      <w:proofErr w:type="gramEnd"/>
+      <w:r>
+        <w:rPr>
+          <w:rFonts w:ascii="Consolas" w:eastAsia="Times New Roman" w:hAnsi="Consolas" w:cs="Times New Roman"/>
+          <w:color w:val="CCCCCC"/>
+          <w:sz w:val="21"/>
+          <w:szCs w:val="21"/>
+        </w:rPr>
+        <w:t>) {</w:t>
+      </w:r>
+    </w:p>
+    <w:p>
+      <w:pPr>
+        <w:shd w:val="clear" w:color="auto" w:fill="1F1F1F"/>
+        <w:spacing w:after="0" w:line="285" w:lineRule="atLeast"/>
+        <w:rPr>
+          <w:rFonts w:ascii="Consolas" w:eastAsia="Times New Roman" w:hAnsi="Consolas" w:cs="Times New Roman"/>
+          <w:color w:val="CCCCCC"/>
+          <w:sz w:val="21"/>
+          <w:szCs w:val="21"/>
+        </w:rPr>
+      </w:pPr>
+      <w:r>
+        <w:rPr>
+          <w:rFonts w:ascii="Consolas" w:eastAsia="Times New Roman" w:hAnsi="Consolas" w:cs="Times New Roman"/>
+          <w:color w:val="CCCCCC"/>
+          <w:sz w:val="21"/>
+          <w:szCs w:val="21"/>
+        </w:rPr>
+        <w:t xml:space="preserve">    </w:t>
+      </w:r>
+      <w:proofErr w:type="spellStart"/>
+      <w:r>
+        <w:rPr>
+          <w:rFonts w:ascii="Consolas" w:eastAsia="Times New Roman" w:hAnsi="Consolas" w:cs="Times New Roman"/>
+          <w:color w:val="569CD6"/>
+          <w:sz w:val="21"/>
+          <w:szCs w:val="21"/>
+        </w:rPr>
+        <w:t>const</w:t>
+      </w:r>
+      <w:proofErr w:type="spellEnd"/>
+      <w:r>
+        <w:rPr>
+          <w:rFonts w:ascii="Consolas" w:eastAsia="Times New Roman" w:hAnsi="Consolas" w:cs="Times New Roman"/>
+          <w:color w:val="CCCCCC"/>
+          <w:sz w:val="21"/>
+          <w:szCs w:val="21"/>
+        </w:rPr>
+        <w:t xml:space="preserve"> </w:t>
+      </w:r>
+      <w:proofErr w:type="gramStart"/>
+      <w:r>
+        <w:rPr>
+          <w:rFonts w:ascii="Consolas" w:eastAsia="Times New Roman" w:hAnsi="Consolas" w:cs="Times New Roman"/>
+          <w:color w:val="4FC1FF"/>
+          <w:sz w:val="21"/>
+          <w:szCs w:val="21"/>
+        </w:rPr>
+        <w:t>color</w:t>
+      </w:r>
+      <w:r>
+        <w:rPr>
+          <w:rFonts w:ascii="Consolas" w:eastAsia="Times New Roman" w:hAnsi="Consolas" w:cs="Times New Roman"/>
+          <w:color w:val="CCCCCC"/>
+          <w:sz w:val="21"/>
+          <w:szCs w:val="21"/>
+        </w:rPr>
+        <w:t xml:space="preserve">  </w:t>
+      </w:r>
+      <w:r>
+        <w:rPr>
+          <w:rFonts w:ascii="Consolas" w:eastAsia="Times New Roman" w:hAnsi="Consolas" w:cs="Times New Roman"/>
+          <w:color w:val="D4D4D4"/>
+          <w:sz w:val="21"/>
+          <w:szCs w:val="21"/>
+        </w:rPr>
+        <w:t>=</w:t>
+      </w:r>
+      <w:proofErr w:type="gramEnd"/>
+      <w:r>
+        <w:rPr>
+          <w:rFonts w:ascii="Consolas" w:eastAsia="Times New Roman" w:hAnsi="Consolas" w:cs="Times New Roman"/>
+          <w:color w:val="CCCCCC"/>
+          <w:sz w:val="21"/>
+          <w:szCs w:val="21"/>
+        </w:rPr>
+        <w:t xml:space="preserve"> </w:t>
+      </w:r>
+      <w:r>
+        <w:rPr>
+          <w:rFonts w:ascii="Consolas" w:eastAsia="Times New Roman" w:hAnsi="Consolas" w:cs="Times New Roman"/>
+          <w:color w:val="CE9178"/>
+          <w:sz w:val="21"/>
+          <w:szCs w:val="21"/>
+        </w:rPr>
+        <w:t>'white'</w:t>
+      </w:r>
+      <w:r>
+        <w:rPr>
+          <w:rFonts w:ascii="Consolas" w:eastAsia="Times New Roman" w:hAnsi="Consolas" w:cs="Times New Roman"/>
+          <w:color w:val="CCCCCC"/>
+          <w:sz w:val="21"/>
+          <w:szCs w:val="21"/>
+        </w:rPr>
+        <w:t xml:space="preserve">; </w:t>
+      </w:r>
+      <w:r>
+        <w:rPr>
+          <w:rFonts w:ascii="Consolas" w:eastAsia="Times New Roman" w:hAnsi="Consolas" w:cs="Times New Roman"/>
+          <w:color w:val="6A9955"/>
+          <w:sz w:val="21"/>
+          <w:szCs w:val="21"/>
+        </w:rPr>
+        <w:t xml:space="preserve">// value inside a </w:t>
+      </w:r>
+      <w:proofErr w:type="spellStart"/>
+      <w:r>
+        <w:rPr>
+          <w:rFonts w:ascii="Consolas" w:eastAsia="Times New Roman" w:hAnsi="Consolas" w:cs="Times New Roman"/>
+          <w:color w:val="6A9955"/>
+          <w:sz w:val="21"/>
+          <w:szCs w:val="21"/>
+        </w:rPr>
+        <w:t>funciton</w:t>
+      </w:r>
+      <w:proofErr w:type="spellEnd"/>
+      <w:r>
+        <w:rPr>
+          <w:rFonts w:ascii="Consolas" w:eastAsia="Times New Roman" w:hAnsi="Consolas" w:cs="Times New Roman"/>
+          <w:color w:val="6A9955"/>
+          <w:sz w:val="21"/>
+          <w:szCs w:val="21"/>
+        </w:rPr>
+        <w:t xml:space="preserve"> has high weight as compared to global value </w:t>
+      </w:r>
+    </w:p>
+    <w:p>
+      <w:pPr>
+        <w:shd w:val="clear" w:color="auto" w:fill="1F1F1F"/>
+        <w:spacing w:after="0" w:line="285" w:lineRule="atLeast"/>
+        <w:rPr>
+          <w:rFonts w:ascii="Consolas" w:eastAsia="Times New Roman" w:hAnsi="Consolas" w:cs="Times New Roman"/>
+          <w:color w:val="CCCCCC"/>
+          <w:sz w:val="21"/>
+          <w:szCs w:val="21"/>
+        </w:rPr>
+      </w:pPr>
+      <w:r>
+        <w:rPr>
+          <w:rFonts w:ascii="Consolas" w:eastAsia="Times New Roman" w:hAnsi="Consolas" w:cs="Times New Roman"/>
+          <w:color w:val="CCCCCC"/>
+          <w:sz w:val="21"/>
+          <w:szCs w:val="21"/>
+        </w:rPr>
+        <w:t xml:space="preserve">    </w:t>
+      </w:r>
+      <w:r>
+        <w:rPr>
+          <w:rFonts w:ascii="Consolas" w:eastAsia="Times New Roman" w:hAnsi="Consolas" w:cs="Times New Roman"/>
+          <w:color w:val="9CDCFE"/>
+          <w:sz w:val="21"/>
+          <w:szCs w:val="21"/>
+        </w:rPr>
+        <w:t>console</w:t>
+      </w:r>
+      <w:r>
+        <w:rPr>
+          <w:rFonts w:ascii="Consolas" w:eastAsia="Times New Roman" w:hAnsi="Consolas" w:cs="Times New Roman"/>
+          <w:color w:val="CCCCCC"/>
+          <w:sz w:val="21"/>
+          <w:szCs w:val="21"/>
+        </w:rPr>
+        <w:t>.</w:t>
+      </w:r>
+      <w:r>
+        <w:rPr>
+          <w:rFonts w:ascii="Consolas" w:eastAsia="Times New Roman" w:hAnsi="Consolas" w:cs="Times New Roman"/>
+          <w:color w:val="DCDCAA"/>
+          <w:sz w:val="21"/>
+          <w:szCs w:val="21"/>
+        </w:rPr>
+        <w:t>log</w:t>
+      </w:r>
+      <w:r>
+        <w:rPr>
+          <w:rFonts w:ascii="Consolas" w:eastAsia="Times New Roman" w:hAnsi="Consolas" w:cs="Times New Roman"/>
+          <w:color w:val="CCCCCC"/>
+          <w:sz w:val="21"/>
+          <w:szCs w:val="21"/>
+        </w:rPr>
+        <w:t>(</w:t>
+      </w:r>
+      <w:r>
+        <w:rPr>
+          <w:rFonts w:ascii="Consolas" w:eastAsia="Times New Roman" w:hAnsi="Consolas" w:cs="Times New Roman"/>
+          <w:color w:val="4FC1FF"/>
+          <w:sz w:val="21"/>
+          <w:szCs w:val="21"/>
+        </w:rPr>
+        <w:t>color</w:t>
+      </w:r>
+      <w:r>
+        <w:rPr>
+          <w:rFonts w:ascii="Consolas" w:eastAsia="Times New Roman" w:hAnsi="Consolas" w:cs="Times New Roman"/>
+          <w:color w:val="CCCCCC"/>
+          <w:sz w:val="21"/>
+          <w:szCs w:val="21"/>
+        </w:rPr>
+        <w:t xml:space="preserve">);   </w:t>
+      </w:r>
+    </w:p>
+    <w:p>
+      <w:pPr>
+        <w:shd w:val="clear" w:color="auto" w:fill="1F1F1F"/>
+        <w:spacing w:after="0" w:line="285" w:lineRule="atLeast"/>
+        <w:rPr>
+          <w:rFonts w:ascii="Consolas" w:eastAsia="Times New Roman" w:hAnsi="Consolas" w:cs="Times New Roman"/>
+          <w:color w:val="CCCCCC"/>
+          <w:sz w:val="21"/>
+          <w:szCs w:val="21"/>
+        </w:rPr>
+      </w:pPr>
+      <w:r>
+        <w:rPr>
+          <w:rFonts w:ascii="Consolas" w:eastAsia="Times New Roman" w:hAnsi="Consolas" w:cs="Times New Roman"/>
+          <w:color w:val="CCCCCC"/>
+          <w:sz w:val="21"/>
+          <w:szCs w:val="21"/>
+        </w:rPr>
+        <w:t>  }</w:t>
+      </w:r>
+    </w:p>
+    <w:p>
+      <w:pPr>
+        <w:shd w:val="clear" w:color="auto" w:fill="1F1F1F"/>
+        <w:spacing w:after="0" w:line="285" w:lineRule="atLeast"/>
+        <w:rPr>
+          <w:rFonts w:ascii="Consolas" w:eastAsia="Times New Roman" w:hAnsi="Consolas" w:cs="Times New Roman"/>
+          <w:color w:val="CCCCCC"/>
+          <w:sz w:val="21"/>
+          <w:szCs w:val="21"/>
+        </w:rPr>
+      </w:pPr>
+      <w:r>
+        <w:rPr>
+          <w:rFonts w:ascii="Consolas" w:eastAsia="Times New Roman" w:hAnsi="Consolas" w:cs="Times New Roman"/>
+          <w:color w:val="CCCCCC"/>
+          <w:sz w:val="21"/>
+          <w:szCs w:val="21"/>
+        </w:rPr>
+        <w:t> </w:t>
+      </w:r>
+      <w:r>
+        <w:rPr>
+          <w:rFonts w:ascii="Consolas" w:eastAsia="Times New Roman" w:hAnsi="Consolas" w:cs="Times New Roman"/>
+          <w:color w:val="569CD6"/>
+          <w:sz w:val="21"/>
+          <w:szCs w:val="21"/>
+        </w:rPr>
+        <w:t>function</w:t>
+      </w:r>
+      <w:r>
+        <w:rPr>
+          <w:rFonts w:ascii="Consolas" w:eastAsia="Times New Roman" w:hAnsi="Consolas" w:cs="Times New Roman"/>
+          <w:color w:val="CCCCCC"/>
+          <w:sz w:val="21"/>
+          <w:szCs w:val="21"/>
+        </w:rPr>
+        <w:t xml:space="preserve"> </w:t>
+      </w:r>
+      <w:r>
+        <w:rPr>
+          <w:rFonts w:ascii="Consolas" w:eastAsia="Times New Roman" w:hAnsi="Consolas" w:cs="Times New Roman"/>
+          <w:color w:val="DCDCAA"/>
+          <w:sz w:val="21"/>
+          <w:szCs w:val="21"/>
+        </w:rPr>
+        <w:t>stop</w:t>
+      </w:r>
+      <w:r>
+        <w:rPr>
+          <w:rFonts w:ascii="Consolas" w:eastAsia="Times New Roman" w:hAnsi="Consolas" w:cs="Times New Roman"/>
+          <w:color w:val="CCCCCC"/>
+          <w:sz w:val="21"/>
+          <w:szCs w:val="21"/>
+        </w:rPr>
+        <w:t xml:space="preserve"> () {</w:t>
+      </w:r>
+    </w:p>
+    <w:p>
+      <w:pPr>
+        <w:shd w:val="clear" w:color="auto" w:fill="1F1F1F"/>
+        <w:spacing w:after="0" w:line="285" w:lineRule="atLeast"/>
+        <w:rPr>
+          <w:rFonts w:ascii="Consolas" w:eastAsia="Times New Roman" w:hAnsi="Consolas" w:cs="Times New Roman"/>
+          <w:color w:val="CCCCCC"/>
+          <w:sz w:val="21"/>
+          <w:szCs w:val="21"/>
+        </w:rPr>
+      </w:pPr>
+      <w:r>
+        <w:rPr>
+          <w:rFonts w:ascii="Consolas" w:eastAsia="Times New Roman" w:hAnsi="Consolas" w:cs="Times New Roman"/>
+          <w:color w:val="CCCCCC"/>
+          <w:sz w:val="21"/>
+          <w:szCs w:val="21"/>
+        </w:rPr>
+        <w:t xml:space="preserve">    </w:t>
+      </w:r>
+      <w:proofErr w:type="spellStart"/>
+      <w:r>
+        <w:rPr>
+          <w:rFonts w:ascii="Consolas" w:eastAsia="Times New Roman" w:hAnsi="Consolas" w:cs="Times New Roman"/>
+          <w:color w:val="569CD6"/>
+          <w:sz w:val="21"/>
+          <w:szCs w:val="21"/>
+        </w:rPr>
+        <w:t>const</w:t>
+      </w:r>
+      <w:proofErr w:type="spellEnd"/>
+      <w:r>
+        <w:rPr>
+          <w:rFonts w:ascii="Consolas" w:eastAsia="Times New Roman" w:hAnsi="Consolas" w:cs="Times New Roman"/>
+          <w:color w:val="CCCCCC"/>
+          <w:sz w:val="21"/>
+          <w:szCs w:val="21"/>
+        </w:rPr>
+        <w:t xml:space="preserve"> </w:t>
+      </w:r>
+      <w:r>
+        <w:rPr>
+          <w:rFonts w:ascii="Consolas" w:eastAsia="Times New Roman" w:hAnsi="Consolas" w:cs="Times New Roman"/>
+          <w:color w:val="4FC1FF"/>
+          <w:sz w:val="21"/>
+          <w:szCs w:val="21"/>
+        </w:rPr>
+        <w:t>color</w:t>
+      </w:r>
+      <w:r>
+        <w:rPr>
+          <w:rFonts w:ascii="Consolas" w:eastAsia="Times New Roman" w:hAnsi="Consolas" w:cs="Times New Roman"/>
+          <w:color w:val="CCCCCC"/>
+          <w:sz w:val="21"/>
+          <w:szCs w:val="21"/>
+        </w:rPr>
+        <w:t xml:space="preserve"> </w:t>
+      </w:r>
+      <w:r>
+        <w:rPr>
+          <w:rFonts w:ascii="Consolas" w:eastAsia="Times New Roman" w:hAnsi="Consolas" w:cs="Times New Roman"/>
+          <w:color w:val="D4D4D4"/>
+          <w:sz w:val="21"/>
+          <w:szCs w:val="21"/>
+        </w:rPr>
+        <w:t>=</w:t>
+      </w:r>
+      <w:r>
+        <w:rPr>
+          <w:rFonts w:ascii="Consolas" w:eastAsia="Times New Roman" w:hAnsi="Consolas" w:cs="Times New Roman"/>
+          <w:color w:val="CCCCCC"/>
+          <w:sz w:val="21"/>
+          <w:szCs w:val="21"/>
+        </w:rPr>
+        <w:t xml:space="preserve"> </w:t>
+      </w:r>
+      <w:r>
+        <w:rPr>
+          <w:rFonts w:ascii="Consolas" w:eastAsia="Times New Roman" w:hAnsi="Consolas" w:cs="Times New Roman"/>
+          <w:color w:val="CE9178"/>
+          <w:sz w:val="21"/>
+          <w:szCs w:val="21"/>
+        </w:rPr>
+        <w:t>'green'</w:t>
+      </w:r>
+      <w:r>
+        <w:rPr>
+          <w:rFonts w:ascii="Consolas" w:eastAsia="Times New Roman" w:hAnsi="Consolas" w:cs="Times New Roman"/>
+          <w:color w:val="CCCCCC"/>
+          <w:sz w:val="21"/>
+          <w:szCs w:val="21"/>
+        </w:rPr>
+        <w:t>;</w:t>
+      </w:r>
+    </w:p>
+    <w:p>
+      <w:pPr>
+        <w:shd w:val="clear" w:color="auto" w:fill="1F1F1F"/>
+        <w:spacing w:after="0" w:line="285" w:lineRule="atLeast"/>
+        <w:rPr>
+          <w:rFonts w:ascii="Consolas" w:eastAsia="Times New Roman" w:hAnsi="Consolas" w:cs="Times New Roman"/>
+          <w:color w:val="CCCCCC"/>
+          <w:sz w:val="21"/>
+          <w:szCs w:val="21"/>
+        </w:rPr>
+      </w:pPr>
+      <w:r>
+        <w:rPr>
+          <w:rFonts w:ascii="Consolas" w:eastAsia="Times New Roman" w:hAnsi="Consolas" w:cs="Times New Roman"/>
+          <w:color w:val="CCCCCC"/>
+          <w:sz w:val="21"/>
+          <w:szCs w:val="21"/>
+        </w:rPr>
+        <w:t xml:space="preserve">    </w:t>
+      </w:r>
+      <w:r>
+        <w:rPr>
+          <w:rFonts w:ascii="Consolas" w:eastAsia="Times New Roman" w:hAnsi="Consolas" w:cs="Times New Roman"/>
+          <w:color w:val="9CDCFE"/>
+          <w:sz w:val="21"/>
+          <w:szCs w:val="21"/>
+        </w:rPr>
+        <w:t>console</w:t>
+      </w:r>
+      <w:r>
+        <w:rPr>
+          <w:rFonts w:ascii="Consolas" w:eastAsia="Times New Roman" w:hAnsi="Consolas" w:cs="Times New Roman"/>
+          <w:color w:val="CCCCCC"/>
+          <w:sz w:val="21"/>
+          <w:szCs w:val="21"/>
+        </w:rPr>
+        <w:t>.</w:t>
+      </w:r>
+      <w:r>
+        <w:rPr>
+          <w:rFonts w:ascii="Consolas" w:eastAsia="Times New Roman" w:hAnsi="Consolas" w:cs="Times New Roman"/>
+          <w:color w:val="DCDCAA"/>
+          <w:sz w:val="21"/>
+          <w:szCs w:val="21"/>
+        </w:rPr>
+        <w:t>log</w:t>
+      </w:r>
+      <w:r>
+        <w:rPr>
+          <w:rFonts w:ascii="Consolas" w:eastAsia="Times New Roman" w:hAnsi="Consolas" w:cs="Times New Roman"/>
+          <w:color w:val="CCCCCC"/>
+          <w:sz w:val="21"/>
+          <w:szCs w:val="21"/>
+        </w:rPr>
+        <w:t>(</w:t>
+      </w:r>
+      <w:r>
+        <w:rPr>
+          <w:rFonts w:ascii="Consolas" w:eastAsia="Times New Roman" w:hAnsi="Consolas" w:cs="Times New Roman"/>
+          <w:color w:val="4FC1FF"/>
+          <w:sz w:val="21"/>
+          <w:szCs w:val="21"/>
+        </w:rPr>
+        <w:t>color</w:t>
+      </w:r>
+      <w:r>
+        <w:rPr>
+          <w:rFonts w:ascii="Consolas" w:eastAsia="Times New Roman" w:hAnsi="Consolas" w:cs="Times New Roman"/>
+          <w:color w:val="CCCCCC"/>
+          <w:sz w:val="21"/>
+          <w:szCs w:val="21"/>
+        </w:rPr>
+        <w:t>);</w:t>
+      </w:r>
+    </w:p>
+    <w:p>
+      <w:pPr>
+        <w:shd w:val="clear" w:color="auto" w:fill="1F1F1F"/>
+        <w:spacing w:after="0" w:line="285" w:lineRule="atLeast"/>
+        <w:rPr>
+          <w:rFonts w:ascii="Consolas" w:eastAsia="Times New Roman" w:hAnsi="Consolas" w:cs="Times New Roman"/>
+          <w:color w:val="CCCCCC"/>
+          <w:sz w:val="21"/>
+          <w:szCs w:val="21"/>
+        </w:rPr>
+      </w:pPr>
+      <w:r>
+        <w:rPr>
+          <w:rFonts w:ascii="Consolas" w:eastAsia="Times New Roman" w:hAnsi="Consolas" w:cs="Times New Roman"/>
+          <w:color w:val="CCCCCC"/>
+          <w:sz w:val="21"/>
+          <w:szCs w:val="21"/>
+        </w:rPr>
+        <w:t> }</w:t>
+      </w:r>
+    </w:p>
+    <w:p>
+      <w:pPr>
+        <w:shd w:val="clear" w:color="auto" w:fill="1F1F1F"/>
+        <w:spacing w:after="0" w:line="285" w:lineRule="atLeast"/>
+        <w:rPr>
+          <w:rFonts w:ascii="Consolas" w:eastAsia="Times New Roman" w:hAnsi="Consolas" w:cs="Times New Roman"/>
+          <w:color w:val="CCCCCC"/>
+          <w:sz w:val="21"/>
+          <w:szCs w:val="21"/>
+        </w:rPr>
+      </w:pPr>
+    </w:p>
+    <w:p>
+      <w:pPr>
+        <w:shd w:val="clear" w:color="auto" w:fill="1F1F1F"/>
+        <w:spacing w:after="0" w:line="285" w:lineRule="atLeast"/>
+        <w:rPr>
+          <w:rFonts w:ascii="Consolas" w:eastAsia="Times New Roman" w:hAnsi="Consolas" w:cs="Times New Roman"/>
+          <w:color w:val="CCCCCC"/>
+          <w:sz w:val="21"/>
+          <w:szCs w:val="21"/>
+        </w:rPr>
+      </w:pPr>
+      <w:r>
+        <w:rPr>
+          <w:rFonts w:ascii="Consolas" w:eastAsia="Times New Roman" w:hAnsi="Consolas" w:cs="Times New Roman"/>
+          <w:color w:val="CCCCCC"/>
+          <w:sz w:val="21"/>
+          <w:szCs w:val="21"/>
+        </w:rPr>
+        <w:t xml:space="preserve">  </w:t>
+      </w:r>
+      <w:proofErr w:type="gramStart"/>
+      <w:r>
+        <w:rPr>
+          <w:rFonts w:ascii="Consolas" w:eastAsia="Times New Roman" w:hAnsi="Consolas" w:cs="Times New Roman"/>
+          <w:color w:val="DCDCAA"/>
+          <w:sz w:val="21"/>
+          <w:szCs w:val="21"/>
+        </w:rPr>
+        <w:t>start</w:t>
+      </w:r>
+      <w:r>
+        <w:rPr>
+          <w:rFonts w:ascii="Consolas" w:eastAsia="Times New Roman" w:hAnsi="Consolas" w:cs="Times New Roman"/>
+          <w:color w:val="CCCCCC"/>
+          <w:sz w:val="21"/>
+          <w:szCs w:val="21"/>
+        </w:rPr>
+        <w:t>(</w:t>
+      </w:r>
+      <w:proofErr w:type="gramEnd"/>
+      <w:r>
+        <w:rPr>
+          <w:rFonts w:ascii="Consolas" w:eastAsia="Times New Roman" w:hAnsi="Consolas" w:cs="Times New Roman"/>
+          <w:color w:val="CCCCCC"/>
+          <w:sz w:val="21"/>
+          <w:szCs w:val="21"/>
+        </w:rPr>
+        <w:t>);</w:t>
+      </w:r>
+    </w:p>
+    <w:p>
+      <w:pPr>
+        <w:shd w:val="clear" w:color="auto" w:fill="1F1F1F"/>
+        <w:spacing w:after="0" w:line="285" w:lineRule="atLeast"/>
+        <w:rPr>
+          <w:rFonts w:ascii="Consolas" w:eastAsia="Times New Roman" w:hAnsi="Consolas" w:cs="Times New Roman"/>
+          <w:color w:val="CCCCCC"/>
+          <w:sz w:val="21"/>
+          <w:szCs w:val="21"/>
+        </w:rPr>
+      </w:pPr>
+    </w:p>
+    <w:p>
+      <w:pPr>
+        <w:shd w:val="clear" w:color="auto" w:fill="1F1F1F"/>
+        <w:spacing w:after="0" w:line="285" w:lineRule="atLeast"/>
+        <w:rPr>
+          <w:rFonts w:ascii="Consolas" w:eastAsia="Times New Roman" w:hAnsi="Consolas" w:cs="Times New Roman"/>
+          <w:color w:val="CCCCCC"/>
+          <w:sz w:val="21"/>
+          <w:szCs w:val="21"/>
+        </w:rPr>
+      </w:pPr>
+      <w:r>
+        <w:rPr>
+          <w:rFonts w:ascii="Consolas" w:eastAsia="Times New Roman" w:hAnsi="Consolas" w:cs="Times New Roman"/>
+          <w:color w:val="CCCCCC"/>
+          <w:sz w:val="21"/>
+          <w:szCs w:val="21"/>
+        </w:rPr>
+        <w:t xml:space="preserve">  </w:t>
+      </w:r>
+      <w:proofErr w:type="gramStart"/>
+      <w:r>
+        <w:rPr>
+          <w:rFonts w:ascii="Consolas" w:eastAsia="Times New Roman" w:hAnsi="Consolas" w:cs="Times New Roman"/>
+          <w:color w:val="DCDCAA"/>
+          <w:sz w:val="21"/>
+          <w:szCs w:val="21"/>
+        </w:rPr>
+        <w:t>stop</w:t>
+      </w:r>
+      <w:r>
+        <w:rPr>
+          <w:rFonts w:ascii="Consolas" w:eastAsia="Times New Roman" w:hAnsi="Consolas" w:cs="Times New Roman"/>
+          <w:color w:val="CCCCCC"/>
+          <w:sz w:val="21"/>
+          <w:szCs w:val="21"/>
+        </w:rPr>
+        <w:t>(</w:t>
+      </w:r>
+      <w:proofErr w:type="gramEnd"/>
+      <w:r>
+        <w:rPr>
+          <w:rFonts w:ascii="Consolas" w:eastAsia="Times New Roman" w:hAnsi="Consolas" w:cs="Times New Roman"/>
+          <w:color w:val="CCCCCC"/>
+          <w:sz w:val="21"/>
+          <w:szCs w:val="21"/>
+        </w:rPr>
+        <w:t>);</w:t>
+      </w:r>
+    </w:p>
+    <w:p>
+      <w:pPr>
+        <w:pStyle w:val="ListParagraph"/>
+        <w:numPr>
+          <w:ilvl w:val="0"/>
+          <w:numId w:val="2"/>
+        </w:numPr>
         <w:tabs>
           <w:tab w:val="left" w:pos="6348"/>
         </w:tabs>
       </w:pPr>
+      <w:r>
+        <w:lastRenderedPageBreak/>
+        <w:t xml:space="preserve">Let vs </w:t>
+      </w:r>
+      <w:proofErr w:type="spellStart"/>
+      <w:r>
+        <w:t>var</w:t>
+      </w:r>
+      <w:proofErr w:type="spellEnd"/>
+      <w:r>
+        <w:t xml:space="preserve"> </w:t>
+      </w:r>
     </w:p>
     <w:p>
       <w:pPr>
@@ -5555,7 +6318,7 @@
   <w:abstractNum w:abstractNumId="0" w15:restartNumberingAfterBreak="0">
     <w:nsid w:val="0A4F22A8"/>
     <w:multiLevelType w:val="hybridMultilevel"/>
-    <w:tmpl w:val="A35ED7E4"/>
+    <w:tmpl w:val="3E5EFB64"/>
     <w:lvl w:ilvl="0" w:tplc="04090001">
       <w:start w:val="1"/>
       <w:numFmt w:val="bullet"/>

</xml_diff>

<commit_message>
let vs var in js
</commit_message>
<xml_diff>
--- a/Functions.docx
+++ b/Functions.docx
@@ -6291,6 +6291,591 @@
       </w:r>
       <w:proofErr w:type="spellEnd"/>
       <w:r>
+        <w:t xml:space="preserve"> </w:t>
+      </w:r>
+    </w:p>
+    <w:p>
+      <w:pPr>
+        <w:tabs>
+          <w:tab w:val="left" w:pos="6348"/>
+        </w:tabs>
+      </w:pPr>
+    </w:p>
+    <w:p>
+      <w:pPr>
+        <w:shd w:val="clear" w:color="auto" w:fill="1F1F1F"/>
+        <w:spacing w:after="0" w:line="285" w:lineRule="atLeast"/>
+        <w:rPr>
+          <w:rFonts w:ascii="Consolas" w:eastAsia="Times New Roman" w:hAnsi="Consolas" w:cs="Times New Roman"/>
+          <w:color w:val="CCCCCC"/>
+          <w:sz w:val="21"/>
+          <w:szCs w:val="21"/>
+        </w:rPr>
+      </w:pPr>
+      <w:r>
+        <w:rPr>
+          <w:rFonts w:ascii="Consolas" w:eastAsia="Times New Roman" w:hAnsi="Consolas" w:cs="Times New Roman"/>
+          <w:color w:val="569CD6"/>
+          <w:sz w:val="21"/>
+          <w:szCs w:val="21"/>
+        </w:rPr>
+        <w:t>function</w:t>
+      </w:r>
+      <w:r>
+        <w:rPr>
+          <w:rFonts w:ascii="Consolas" w:eastAsia="Times New Roman" w:hAnsi="Consolas" w:cs="Times New Roman"/>
+          <w:color w:val="CCCCCC"/>
+          <w:sz w:val="21"/>
+          <w:szCs w:val="21"/>
+        </w:rPr>
+        <w:t xml:space="preserve"> </w:t>
+      </w:r>
+      <w:r>
+        <w:rPr>
+          <w:rFonts w:ascii="Consolas" w:eastAsia="Times New Roman" w:hAnsi="Consolas" w:cs="Times New Roman"/>
+          <w:color w:val="DCDCAA"/>
+          <w:sz w:val="21"/>
+          <w:szCs w:val="21"/>
+        </w:rPr>
+        <w:t>start</w:t>
+      </w:r>
+      <w:r>
+        <w:rPr>
+          <w:rFonts w:ascii="Consolas" w:eastAsia="Times New Roman" w:hAnsi="Consolas" w:cs="Times New Roman"/>
+          <w:color w:val="CCCCCC"/>
+          <w:sz w:val="21"/>
+          <w:szCs w:val="21"/>
+        </w:rPr>
+        <w:t xml:space="preserve"> () {</w:t>
+      </w:r>
+    </w:p>
+    <w:p>
+      <w:pPr>
+        <w:shd w:val="clear" w:color="auto" w:fill="1F1F1F"/>
+        <w:spacing w:after="0" w:line="285" w:lineRule="atLeast"/>
+        <w:rPr>
+          <w:rFonts w:ascii="Consolas" w:eastAsia="Times New Roman" w:hAnsi="Consolas" w:cs="Times New Roman"/>
+          <w:color w:val="CCCCCC"/>
+          <w:sz w:val="21"/>
+          <w:szCs w:val="21"/>
+        </w:rPr>
+      </w:pPr>
+      <w:r>
+        <w:rPr>
+          <w:rFonts w:ascii="Consolas" w:eastAsia="Times New Roman" w:hAnsi="Consolas" w:cs="Times New Roman"/>
+          <w:color w:val="CCCCCC"/>
+          <w:sz w:val="21"/>
+          <w:szCs w:val="21"/>
+        </w:rPr>
+        <w:t xml:space="preserve">    </w:t>
+      </w:r>
+      <w:r>
+        <w:rPr>
+          <w:rFonts w:ascii="Consolas" w:eastAsia="Times New Roman" w:hAnsi="Consolas" w:cs="Times New Roman"/>
+          <w:color w:val="C586C0"/>
+          <w:sz w:val="21"/>
+          <w:szCs w:val="21"/>
+        </w:rPr>
+        <w:t>for</w:t>
+      </w:r>
+      <w:r>
+        <w:rPr>
+          <w:rFonts w:ascii="Consolas" w:eastAsia="Times New Roman" w:hAnsi="Consolas" w:cs="Times New Roman"/>
+          <w:color w:val="CCCCCC"/>
+          <w:sz w:val="21"/>
+          <w:szCs w:val="21"/>
+        </w:rPr>
+        <w:t xml:space="preserve"> (</w:t>
+      </w:r>
+      <w:proofErr w:type="spellStart"/>
+      <w:r>
+        <w:rPr>
+          <w:rFonts w:ascii="Consolas" w:eastAsia="Times New Roman" w:hAnsi="Consolas" w:cs="Times New Roman"/>
+          <w:color w:val="569CD6"/>
+          <w:sz w:val="21"/>
+          <w:szCs w:val="21"/>
+        </w:rPr>
+        <w:t>var</w:t>
+      </w:r>
+      <w:proofErr w:type="spellEnd"/>
+      <w:r>
+        <w:rPr>
+          <w:rFonts w:ascii="Consolas" w:eastAsia="Times New Roman" w:hAnsi="Consolas" w:cs="Times New Roman"/>
+          <w:color w:val="CCCCCC"/>
+          <w:sz w:val="21"/>
+          <w:szCs w:val="21"/>
+        </w:rPr>
+        <w:t xml:space="preserve"> </w:t>
+      </w:r>
+      <w:proofErr w:type="spellStart"/>
+      <w:r>
+        <w:rPr>
+          <w:rFonts w:ascii="Consolas" w:eastAsia="Times New Roman" w:hAnsi="Consolas" w:cs="Times New Roman"/>
+          <w:color w:val="9CDCFE"/>
+          <w:sz w:val="21"/>
+          <w:szCs w:val="21"/>
+        </w:rPr>
+        <w:t>i</w:t>
+      </w:r>
+      <w:proofErr w:type="spellEnd"/>
+      <w:r>
+        <w:rPr>
+          <w:rFonts w:ascii="Consolas" w:eastAsia="Times New Roman" w:hAnsi="Consolas" w:cs="Times New Roman"/>
+          <w:color w:val="CCCCCC"/>
+          <w:sz w:val="21"/>
+          <w:szCs w:val="21"/>
+        </w:rPr>
+        <w:t xml:space="preserve"> </w:t>
+      </w:r>
+      <w:r>
+        <w:rPr>
+          <w:rFonts w:ascii="Consolas" w:eastAsia="Times New Roman" w:hAnsi="Consolas" w:cs="Times New Roman"/>
+          <w:color w:val="D4D4D4"/>
+          <w:sz w:val="21"/>
+          <w:szCs w:val="21"/>
+        </w:rPr>
+        <w:t>=</w:t>
+      </w:r>
+      <w:r>
+        <w:rPr>
+          <w:rFonts w:ascii="Consolas" w:eastAsia="Times New Roman" w:hAnsi="Consolas" w:cs="Times New Roman"/>
+          <w:color w:val="CCCCCC"/>
+          <w:sz w:val="21"/>
+          <w:szCs w:val="21"/>
+        </w:rPr>
+        <w:t xml:space="preserve"> </w:t>
+      </w:r>
+      <w:proofErr w:type="gramStart"/>
+      <w:r>
+        <w:rPr>
+          <w:rFonts w:ascii="Consolas" w:eastAsia="Times New Roman" w:hAnsi="Consolas" w:cs="Times New Roman"/>
+          <w:color w:val="B5CEA8"/>
+          <w:sz w:val="21"/>
+          <w:szCs w:val="21"/>
+        </w:rPr>
+        <w:t>0</w:t>
+      </w:r>
+      <w:r>
+        <w:rPr>
+          <w:rFonts w:ascii="Consolas" w:eastAsia="Times New Roman" w:hAnsi="Consolas" w:cs="Times New Roman"/>
+          <w:color w:val="CCCCCC"/>
+          <w:sz w:val="21"/>
+          <w:szCs w:val="21"/>
+        </w:rPr>
+        <w:t xml:space="preserve"> ;</w:t>
+      </w:r>
+      <w:proofErr w:type="gramEnd"/>
+      <w:r>
+        <w:rPr>
+          <w:rFonts w:ascii="Consolas" w:eastAsia="Times New Roman" w:hAnsi="Consolas" w:cs="Times New Roman"/>
+          <w:color w:val="CCCCCC"/>
+          <w:sz w:val="21"/>
+          <w:szCs w:val="21"/>
+        </w:rPr>
+        <w:t xml:space="preserve"> </w:t>
+      </w:r>
+      <w:proofErr w:type="spellStart"/>
+      <w:r>
+        <w:rPr>
+          <w:rFonts w:ascii="Consolas" w:eastAsia="Times New Roman" w:hAnsi="Consolas" w:cs="Times New Roman"/>
+          <w:color w:val="9CDCFE"/>
+          <w:sz w:val="21"/>
+          <w:szCs w:val="21"/>
+        </w:rPr>
+        <w:t>i</w:t>
+      </w:r>
+      <w:proofErr w:type="spellEnd"/>
+      <w:r>
+        <w:rPr>
+          <w:rFonts w:ascii="Consolas" w:eastAsia="Times New Roman" w:hAnsi="Consolas" w:cs="Times New Roman"/>
+          <w:color w:val="CCCCCC"/>
+          <w:sz w:val="21"/>
+          <w:szCs w:val="21"/>
+        </w:rPr>
+        <w:t xml:space="preserve"> </w:t>
+      </w:r>
+      <w:r>
+        <w:rPr>
+          <w:rFonts w:ascii="Consolas" w:eastAsia="Times New Roman" w:hAnsi="Consolas" w:cs="Times New Roman"/>
+          <w:color w:val="D4D4D4"/>
+          <w:sz w:val="21"/>
+          <w:szCs w:val="21"/>
+        </w:rPr>
+        <w:t>&lt;</w:t>
+      </w:r>
+      <w:r>
+        <w:rPr>
+          <w:rFonts w:ascii="Consolas" w:eastAsia="Times New Roman" w:hAnsi="Consolas" w:cs="Times New Roman"/>
+          <w:color w:val="CCCCCC"/>
+          <w:sz w:val="21"/>
+          <w:szCs w:val="21"/>
+        </w:rPr>
+        <w:t xml:space="preserve"> </w:t>
+      </w:r>
+      <w:r>
+        <w:rPr>
+          <w:rFonts w:ascii="Consolas" w:eastAsia="Times New Roman" w:hAnsi="Consolas" w:cs="Times New Roman"/>
+          <w:color w:val="B5CEA8"/>
+          <w:sz w:val="21"/>
+          <w:szCs w:val="21"/>
+        </w:rPr>
+        <w:t>10</w:t>
+      </w:r>
+      <w:r>
+        <w:rPr>
+          <w:rFonts w:ascii="Consolas" w:eastAsia="Times New Roman" w:hAnsi="Consolas" w:cs="Times New Roman"/>
+          <w:color w:val="CCCCCC"/>
+          <w:sz w:val="21"/>
+          <w:szCs w:val="21"/>
+        </w:rPr>
+        <w:t xml:space="preserve"> ; </w:t>
+      </w:r>
+      <w:proofErr w:type="spellStart"/>
+      <w:r>
+        <w:rPr>
+          <w:rFonts w:ascii="Consolas" w:eastAsia="Times New Roman" w:hAnsi="Consolas" w:cs="Times New Roman"/>
+          <w:color w:val="9CDCFE"/>
+          <w:sz w:val="21"/>
+          <w:szCs w:val="21"/>
+        </w:rPr>
+        <w:t>i</w:t>
+      </w:r>
+      <w:proofErr w:type="spellEnd"/>
+      <w:r>
+        <w:rPr>
+          <w:rFonts w:ascii="Consolas" w:eastAsia="Times New Roman" w:hAnsi="Consolas" w:cs="Times New Roman"/>
+          <w:color w:val="D4D4D4"/>
+          <w:sz w:val="21"/>
+          <w:szCs w:val="21"/>
+        </w:rPr>
+        <w:t>++</w:t>
+      </w:r>
+      <w:r>
+        <w:rPr>
+          <w:rFonts w:ascii="Consolas" w:eastAsia="Times New Roman" w:hAnsi="Consolas" w:cs="Times New Roman"/>
+          <w:color w:val="CCCCCC"/>
+          <w:sz w:val="21"/>
+          <w:szCs w:val="21"/>
+        </w:rPr>
+        <w:t>)</w:t>
+      </w:r>
+    </w:p>
+    <w:p>
+      <w:pPr>
+        <w:shd w:val="clear" w:color="auto" w:fill="1F1F1F"/>
+        <w:spacing w:after="0" w:line="285" w:lineRule="atLeast"/>
+        <w:rPr>
+          <w:rFonts w:ascii="Consolas" w:eastAsia="Times New Roman" w:hAnsi="Consolas" w:cs="Times New Roman"/>
+          <w:color w:val="CCCCCC"/>
+          <w:sz w:val="21"/>
+          <w:szCs w:val="21"/>
+        </w:rPr>
+      </w:pPr>
+      <w:r>
+        <w:rPr>
+          <w:rFonts w:ascii="Consolas" w:eastAsia="Times New Roman" w:hAnsi="Consolas" w:cs="Times New Roman"/>
+          <w:color w:val="CCCCCC"/>
+          <w:sz w:val="21"/>
+          <w:szCs w:val="21"/>
+        </w:rPr>
+        <w:t>    {</w:t>
+      </w:r>
+    </w:p>
+    <w:p>
+      <w:pPr>
+        <w:shd w:val="clear" w:color="auto" w:fill="1F1F1F"/>
+        <w:spacing w:after="0" w:line="285" w:lineRule="atLeast"/>
+        <w:rPr>
+          <w:rFonts w:ascii="Consolas" w:eastAsia="Times New Roman" w:hAnsi="Consolas" w:cs="Times New Roman"/>
+          <w:color w:val="CCCCCC"/>
+          <w:sz w:val="21"/>
+          <w:szCs w:val="21"/>
+        </w:rPr>
+      </w:pPr>
+      <w:r>
+        <w:rPr>
+          <w:rFonts w:ascii="Consolas" w:eastAsia="Times New Roman" w:hAnsi="Consolas" w:cs="Times New Roman"/>
+          <w:color w:val="CCCCCC"/>
+          <w:sz w:val="21"/>
+          <w:szCs w:val="21"/>
+        </w:rPr>
+        <w:t xml:space="preserve">            </w:t>
+      </w:r>
+      <w:r>
+        <w:rPr>
+          <w:rFonts w:ascii="Consolas" w:eastAsia="Times New Roman" w:hAnsi="Consolas" w:cs="Times New Roman"/>
+          <w:color w:val="9CDCFE"/>
+          <w:sz w:val="21"/>
+          <w:szCs w:val="21"/>
+        </w:rPr>
+        <w:t>console</w:t>
+      </w:r>
+      <w:r>
+        <w:rPr>
+          <w:rFonts w:ascii="Consolas" w:eastAsia="Times New Roman" w:hAnsi="Consolas" w:cs="Times New Roman"/>
+          <w:color w:val="CCCCCC"/>
+          <w:sz w:val="21"/>
+          <w:szCs w:val="21"/>
+        </w:rPr>
+        <w:t>.</w:t>
+      </w:r>
+      <w:r>
+        <w:rPr>
+          <w:rFonts w:ascii="Consolas" w:eastAsia="Times New Roman" w:hAnsi="Consolas" w:cs="Times New Roman"/>
+          <w:color w:val="DCDCAA"/>
+          <w:sz w:val="21"/>
+          <w:szCs w:val="21"/>
+        </w:rPr>
+        <w:t>log</w:t>
+      </w:r>
+      <w:r>
+        <w:rPr>
+          <w:rFonts w:ascii="Consolas" w:eastAsia="Times New Roman" w:hAnsi="Consolas" w:cs="Times New Roman"/>
+          <w:color w:val="CCCCCC"/>
+          <w:sz w:val="21"/>
+          <w:szCs w:val="21"/>
+        </w:rPr>
+        <w:t>(</w:t>
+      </w:r>
+      <w:proofErr w:type="spellStart"/>
+      <w:r>
+        <w:rPr>
+          <w:rFonts w:ascii="Consolas" w:eastAsia="Times New Roman" w:hAnsi="Consolas" w:cs="Times New Roman"/>
+          <w:color w:val="9CDCFE"/>
+          <w:sz w:val="21"/>
+          <w:szCs w:val="21"/>
+        </w:rPr>
+        <w:t>i</w:t>
+      </w:r>
+      <w:proofErr w:type="spellEnd"/>
+      <w:r>
+        <w:rPr>
+          <w:rFonts w:ascii="Consolas" w:eastAsia="Times New Roman" w:hAnsi="Consolas" w:cs="Times New Roman"/>
+          <w:color w:val="CCCCCC"/>
+          <w:sz w:val="21"/>
+          <w:szCs w:val="21"/>
+        </w:rPr>
+        <w:t>)</w:t>
+      </w:r>
+    </w:p>
+    <w:p>
+      <w:pPr>
+        <w:shd w:val="clear" w:color="auto" w:fill="1F1F1F"/>
+        <w:spacing w:after="0" w:line="285" w:lineRule="atLeast"/>
+        <w:rPr>
+          <w:rFonts w:ascii="Consolas" w:eastAsia="Times New Roman" w:hAnsi="Consolas" w:cs="Times New Roman"/>
+          <w:color w:val="CCCCCC"/>
+          <w:sz w:val="21"/>
+          <w:szCs w:val="21"/>
+        </w:rPr>
+      </w:pPr>
+      <w:r>
+        <w:rPr>
+          <w:rFonts w:ascii="Consolas" w:eastAsia="Times New Roman" w:hAnsi="Consolas" w:cs="Times New Roman"/>
+          <w:color w:val="CCCCCC"/>
+          <w:sz w:val="21"/>
+          <w:szCs w:val="21"/>
+        </w:rPr>
+        <w:t>    }</w:t>
+      </w:r>
+    </w:p>
+    <w:p>
+      <w:pPr>
+        <w:shd w:val="clear" w:color="auto" w:fill="1F1F1F"/>
+        <w:spacing w:after="0" w:line="285" w:lineRule="atLeast"/>
+        <w:rPr>
+          <w:rFonts w:ascii="Consolas" w:eastAsia="Times New Roman" w:hAnsi="Consolas" w:cs="Times New Roman"/>
+          <w:color w:val="CCCCCC"/>
+          <w:sz w:val="21"/>
+          <w:szCs w:val="21"/>
+        </w:rPr>
+      </w:pPr>
+      <w:r>
+        <w:rPr>
+          <w:rFonts w:ascii="Consolas" w:eastAsia="Times New Roman" w:hAnsi="Consolas" w:cs="Times New Roman"/>
+          <w:color w:val="CCCCCC"/>
+          <w:sz w:val="21"/>
+          <w:szCs w:val="21"/>
+        </w:rPr>
+        <w:t xml:space="preserve">        </w:t>
+      </w:r>
+      <w:r>
+        <w:rPr>
+          <w:rFonts w:ascii="Consolas" w:eastAsia="Times New Roman" w:hAnsi="Consolas" w:cs="Times New Roman"/>
+          <w:color w:val="9CDCFE"/>
+          <w:sz w:val="21"/>
+          <w:szCs w:val="21"/>
+        </w:rPr>
+        <w:t>console</w:t>
+      </w:r>
+      <w:r>
+        <w:rPr>
+          <w:rFonts w:ascii="Consolas" w:eastAsia="Times New Roman" w:hAnsi="Consolas" w:cs="Times New Roman"/>
+          <w:color w:val="CCCCCC"/>
+          <w:sz w:val="21"/>
+          <w:szCs w:val="21"/>
+        </w:rPr>
+        <w:t>.</w:t>
+      </w:r>
+      <w:r>
+        <w:rPr>
+          <w:rFonts w:ascii="Consolas" w:eastAsia="Times New Roman" w:hAnsi="Consolas" w:cs="Times New Roman"/>
+          <w:color w:val="DCDCAA"/>
+          <w:sz w:val="21"/>
+          <w:szCs w:val="21"/>
+        </w:rPr>
+        <w:t>log</w:t>
+      </w:r>
+      <w:r>
+        <w:rPr>
+          <w:rFonts w:ascii="Consolas" w:eastAsia="Times New Roman" w:hAnsi="Consolas" w:cs="Times New Roman"/>
+          <w:color w:val="CCCCCC"/>
+          <w:sz w:val="21"/>
+          <w:szCs w:val="21"/>
+        </w:rPr>
+        <w:t>(</w:t>
+      </w:r>
+      <w:proofErr w:type="spellStart"/>
+      <w:r>
+        <w:rPr>
+          <w:rFonts w:ascii="Consolas" w:eastAsia="Times New Roman" w:hAnsi="Consolas" w:cs="Times New Roman"/>
+          <w:color w:val="9CDCFE"/>
+          <w:sz w:val="21"/>
+          <w:szCs w:val="21"/>
+        </w:rPr>
+        <w:t>i</w:t>
+      </w:r>
+      <w:proofErr w:type="spellEnd"/>
+      <w:r>
+        <w:rPr>
+          <w:rFonts w:ascii="Consolas" w:eastAsia="Times New Roman" w:hAnsi="Consolas" w:cs="Times New Roman"/>
+          <w:color w:val="CCCCCC"/>
+          <w:sz w:val="21"/>
+          <w:szCs w:val="21"/>
+        </w:rPr>
+        <w:t>);</w:t>
+      </w:r>
+    </w:p>
+    <w:p>
+      <w:pPr>
+        <w:shd w:val="clear" w:color="auto" w:fill="1F1F1F"/>
+        <w:spacing w:after="0" w:line="285" w:lineRule="atLeast"/>
+        <w:rPr>
+          <w:rFonts w:ascii="Consolas" w:eastAsia="Times New Roman" w:hAnsi="Consolas" w:cs="Times New Roman"/>
+          <w:color w:val="CCCCCC"/>
+          <w:sz w:val="21"/>
+          <w:szCs w:val="21"/>
+        </w:rPr>
+      </w:pPr>
+      <w:r>
+        <w:rPr>
+          <w:rFonts w:ascii="Consolas" w:eastAsia="Times New Roman" w:hAnsi="Consolas" w:cs="Times New Roman"/>
+          <w:color w:val="CCCCCC"/>
+          <w:sz w:val="21"/>
+          <w:szCs w:val="21"/>
+        </w:rPr>
+        <w:t>}</w:t>
+      </w:r>
+    </w:p>
+    <w:p>
+      <w:pPr>
+        <w:shd w:val="clear" w:color="auto" w:fill="1F1F1F"/>
+        <w:spacing w:after="0" w:line="285" w:lineRule="atLeast"/>
+        <w:rPr>
+          <w:rFonts w:ascii="Consolas" w:eastAsia="Times New Roman" w:hAnsi="Consolas" w:cs="Times New Roman"/>
+          <w:color w:val="CCCCCC"/>
+          <w:sz w:val="21"/>
+          <w:szCs w:val="21"/>
+        </w:rPr>
+      </w:pPr>
+      <w:proofErr w:type="gramStart"/>
+      <w:r>
+        <w:rPr>
+          <w:rFonts w:ascii="Consolas" w:eastAsia="Times New Roman" w:hAnsi="Consolas" w:cs="Times New Roman"/>
+          <w:color w:val="DCDCAA"/>
+          <w:sz w:val="21"/>
+          <w:szCs w:val="21"/>
+        </w:rPr>
+        <w:t>start</w:t>
+      </w:r>
+      <w:r>
+        <w:rPr>
+          <w:rFonts w:ascii="Consolas" w:eastAsia="Times New Roman" w:hAnsi="Consolas" w:cs="Times New Roman"/>
+          <w:color w:val="CCCCCC"/>
+          <w:sz w:val="21"/>
+          <w:szCs w:val="21"/>
+        </w:rPr>
+        <w:t>(</w:t>
+      </w:r>
+      <w:proofErr w:type="gramEnd"/>
+      <w:r>
+        <w:rPr>
+          <w:rFonts w:ascii="Consolas" w:eastAsia="Times New Roman" w:hAnsi="Consolas" w:cs="Times New Roman"/>
+          <w:color w:val="CCCCCC"/>
+          <w:sz w:val="21"/>
+          <w:szCs w:val="21"/>
+        </w:rPr>
+        <w:t>);</w:t>
+      </w:r>
+    </w:p>
+    <w:p>
+      <w:pPr>
+        <w:shd w:val="clear" w:color="auto" w:fill="1F1F1F"/>
+        <w:spacing w:after="0" w:line="285" w:lineRule="atLeast"/>
+        <w:rPr>
+          <w:rFonts w:ascii="Consolas" w:eastAsia="Times New Roman" w:hAnsi="Consolas" w:cs="Times New Roman"/>
+          <w:color w:val="CCCCCC"/>
+          <w:sz w:val="21"/>
+          <w:szCs w:val="21"/>
+        </w:rPr>
+      </w:pPr>
+      <w:r>
+        <w:rPr>
+          <w:rFonts w:ascii="Consolas" w:eastAsia="Times New Roman" w:hAnsi="Consolas" w:cs="Times New Roman"/>
+          <w:color w:val="6A9955"/>
+          <w:sz w:val="21"/>
+          <w:szCs w:val="21"/>
+        </w:rPr>
+        <w:t>/</w:t>
+      </w:r>
+      <w:proofErr w:type="gramStart"/>
+      <w:r>
+        <w:rPr>
+          <w:rFonts w:ascii="Consolas" w:eastAsia="Times New Roman" w:hAnsi="Consolas" w:cs="Times New Roman"/>
+          <w:color w:val="6A9955"/>
+          <w:sz w:val="21"/>
+          <w:szCs w:val="21"/>
+        </w:rPr>
+        <w:t>/  this</w:t>
+      </w:r>
+      <w:proofErr w:type="gramEnd"/>
+      <w:r>
+        <w:rPr>
+          <w:rFonts w:ascii="Consolas" w:eastAsia="Times New Roman" w:hAnsi="Consolas" w:cs="Times New Roman"/>
+          <w:color w:val="6A9955"/>
+          <w:sz w:val="21"/>
+          <w:szCs w:val="21"/>
+        </w:rPr>
+        <w:t xml:space="preserve"> is the issue with </w:t>
+      </w:r>
+      <w:proofErr w:type="spellStart"/>
+      <w:r>
+        <w:rPr>
+          <w:rFonts w:ascii="Consolas" w:eastAsia="Times New Roman" w:hAnsi="Consolas" w:cs="Times New Roman"/>
+          <w:color w:val="6A9955"/>
+          <w:sz w:val="21"/>
+          <w:szCs w:val="21"/>
+        </w:rPr>
+        <w:t>var</w:t>
+      </w:r>
+      <w:proofErr w:type="spellEnd"/>
+      <w:r>
+        <w:rPr>
+          <w:rFonts w:ascii="Consolas" w:eastAsia="Times New Roman" w:hAnsi="Consolas" w:cs="Times New Roman"/>
+          <w:color w:val="6A9955"/>
+          <w:sz w:val="21"/>
+          <w:szCs w:val="21"/>
+        </w:rPr>
         <w:t xml:space="preserve"> </w:t>
       </w:r>
     </w:p>

</xml_diff>

<commit_message>
work on this in js
</commit_message>
<xml_diff>
--- a/Functions.docx
+++ b/Functions.docx
@@ -736,13 +736,7 @@
       </w:r>
       <w:proofErr w:type="spellStart"/>
       <w:r>
-        <w:t>javaS</w:t>
-      </w:r>
-      <w:r>
-        <w:t>crip</w:t>
-      </w:r>
-      <w:r>
-        <w:t>t</w:t>
+        <w:t>javaScript</w:t>
       </w:r>
       <w:proofErr w:type="spellEnd"/>
       <w:r>
@@ -6877,6 +6871,852 @@
           <w:szCs w:val="21"/>
         </w:rPr>
         <w:t xml:space="preserve"> </w:t>
+      </w:r>
+    </w:p>
+    <w:p>
+      <w:pPr>
+        <w:tabs>
+          <w:tab w:val="left" w:pos="6348"/>
+        </w:tabs>
+      </w:pPr>
+    </w:p>
+    <w:p>
+      <w:pPr>
+        <w:tabs>
+          <w:tab w:val="left" w:pos="6348"/>
+        </w:tabs>
+      </w:pPr>
+    </w:p>
+    <w:p>
+      <w:pPr>
+        <w:pStyle w:val="ListParagraph"/>
+        <w:numPr>
+          <w:ilvl w:val="0"/>
+          <w:numId w:val="2"/>
+        </w:numPr>
+        <w:tabs>
+          <w:tab w:val="left" w:pos="6348"/>
+        </w:tabs>
+      </w:pPr>
+      <w:r>
+        <w:t xml:space="preserve">This keyword </w:t>
+      </w:r>
+    </w:p>
+    <w:p>
+      <w:pPr>
+        <w:tabs>
+          <w:tab w:val="left" w:pos="6348"/>
+        </w:tabs>
+      </w:pPr>
+      <w:r>
+        <w:t>The</w:t>
+      </w:r>
+      <w:r>
+        <w:rPr>
+          <w:b/>
+          <w:u w:val="single"/>
+        </w:rPr>
+        <w:t xml:space="preserve"> object</w:t>
+      </w:r>
+      <w:r>
+        <w:t xml:space="preserve"> that is executing the current function.</w:t>
+      </w:r>
+    </w:p>
+    <w:p>
+      <w:pPr>
+        <w:tabs>
+          <w:tab w:val="left" w:pos="6348"/>
+        </w:tabs>
+      </w:pPr>
+    </w:p>
+    <w:p>
+      <w:pPr>
+        <w:tabs>
+          <w:tab w:val="left" w:pos="6348"/>
+        </w:tabs>
+      </w:pPr>
+      <w:r>
+        <w:t xml:space="preserve">Method =&gt; object </w:t>
+      </w:r>
+    </w:p>
+    <w:p>
+      <w:pPr>
+        <w:tabs>
+          <w:tab w:val="left" w:pos="6348"/>
+        </w:tabs>
+      </w:pPr>
+      <w:r>
+        <w:t>Function =</w:t>
+      </w:r>
+      <w:proofErr w:type="gramStart"/>
+      <w:r>
+        <w:t>&gt;  global</w:t>
+      </w:r>
+      <w:proofErr w:type="gramEnd"/>
+      <w:r>
+        <w:t xml:space="preserve"> (window, </w:t>
+      </w:r>
+      <w:r>
+        <w:t>global)</w:t>
+      </w:r>
+    </w:p>
+    <w:p>
+      <w:pPr>
+        <w:tabs>
+          <w:tab w:val="left" w:pos="6348"/>
+        </w:tabs>
+      </w:pPr>
+    </w:p>
+    <w:p>
+      <w:pPr>
+        <w:shd w:val="clear" w:color="auto" w:fill="1F1F1F"/>
+        <w:spacing w:after="0" w:line="285" w:lineRule="atLeast"/>
+        <w:rPr>
+          <w:rFonts w:ascii="Consolas" w:eastAsia="Times New Roman" w:hAnsi="Consolas" w:cs="Times New Roman"/>
+          <w:color w:val="CCCCCC"/>
+          <w:sz w:val="21"/>
+          <w:szCs w:val="21"/>
+        </w:rPr>
+      </w:pPr>
+      <w:r>
+        <w:rPr>
+          <w:rFonts w:ascii="Consolas" w:eastAsia="Times New Roman" w:hAnsi="Consolas" w:cs="Times New Roman"/>
+          <w:color w:val="6A9955"/>
+          <w:sz w:val="21"/>
+          <w:szCs w:val="21"/>
+        </w:rPr>
+        <w:t xml:space="preserve">// Method =&gt; object </w:t>
+      </w:r>
+    </w:p>
+    <w:p>
+      <w:pPr>
+        <w:shd w:val="clear" w:color="auto" w:fill="1F1F1F"/>
+        <w:spacing w:after="0" w:line="285" w:lineRule="atLeast"/>
+        <w:rPr>
+          <w:rFonts w:ascii="Consolas" w:eastAsia="Times New Roman" w:hAnsi="Consolas" w:cs="Times New Roman"/>
+          <w:color w:val="CCCCCC"/>
+          <w:sz w:val="21"/>
+          <w:szCs w:val="21"/>
+        </w:rPr>
+      </w:pPr>
+      <w:r>
+        <w:rPr>
+          <w:rFonts w:ascii="Consolas" w:eastAsia="Times New Roman" w:hAnsi="Consolas" w:cs="Times New Roman"/>
+          <w:color w:val="6A9955"/>
+          <w:sz w:val="21"/>
+          <w:szCs w:val="21"/>
+        </w:rPr>
+        <w:t>// Function =</w:t>
+      </w:r>
+      <w:proofErr w:type="gramStart"/>
+      <w:r>
+        <w:rPr>
+          <w:rFonts w:ascii="Consolas" w:eastAsia="Times New Roman" w:hAnsi="Consolas" w:cs="Times New Roman"/>
+          <w:color w:val="6A9955"/>
+          <w:sz w:val="21"/>
+          <w:szCs w:val="21"/>
+        </w:rPr>
+        <w:t>&gt;  global</w:t>
+      </w:r>
+      <w:proofErr w:type="gramEnd"/>
+      <w:r>
+        <w:rPr>
+          <w:rFonts w:ascii="Consolas" w:eastAsia="Times New Roman" w:hAnsi="Consolas" w:cs="Times New Roman"/>
+          <w:color w:val="6A9955"/>
+          <w:sz w:val="21"/>
+          <w:szCs w:val="21"/>
+        </w:rPr>
+        <w:t xml:space="preserve"> (window, global)</w:t>
+      </w:r>
+    </w:p>
+    <w:p>
+      <w:pPr>
+        <w:shd w:val="clear" w:color="auto" w:fill="1F1F1F"/>
+        <w:spacing w:after="0" w:line="285" w:lineRule="atLeast"/>
+        <w:rPr>
+          <w:rFonts w:ascii="Consolas" w:eastAsia="Times New Roman" w:hAnsi="Consolas" w:cs="Times New Roman"/>
+          <w:color w:val="CCCCCC"/>
+          <w:sz w:val="21"/>
+          <w:szCs w:val="21"/>
+        </w:rPr>
+      </w:pPr>
+    </w:p>
+    <w:p>
+      <w:pPr>
+        <w:shd w:val="clear" w:color="auto" w:fill="1F1F1F"/>
+        <w:spacing w:after="0" w:line="285" w:lineRule="atLeast"/>
+        <w:rPr>
+          <w:rFonts w:ascii="Consolas" w:eastAsia="Times New Roman" w:hAnsi="Consolas" w:cs="Times New Roman"/>
+          <w:color w:val="CCCCCC"/>
+          <w:sz w:val="21"/>
+          <w:szCs w:val="21"/>
+        </w:rPr>
+      </w:pPr>
+      <w:proofErr w:type="spellStart"/>
+      <w:r>
+        <w:rPr>
+          <w:rFonts w:ascii="Consolas" w:eastAsia="Times New Roman" w:hAnsi="Consolas" w:cs="Times New Roman"/>
+          <w:color w:val="569CD6"/>
+          <w:sz w:val="21"/>
+          <w:szCs w:val="21"/>
+        </w:rPr>
+        <w:t>const</w:t>
+      </w:r>
+      <w:proofErr w:type="spellEnd"/>
+      <w:r>
+        <w:rPr>
+          <w:rFonts w:ascii="Consolas" w:eastAsia="Times New Roman" w:hAnsi="Consolas" w:cs="Times New Roman"/>
+          <w:color w:val="CCCCCC"/>
+          <w:sz w:val="21"/>
+          <w:szCs w:val="21"/>
+        </w:rPr>
+        <w:t xml:space="preserve"> </w:t>
+      </w:r>
+      <w:r>
+        <w:rPr>
+          <w:rFonts w:ascii="Consolas" w:eastAsia="Times New Roman" w:hAnsi="Consolas" w:cs="Times New Roman"/>
+          <w:color w:val="4FC1FF"/>
+          <w:sz w:val="21"/>
+          <w:szCs w:val="21"/>
+        </w:rPr>
+        <w:t>video</w:t>
+      </w:r>
+      <w:r>
+        <w:rPr>
+          <w:rFonts w:ascii="Consolas" w:eastAsia="Times New Roman" w:hAnsi="Consolas" w:cs="Times New Roman"/>
+          <w:color w:val="CCCCCC"/>
+          <w:sz w:val="21"/>
+          <w:szCs w:val="21"/>
+        </w:rPr>
+        <w:t xml:space="preserve"> </w:t>
+      </w:r>
+      <w:r>
+        <w:rPr>
+          <w:rFonts w:ascii="Consolas" w:eastAsia="Times New Roman" w:hAnsi="Consolas" w:cs="Times New Roman"/>
+          <w:color w:val="D4D4D4"/>
+          <w:sz w:val="21"/>
+          <w:szCs w:val="21"/>
+        </w:rPr>
+        <w:t>=</w:t>
+      </w:r>
+      <w:r>
+        <w:rPr>
+          <w:rFonts w:ascii="Consolas" w:eastAsia="Times New Roman" w:hAnsi="Consolas" w:cs="Times New Roman"/>
+          <w:color w:val="CCCCCC"/>
+          <w:sz w:val="21"/>
+          <w:szCs w:val="21"/>
+        </w:rPr>
+        <w:t xml:space="preserve"> {</w:t>
+      </w:r>
+    </w:p>
+    <w:p>
+      <w:pPr>
+        <w:shd w:val="clear" w:color="auto" w:fill="1F1F1F"/>
+        <w:spacing w:after="0" w:line="285" w:lineRule="atLeast"/>
+        <w:rPr>
+          <w:rFonts w:ascii="Consolas" w:eastAsia="Times New Roman" w:hAnsi="Consolas" w:cs="Times New Roman"/>
+          <w:color w:val="CCCCCC"/>
+          <w:sz w:val="21"/>
+          <w:szCs w:val="21"/>
+        </w:rPr>
+      </w:pPr>
+      <w:r>
+        <w:rPr>
+          <w:rFonts w:ascii="Consolas" w:eastAsia="Times New Roman" w:hAnsi="Consolas" w:cs="Times New Roman"/>
+          <w:color w:val="CCCCCC"/>
+          <w:sz w:val="21"/>
+          <w:szCs w:val="21"/>
+        </w:rPr>
+        <w:t> </w:t>
+      </w:r>
+      <w:proofErr w:type="gramStart"/>
+      <w:r>
+        <w:rPr>
+          <w:rFonts w:ascii="Consolas" w:eastAsia="Times New Roman" w:hAnsi="Consolas" w:cs="Times New Roman"/>
+          <w:color w:val="9CDCFE"/>
+          <w:sz w:val="21"/>
+          <w:szCs w:val="21"/>
+        </w:rPr>
+        <w:t>title :</w:t>
+      </w:r>
+      <w:proofErr w:type="gramEnd"/>
+      <w:r>
+        <w:rPr>
+          <w:rFonts w:ascii="Consolas" w:eastAsia="Times New Roman" w:hAnsi="Consolas" w:cs="Times New Roman"/>
+          <w:color w:val="CCCCCC"/>
+          <w:sz w:val="21"/>
+          <w:szCs w:val="21"/>
+        </w:rPr>
+        <w:t xml:space="preserve"> </w:t>
+      </w:r>
+      <w:r>
+        <w:rPr>
+          <w:rFonts w:ascii="Consolas" w:eastAsia="Times New Roman" w:hAnsi="Consolas" w:cs="Times New Roman"/>
+          <w:color w:val="CE9178"/>
+          <w:sz w:val="21"/>
+          <w:szCs w:val="21"/>
+        </w:rPr>
+        <w:t>'a'</w:t>
+      </w:r>
+      <w:r>
+        <w:rPr>
+          <w:rFonts w:ascii="Consolas" w:eastAsia="Times New Roman" w:hAnsi="Consolas" w:cs="Times New Roman"/>
+          <w:color w:val="CCCCCC"/>
+          <w:sz w:val="21"/>
+          <w:szCs w:val="21"/>
+        </w:rPr>
+        <w:t>,</w:t>
+      </w:r>
+    </w:p>
+    <w:p>
+      <w:pPr>
+        <w:shd w:val="clear" w:color="auto" w:fill="1F1F1F"/>
+        <w:spacing w:after="0" w:line="285" w:lineRule="atLeast"/>
+        <w:rPr>
+          <w:rFonts w:ascii="Consolas" w:eastAsia="Times New Roman" w:hAnsi="Consolas" w:cs="Times New Roman"/>
+          <w:color w:val="CCCCCC"/>
+          <w:sz w:val="21"/>
+          <w:szCs w:val="21"/>
+        </w:rPr>
+      </w:pPr>
+      <w:proofErr w:type="gramStart"/>
+      <w:r>
+        <w:rPr>
+          <w:rFonts w:ascii="Consolas" w:eastAsia="Times New Roman" w:hAnsi="Consolas" w:cs="Times New Roman"/>
+          <w:color w:val="9CDCFE"/>
+          <w:sz w:val="21"/>
+          <w:szCs w:val="21"/>
+        </w:rPr>
+        <w:t>Tags :</w:t>
+      </w:r>
+      <w:proofErr w:type="gramEnd"/>
+      <w:r>
+        <w:rPr>
+          <w:rFonts w:ascii="Consolas" w:eastAsia="Times New Roman" w:hAnsi="Consolas" w:cs="Times New Roman"/>
+          <w:color w:val="CCCCCC"/>
+          <w:sz w:val="21"/>
+          <w:szCs w:val="21"/>
+        </w:rPr>
+        <w:t xml:space="preserve"> [</w:t>
+      </w:r>
+      <w:r>
+        <w:rPr>
+          <w:rFonts w:ascii="Consolas" w:eastAsia="Times New Roman" w:hAnsi="Consolas" w:cs="Times New Roman"/>
+          <w:color w:val="CE9178"/>
+          <w:sz w:val="21"/>
+          <w:szCs w:val="21"/>
+        </w:rPr>
+        <w:t>'a'</w:t>
+      </w:r>
+      <w:r>
+        <w:rPr>
+          <w:rFonts w:ascii="Consolas" w:eastAsia="Times New Roman" w:hAnsi="Consolas" w:cs="Times New Roman"/>
+          <w:color w:val="CCCCCC"/>
+          <w:sz w:val="21"/>
+          <w:szCs w:val="21"/>
+        </w:rPr>
+        <w:t xml:space="preserve">, </w:t>
+      </w:r>
+      <w:r>
+        <w:rPr>
+          <w:rFonts w:ascii="Consolas" w:eastAsia="Times New Roman" w:hAnsi="Consolas" w:cs="Times New Roman"/>
+          <w:color w:val="CE9178"/>
+          <w:sz w:val="21"/>
+          <w:szCs w:val="21"/>
+        </w:rPr>
+        <w:t>'b'</w:t>
+      </w:r>
+      <w:r>
+        <w:rPr>
+          <w:rFonts w:ascii="Consolas" w:eastAsia="Times New Roman" w:hAnsi="Consolas" w:cs="Times New Roman"/>
+          <w:color w:val="CCCCCC"/>
+          <w:sz w:val="21"/>
+          <w:szCs w:val="21"/>
+        </w:rPr>
+        <w:t xml:space="preserve"> , </w:t>
+      </w:r>
+      <w:r>
+        <w:rPr>
+          <w:rFonts w:ascii="Consolas" w:eastAsia="Times New Roman" w:hAnsi="Consolas" w:cs="Times New Roman"/>
+          <w:color w:val="CE9178"/>
+          <w:sz w:val="21"/>
+          <w:szCs w:val="21"/>
+        </w:rPr>
+        <w:t>'c'</w:t>
+      </w:r>
+      <w:r>
+        <w:rPr>
+          <w:rFonts w:ascii="Consolas" w:eastAsia="Times New Roman" w:hAnsi="Consolas" w:cs="Times New Roman"/>
+          <w:color w:val="CCCCCC"/>
+          <w:sz w:val="21"/>
+          <w:szCs w:val="21"/>
+        </w:rPr>
+        <w:t>],</w:t>
+      </w:r>
+    </w:p>
+    <w:p>
+      <w:pPr>
+        <w:shd w:val="clear" w:color="auto" w:fill="1F1F1F"/>
+        <w:spacing w:after="0" w:line="285" w:lineRule="atLeast"/>
+        <w:rPr>
+          <w:rFonts w:ascii="Consolas" w:eastAsia="Times New Roman" w:hAnsi="Consolas" w:cs="Times New Roman"/>
+          <w:color w:val="CCCCCC"/>
+          <w:sz w:val="21"/>
+          <w:szCs w:val="21"/>
+        </w:rPr>
+      </w:pPr>
+      <w:proofErr w:type="spellStart"/>
+      <w:r>
+        <w:rPr>
+          <w:rFonts w:ascii="Consolas" w:eastAsia="Times New Roman" w:hAnsi="Consolas" w:cs="Times New Roman"/>
+          <w:color w:val="DCDCAA"/>
+          <w:sz w:val="21"/>
+          <w:szCs w:val="21"/>
+        </w:rPr>
+        <w:t>showTags</w:t>
+      </w:r>
+      <w:proofErr w:type="spellEnd"/>
+      <w:r>
+        <w:rPr>
+          <w:rFonts w:ascii="Consolas" w:eastAsia="Times New Roman" w:hAnsi="Consolas" w:cs="Times New Roman"/>
+          <w:color w:val="CCCCCC"/>
+          <w:sz w:val="21"/>
+          <w:szCs w:val="21"/>
+        </w:rPr>
+        <w:t xml:space="preserve"> () {</w:t>
+      </w:r>
+    </w:p>
+    <w:p>
+      <w:pPr>
+        <w:shd w:val="clear" w:color="auto" w:fill="1F1F1F"/>
+        <w:spacing w:after="0" w:line="285" w:lineRule="atLeast"/>
+        <w:rPr>
+          <w:rFonts w:ascii="Consolas" w:eastAsia="Times New Roman" w:hAnsi="Consolas" w:cs="Times New Roman"/>
+          <w:color w:val="CCCCCC"/>
+          <w:sz w:val="21"/>
+          <w:szCs w:val="21"/>
+        </w:rPr>
+      </w:pPr>
+      <w:r>
+        <w:rPr>
+          <w:rFonts w:ascii="Consolas" w:eastAsia="Times New Roman" w:hAnsi="Consolas" w:cs="Times New Roman"/>
+          <w:color w:val="CCCCCC"/>
+          <w:sz w:val="21"/>
+          <w:szCs w:val="21"/>
+        </w:rPr>
+        <w:t xml:space="preserve">    </w:t>
+      </w:r>
+      <w:r>
+        <w:rPr>
+          <w:rFonts w:ascii="Consolas" w:eastAsia="Times New Roman" w:hAnsi="Consolas" w:cs="Times New Roman"/>
+          <w:color w:val="569CD6"/>
+          <w:sz w:val="21"/>
+          <w:szCs w:val="21"/>
+        </w:rPr>
+        <w:t>this</w:t>
+      </w:r>
+      <w:r>
+        <w:rPr>
+          <w:rFonts w:ascii="Consolas" w:eastAsia="Times New Roman" w:hAnsi="Consolas" w:cs="Times New Roman"/>
+          <w:color w:val="CCCCCC"/>
+          <w:sz w:val="21"/>
+          <w:szCs w:val="21"/>
+        </w:rPr>
+        <w:t xml:space="preserve">. </w:t>
+      </w:r>
+      <w:proofErr w:type="gramStart"/>
+      <w:r>
+        <w:rPr>
+          <w:rFonts w:ascii="Consolas" w:eastAsia="Times New Roman" w:hAnsi="Consolas" w:cs="Times New Roman"/>
+          <w:color w:val="9CDCFE"/>
+          <w:sz w:val="21"/>
+          <w:szCs w:val="21"/>
+        </w:rPr>
+        <w:t>Tags</w:t>
+      </w:r>
+      <w:r>
+        <w:rPr>
+          <w:rFonts w:ascii="Consolas" w:eastAsia="Times New Roman" w:hAnsi="Consolas" w:cs="Times New Roman"/>
+          <w:color w:val="CCCCCC"/>
+          <w:sz w:val="21"/>
+          <w:szCs w:val="21"/>
+        </w:rPr>
+        <w:t xml:space="preserve"> .</w:t>
+      </w:r>
+      <w:proofErr w:type="spellStart"/>
+      <w:r>
+        <w:rPr>
+          <w:rFonts w:ascii="Consolas" w:eastAsia="Times New Roman" w:hAnsi="Consolas" w:cs="Times New Roman"/>
+          <w:color w:val="DCDCAA"/>
+          <w:sz w:val="21"/>
+          <w:szCs w:val="21"/>
+        </w:rPr>
+        <w:t>forEach</w:t>
+      </w:r>
+      <w:proofErr w:type="spellEnd"/>
+      <w:proofErr w:type="gramEnd"/>
+      <w:r>
+        <w:rPr>
+          <w:rFonts w:ascii="Consolas" w:eastAsia="Times New Roman" w:hAnsi="Consolas" w:cs="Times New Roman"/>
+          <w:color w:val="CCCCCC"/>
+          <w:sz w:val="21"/>
+          <w:szCs w:val="21"/>
+        </w:rPr>
+        <w:t xml:space="preserve"> (</w:t>
+      </w:r>
+      <w:r>
+        <w:rPr>
+          <w:rFonts w:ascii="Consolas" w:eastAsia="Times New Roman" w:hAnsi="Consolas" w:cs="Times New Roman"/>
+          <w:color w:val="569CD6"/>
+          <w:sz w:val="21"/>
+          <w:szCs w:val="21"/>
+        </w:rPr>
+        <w:t>function</w:t>
+      </w:r>
+      <w:r>
+        <w:rPr>
+          <w:rFonts w:ascii="Consolas" w:eastAsia="Times New Roman" w:hAnsi="Consolas" w:cs="Times New Roman"/>
+          <w:color w:val="CCCCCC"/>
+          <w:sz w:val="21"/>
+          <w:szCs w:val="21"/>
+        </w:rPr>
+        <w:t xml:space="preserve"> (</w:t>
+      </w:r>
+      <w:r>
+        <w:rPr>
+          <w:rFonts w:ascii="Consolas" w:eastAsia="Times New Roman" w:hAnsi="Consolas" w:cs="Times New Roman"/>
+          <w:color w:val="9CDCFE"/>
+          <w:sz w:val="21"/>
+          <w:szCs w:val="21"/>
+        </w:rPr>
+        <w:t>Tags</w:t>
+      </w:r>
+      <w:r>
+        <w:rPr>
+          <w:rFonts w:ascii="Consolas" w:eastAsia="Times New Roman" w:hAnsi="Consolas" w:cs="Times New Roman"/>
+          <w:color w:val="CCCCCC"/>
+          <w:sz w:val="21"/>
+          <w:szCs w:val="21"/>
+        </w:rPr>
+        <w:t>){</w:t>
+      </w:r>
+    </w:p>
+    <w:p>
+      <w:pPr>
+        <w:shd w:val="clear" w:color="auto" w:fill="1F1F1F"/>
+        <w:spacing w:after="0" w:line="285" w:lineRule="atLeast"/>
+        <w:rPr>
+          <w:rFonts w:ascii="Consolas" w:eastAsia="Times New Roman" w:hAnsi="Consolas" w:cs="Times New Roman"/>
+          <w:color w:val="CCCCCC"/>
+          <w:sz w:val="21"/>
+          <w:szCs w:val="21"/>
+        </w:rPr>
+      </w:pPr>
+      <w:r>
+        <w:rPr>
+          <w:rFonts w:ascii="Consolas" w:eastAsia="Times New Roman" w:hAnsi="Consolas" w:cs="Times New Roman"/>
+          <w:color w:val="CCCCCC"/>
+          <w:sz w:val="21"/>
+          <w:szCs w:val="21"/>
+        </w:rPr>
+        <w:t xml:space="preserve">          </w:t>
+      </w:r>
+      <w:proofErr w:type="gramStart"/>
+      <w:r>
+        <w:rPr>
+          <w:rFonts w:ascii="Consolas" w:eastAsia="Times New Roman" w:hAnsi="Consolas" w:cs="Times New Roman"/>
+          <w:color w:val="9CDCFE"/>
+          <w:sz w:val="21"/>
+          <w:szCs w:val="21"/>
+        </w:rPr>
+        <w:t>console</w:t>
+      </w:r>
+      <w:r>
+        <w:rPr>
+          <w:rFonts w:ascii="Consolas" w:eastAsia="Times New Roman" w:hAnsi="Consolas" w:cs="Times New Roman"/>
+          <w:color w:val="CCCCCC"/>
+          <w:sz w:val="21"/>
+          <w:szCs w:val="21"/>
+        </w:rPr>
+        <w:t>.</w:t>
+      </w:r>
+      <w:r>
+        <w:rPr>
+          <w:rFonts w:ascii="Consolas" w:eastAsia="Times New Roman" w:hAnsi="Consolas" w:cs="Times New Roman"/>
+          <w:color w:val="DCDCAA"/>
+          <w:sz w:val="21"/>
+          <w:szCs w:val="21"/>
+        </w:rPr>
+        <w:t>log</w:t>
+      </w:r>
+      <w:r>
+        <w:rPr>
+          <w:rFonts w:ascii="Consolas" w:eastAsia="Times New Roman" w:hAnsi="Consolas" w:cs="Times New Roman"/>
+          <w:color w:val="CCCCCC"/>
+          <w:sz w:val="21"/>
+          <w:szCs w:val="21"/>
+        </w:rPr>
+        <w:t>(</w:t>
+      </w:r>
+      <w:proofErr w:type="spellStart"/>
+      <w:proofErr w:type="gramEnd"/>
+      <w:r>
+        <w:rPr>
+          <w:rFonts w:ascii="Consolas" w:eastAsia="Times New Roman" w:hAnsi="Consolas" w:cs="Times New Roman"/>
+          <w:color w:val="569CD6"/>
+          <w:sz w:val="21"/>
+          <w:szCs w:val="21"/>
+        </w:rPr>
+        <w:t>this</w:t>
+      </w:r>
+      <w:r>
+        <w:rPr>
+          <w:rFonts w:ascii="Consolas" w:eastAsia="Times New Roman" w:hAnsi="Consolas" w:cs="Times New Roman"/>
+          <w:color w:val="CCCCCC"/>
+          <w:sz w:val="21"/>
+          <w:szCs w:val="21"/>
+        </w:rPr>
+        <w:t>.</w:t>
+      </w:r>
+      <w:r>
+        <w:rPr>
+          <w:rFonts w:ascii="Consolas" w:eastAsia="Times New Roman" w:hAnsi="Consolas" w:cs="Times New Roman"/>
+          <w:color w:val="9CDCFE"/>
+          <w:sz w:val="21"/>
+          <w:szCs w:val="21"/>
+        </w:rPr>
+        <w:t>title</w:t>
+      </w:r>
+      <w:proofErr w:type="spellEnd"/>
+      <w:r>
+        <w:rPr>
+          <w:rFonts w:ascii="Consolas" w:eastAsia="Times New Roman" w:hAnsi="Consolas" w:cs="Times New Roman"/>
+          <w:color w:val="CCCCCC"/>
+          <w:sz w:val="21"/>
+          <w:szCs w:val="21"/>
+        </w:rPr>
+        <w:t xml:space="preserve">, </w:t>
+      </w:r>
+      <w:r>
+        <w:rPr>
+          <w:rFonts w:ascii="Consolas" w:eastAsia="Times New Roman" w:hAnsi="Consolas" w:cs="Times New Roman"/>
+          <w:color w:val="9CDCFE"/>
+          <w:sz w:val="21"/>
+          <w:szCs w:val="21"/>
+        </w:rPr>
+        <w:t>Tags</w:t>
+      </w:r>
+      <w:r>
+        <w:rPr>
+          <w:rFonts w:ascii="Consolas" w:eastAsia="Times New Roman" w:hAnsi="Consolas" w:cs="Times New Roman"/>
+          <w:color w:val="CCCCCC"/>
+          <w:sz w:val="21"/>
+          <w:szCs w:val="21"/>
+        </w:rPr>
+        <w:t>);</w:t>
+      </w:r>
+    </w:p>
+    <w:p>
+      <w:pPr>
+        <w:shd w:val="clear" w:color="auto" w:fill="1F1F1F"/>
+        <w:spacing w:after="0" w:line="285" w:lineRule="atLeast"/>
+        <w:rPr>
+          <w:rFonts w:ascii="Consolas" w:eastAsia="Times New Roman" w:hAnsi="Consolas" w:cs="Times New Roman"/>
+          <w:color w:val="CCCCCC"/>
+          <w:sz w:val="21"/>
+          <w:szCs w:val="21"/>
+        </w:rPr>
+      </w:pPr>
+      <w:r>
+        <w:rPr>
+          <w:rFonts w:ascii="Consolas" w:eastAsia="Times New Roman" w:hAnsi="Consolas" w:cs="Times New Roman"/>
+          <w:color w:val="CCCCCC"/>
+          <w:sz w:val="21"/>
+          <w:szCs w:val="21"/>
+        </w:rPr>
+        <w:t xml:space="preserve">    </w:t>
+      </w:r>
+      <w:proofErr w:type="gramStart"/>
+      <w:r>
+        <w:rPr>
+          <w:rFonts w:ascii="Consolas" w:eastAsia="Times New Roman" w:hAnsi="Consolas" w:cs="Times New Roman"/>
+          <w:color w:val="CCCCCC"/>
+          <w:sz w:val="21"/>
+          <w:szCs w:val="21"/>
+        </w:rPr>
+        <w:t>},</w:t>
+      </w:r>
+      <w:r>
+        <w:rPr>
+          <w:rFonts w:ascii="Consolas" w:eastAsia="Times New Roman" w:hAnsi="Consolas" w:cs="Times New Roman"/>
+          <w:color w:val="569CD6"/>
+          <w:sz w:val="21"/>
+          <w:szCs w:val="21"/>
+        </w:rPr>
+        <w:t>this</w:t>
+      </w:r>
+      <w:proofErr w:type="gramEnd"/>
+      <w:r>
+        <w:rPr>
+          <w:rFonts w:ascii="Consolas" w:eastAsia="Times New Roman" w:hAnsi="Consolas" w:cs="Times New Roman"/>
+          <w:color w:val="CCCCCC"/>
+          <w:sz w:val="21"/>
+          <w:szCs w:val="21"/>
+        </w:rPr>
+        <w:t>)</w:t>
+      </w:r>
+    </w:p>
+    <w:p>
+      <w:pPr>
+        <w:shd w:val="clear" w:color="auto" w:fill="1F1F1F"/>
+        <w:spacing w:after="0" w:line="285" w:lineRule="atLeast"/>
+        <w:rPr>
+          <w:rFonts w:ascii="Consolas" w:eastAsia="Times New Roman" w:hAnsi="Consolas" w:cs="Times New Roman"/>
+          <w:color w:val="CCCCCC"/>
+          <w:sz w:val="21"/>
+          <w:szCs w:val="21"/>
+        </w:rPr>
+      </w:pPr>
+      <w:r>
+        <w:rPr>
+          <w:rFonts w:ascii="Consolas" w:eastAsia="Times New Roman" w:hAnsi="Consolas" w:cs="Times New Roman"/>
+          <w:color w:val="CCCCCC"/>
+          <w:sz w:val="21"/>
+          <w:szCs w:val="21"/>
+        </w:rPr>
+        <w:t>}</w:t>
+      </w:r>
+    </w:p>
+    <w:p>
+      <w:pPr>
+        <w:shd w:val="clear" w:color="auto" w:fill="1F1F1F"/>
+        <w:spacing w:after="0" w:line="285" w:lineRule="atLeast"/>
+        <w:rPr>
+          <w:rFonts w:ascii="Consolas" w:eastAsia="Times New Roman" w:hAnsi="Consolas" w:cs="Times New Roman"/>
+          <w:color w:val="CCCCCC"/>
+          <w:sz w:val="21"/>
+          <w:szCs w:val="21"/>
+        </w:rPr>
+      </w:pPr>
+      <w:r>
+        <w:rPr>
+          <w:rFonts w:ascii="Consolas" w:eastAsia="Times New Roman" w:hAnsi="Consolas" w:cs="Times New Roman"/>
+          <w:color w:val="CCCCCC"/>
+          <w:sz w:val="21"/>
+          <w:szCs w:val="21"/>
+        </w:rPr>
+        <w:t>};</w:t>
+      </w:r>
+    </w:p>
+    <w:p>
+      <w:pPr>
+        <w:shd w:val="clear" w:color="auto" w:fill="1F1F1F"/>
+        <w:spacing w:after="0" w:line="285" w:lineRule="atLeast"/>
+        <w:rPr>
+          <w:rFonts w:ascii="Consolas" w:eastAsia="Times New Roman" w:hAnsi="Consolas" w:cs="Times New Roman"/>
+          <w:color w:val="CCCCCC"/>
+          <w:sz w:val="21"/>
+          <w:szCs w:val="21"/>
+        </w:rPr>
+      </w:pPr>
+    </w:p>
+    <w:p>
+      <w:pPr>
+        <w:shd w:val="clear" w:color="auto" w:fill="1F1F1F"/>
+        <w:spacing w:after="0" w:line="285" w:lineRule="atLeast"/>
+        <w:rPr>
+          <w:rFonts w:ascii="Consolas" w:eastAsia="Times New Roman" w:hAnsi="Consolas" w:cs="Times New Roman"/>
+          <w:color w:val="CCCCCC"/>
+          <w:sz w:val="21"/>
+          <w:szCs w:val="21"/>
+        </w:rPr>
+      </w:pPr>
+      <w:proofErr w:type="spellStart"/>
+      <w:proofErr w:type="gramStart"/>
+      <w:r>
+        <w:rPr>
+          <w:rFonts w:ascii="Consolas" w:eastAsia="Times New Roman" w:hAnsi="Consolas" w:cs="Times New Roman"/>
+          <w:color w:val="4FC1FF"/>
+          <w:sz w:val="21"/>
+          <w:szCs w:val="21"/>
+        </w:rPr>
+        <w:t>video</w:t>
+      </w:r>
+      <w:r>
+        <w:rPr>
+          <w:rFonts w:ascii="Consolas" w:eastAsia="Times New Roman" w:hAnsi="Consolas" w:cs="Times New Roman"/>
+          <w:color w:val="CCCCCC"/>
+          <w:sz w:val="21"/>
+          <w:szCs w:val="21"/>
+        </w:rPr>
+        <w:t>.</w:t>
+      </w:r>
+      <w:r>
+        <w:rPr>
+          <w:rFonts w:ascii="Consolas" w:eastAsia="Times New Roman" w:hAnsi="Consolas" w:cs="Times New Roman"/>
+          <w:color w:val="DCDCAA"/>
+          <w:sz w:val="21"/>
+          <w:szCs w:val="21"/>
+        </w:rPr>
+        <w:t>showTags</w:t>
+      </w:r>
+      <w:proofErr w:type="spellEnd"/>
+      <w:proofErr w:type="gramEnd"/>
+      <w:r>
+        <w:rPr>
+          <w:rFonts w:ascii="Consolas" w:eastAsia="Times New Roman" w:hAnsi="Consolas" w:cs="Times New Roman"/>
+          <w:color w:val="CCCCCC"/>
+          <w:sz w:val="21"/>
+          <w:szCs w:val="21"/>
+        </w:rPr>
+        <w:t>();</w:t>
+      </w:r>
+    </w:p>
+    <w:p>
+      <w:pPr>
+        <w:tabs>
+          <w:tab w:val="left" w:pos="6348"/>
+        </w:tabs>
+      </w:pPr>
+    </w:p>
+    <w:p>
+      <w:pPr>
+        <w:tabs>
+          <w:tab w:val="left" w:pos="6348"/>
+        </w:tabs>
+      </w:pPr>
+    </w:p>
+    <w:p>
+      <w:pPr>
+        <w:tabs>
+          <w:tab w:val="left" w:pos="6348"/>
+        </w:tabs>
+      </w:pPr>
+    </w:p>
+    <w:p>
+      <w:pPr>
+        <w:tabs>
+          <w:tab w:val="left" w:pos="6348"/>
+        </w:tabs>
+      </w:pPr>
+    </w:p>
+    <w:p>
+      <w:pPr>
+        <w:pStyle w:val="ListParagraph"/>
+        <w:numPr>
+          <w:ilvl w:val="0"/>
+          <w:numId w:val="2"/>
+        </w:numPr>
+        <w:tabs>
+          <w:tab w:val="left" w:pos="6348"/>
+        </w:tabs>
+      </w:pPr>
+      <w:r>
+        <w:lastRenderedPageBreak/>
+        <w:t>Cha</w:t>
+      </w:r>
+      <w:r>
+        <w:t xml:space="preserve">nging this </w:t>
       </w:r>
     </w:p>
     <w:p>
@@ -6903,7 +7743,7 @@
   <w:abstractNum w:abstractNumId="0" w15:restartNumberingAfterBreak="0">
     <w:nsid w:val="0A4F22A8"/>
     <w:multiLevelType w:val="hybridMultilevel"/>
-    <w:tmpl w:val="3E5EFB64"/>
+    <w:tmpl w:val="66B6C040"/>
     <w:lvl w:ilvl="0" w:tplc="04090001">
       <w:start w:val="1"/>
       <w:numFmt w:val="bullet"/>

</xml_diff>